<commit_message>
Fixed report and updated MTF logs
</commit_message>
<xml_diff>
--- a/User guide.docx
+++ b/User guide.docx
@@ -75,6 +75,9 @@
         </w:drawing>
       </w:r>
       <w:r>
+        <w:rPr>
+          <w:noProof/>
+        </w:rPr>
         <w:drawing>
           <wp:anchor distT="0" distB="0" distL="114300" distR="114300" simplePos="0" relativeHeight="251658240" behindDoc="0" locked="0" layoutInCell="1" allowOverlap="1" wp14:anchorId="0F014B8F" wp14:editId="6D2D7553">
             <wp:simplePos x="0" y="0"/>
@@ -145,8 +148,13 @@
         <w:pStyle w:val="Ttulo"/>
         <w:jc w:val="center"/>
       </w:pPr>
-      <w:r>
-        <w:t>CODECs não destrutivos para imagens monocromáticas</w:t>
+      <w:proofErr w:type="spellStart"/>
+      <w:r>
+        <w:t>CODECs</w:t>
+      </w:r>
+      <w:proofErr w:type="spellEnd"/>
+      <w:r>
+        <w:t xml:space="preserve"> não destrutivos para imagens monocromáticas</w:t>
       </w:r>
     </w:p>
     <w:p/>
@@ -411,6 +419,9 @@
         <w:t>por alunos do 2º ano da Licenciatura de Engenharia Informática</w:t>
       </w:r>
       <w:r>
+        <w:t>,</w:t>
+      </w:r>
+      <w:r>
         <w:t xml:space="preserve"> que permite comprimir imagens </w:t>
       </w:r>
       <w:r>
@@ -418,8 +429,17 @@
           <w:i/>
           <w:iCs/>
         </w:rPr>
-        <w:t>.bmp</w:t>
-      </w:r>
+        <w:t>.</w:t>
+      </w:r>
+      <w:proofErr w:type="spellStart"/>
+      <w:r>
+        <w:rPr>
+          <w:i/>
+          <w:iCs/>
+        </w:rPr>
+        <w:t>bmp</w:t>
+      </w:r>
+      <w:proofErr w:type="spellEnd"/>
       <w:r>
         <w:rPr>
           <w:i/>
@@ -505,11 +525,60 @@
           <w:i/>
           <w:iCs/>
         </w:rPr>
-        <w:t xml:space="preserve">(Integrated Development Environment) </w:t>
+        <w:t>(</w:t>
+      </w:r>
+      <w:proofErr w:type="spellStart"/>
+      <w:r>
+        <w:rPr>
+          <w:i/>
+          <w:iCs/>
+        </w:rPr>
+        <w:t>Integrated</w:t>
+      </w:r>
+      <w:proofErr w:type="spellEnd"/>
+      <w:r>
+        <w:rPr>
+          <w:i/>
+          <w:iCs/>
+        </w:rPr>
+        <w:t xml:space="preserve"> </w:t>
+      </w:r>
+      <w:proofErr w:type="spellStart"/>
+      <w:r>
+        <w:rPr>
+          <w:i/>
+          <w:iCs/>
+        </w:rPr>
+        <w:t>Development</w:t>
+      </w:r>
+      <w:proofErr w:type="spellEnd"/>
+      <w:r>
+        <w:rPr>
+          <w:i/>
+          <w:iCs/>
+        </w:rPr>
+        <w:t xml:space="preserve"> </w:t>
+      </w:r>
+      <w:proofErr w:type="spellStart"/>
+      <w:r>
+        <w:rPr>
+          <w:i/>
+          <w:iCs/>
+        </w:rPr>
+        <w:t>Environment</w:t>
+      </w:r>
+      <w:proofErr w:type="spellEnd"/>
+      <w:r>
+        <w:rPr>
+          <w:i/>
+          <w:iCs/>
+        </w:rPr>
+        <w:t xml:space="preserve">) </w:t>
       </w:r>
       <w:r>
         <w:t xml:space="preserve">que suporte a linguagem </w:t>
       </w:r>
+      <w:proofErr w:type="spellStart"/>
       <w:r>
         <w:rPr>
           <w:i/>
@@ -517,9 +586,11 @@
         </w:rPr>
         <w:t>Python</w:t>
       </w:r>
+      <w:proofErr w:type="spellEnd"/>
       <w:r>
         <w:t xml:space="preserve"> (ex.: </w:t>
       </w:r>
+      <w:proofErr w:type="spellStart"/>
       <w:r>
         <w:rPr>
           <w:i/>
@@ -527,6 +598,7 @@
         </w:rPr>
         <w:t>PyCharm</w:t>
       </w:r>
+      <w:proofErr w:type="spellEnd"/>
       <w:r>
         <w:t>,</w:t>
       </w:r>
@@ -535,11 +607,21 @@
           <w:i/>
           <w:iCs/>
         </w:rPr>
-        <w:t xml:space="preserve"> WingIDE</w:t>
-      </w:r>
+        <w:t xml:space="preserve"> </w:t>
+      </w:r>
+      <w:proofErr w:type="spellStart"/>
+      <w:r>
+        <w:rPr>
+          <w:i/>
+          <w:iCs/>
+        </w:rPr>
+        <w:t>WingIDE</w:t>
+      </w:r>
+      <w:proofErr w:type="spellEnd"/>
       <w:r>
         <w:t xml:space="preserve">, </w:t>
       </w:r>
+      <w:proofErr w:type="spellStart"/>
       <w:r>
         <w:rPr>
           <w:i/>
@@ -547,6 +629,7 @@
         </w:rPr>
         <w:t>Spyder</w:t>
       </w:r>
+      <w:proofErr w:type="spellEnd"/>
       <w:r>
         <w:t>, etc.).</w:t>
       </w:r>
@@ -670,12 +753,21 @@
       <w:r>
         <w:t xml:space="preserve"> </w:t>
       </w:r>
-      <w:r>
-        <w:rPr>
-          <w:i/>
-          <w:iCs/>
-        </w:rPr>
-        <w:t xml:space="preserve">Python Main.py </w:t>
+      <w:proofErr w:type="spellStart"/>
+      <w:r>
+        <w:rPr>
+          <w:i/>
+          <w:iCs/>
+        </w:rPr>
+        <w:t>Python</w:t>
+      </w:r>
+      <w:proofErr w:type="spellEnd"/>
+      <w:r>
+        <w:rPr>
+          <w:i/>
+          <w:iCs/>
+        </w:rPr>
+        <w:t xml:space="preserve"> Main.py </w:t>
       </w:r>
       <w:r>
         <w:t xml:space="preserve">localizado em </w:t>
@@ -685,14 +777,39 @@
           <w:i/>
           <w:iCs/>
         </w:rPr>
-        <w:t>TI-TP2</w:t>
-      </w:r>
-      <w:r>
-        <w:rPr>
-          <w:i/>
-          <w:iCs/>
-        </w:rPr>
-        <w:t>/source_code/cmp.</w:t>
+        <w:t>TI-TP2/</w:t>
+      </w:r>
+      <w:proofErr w:type="spellStart"/>
+      <w:r>
+        <w:rPr>
+          <w:i/>
+          <w:iCs/>
+        </w:rPr>
+        <w:t>source_code</w:t>
+      </w:r>
+      <w:proofErr w:type="spellEnd"/>
+      <w:r>
+        <w:rPr>
+          <w:i/>
+          <w:iCs/>
+        </w:rPr>
+        <w:t>/</w:t>
+      </w:r>
+      <w:proofErr w:type="spellStart"/>
+      <w:r>
+        <w:rPr>
+          <w:i/>
+          <w:iCs/>
+        </w:rPr>
+        <w:t>cmp</w:t>
+      </w:r>
+      <w:proofErr w:type="spellEnd"/>
+      <w:r>
+        <w:rPr>
+          <w:i/>
+          <w:iCs/>
+        </w:rPr>
+        <w:t>.</w:t>
       </w:r>
     </w:p>
     <w:p>
@@ -707,10 +824,7 @@
         <w:tab/>
       </w:r>
       <w:r>
-        <w:t>d) Certifique-se que o caminho absoluto do</w:t>
-      </w:r>
-      <w:r>
-        <w:t xml:space="preserve"> </w:t>
+        <w:t xml:space="preserve">d) Certifique-se que o caminho absoluto do </w:t>
       </w:r>
       <w:r>
         <w:rPr>
@@ -720,10 +834,7 @@
         <w:t>script</w:t>
       </w:r>
       <w:r>
-        <w:t xml:space="preserve"> a executar</w:t>
-      </w:r>
-      <w:r>
-        <w:t xml:space="preserve"> especificado pela </w:t>
+        <w:t xml:space="preserve"> a executar especificado pela </w:t>
       </w:r>
       <w:r>
         <w:rPr>
@@ -764,13 +875,31 @@
         <w:tab/>
         <w:t>e) Certifique-se que o caminho absoluto do diretório atual (</w:t>
       </w:r>
-      <w:r>
-        <w:rPr>
-          <w:i/>
-          <w:iCs/>
-        </w:rPr>
-        <w:t>working directory</w:t>
-      </w:r>
+      <w:proofErr w:type="spellStart"/>
+      <w:r>
+        <w:rPr>
+          <w:i/>
+          <w:iCs/>
+        </w:rPr>
+        <w:t>working</w:t>
+      </w:r>
+      <w:proofErr w:type="spellEnd"/>
+      <w:r>
+        <w:rPr>
+          <w:i/>
+          <w:iCs/>
+        </w:rPr>
+        <w:t xml:space="preserve"> </w:t>
+      </w:r>
+      <w:proofErr w:type="spellStart"/>
+      <w:r>
+        <w:rPr>
+          <w:i/>
+          <w:iCs/>
+        </w:rPr>
+        <w:t>directory</w:t>
+      </w:r>
+      <w:proofErr w:type="spellEnd"/>
       <w:r>
         <w:t xml:space="preserve">) especificado pela </w:t>
       </w:r>
@@ -809,6 +938,7 @@
       <w:r>
         <w:t>f) Procure pela região (</w:t>
       </w:r>
+      <w:proofErr w:type="spellStart"/>
       <w:r>
         <w:rPr>
           <w:i/>
@@ -816,15 +946,25 @@
         </w:rPr>
         <w:t>region</w:t>
       </w:r>
+      <w:proofErr w:type="spellEnd"/>
       <w:r>
         <w:t xml:space="preserve">) </w:t>
       </w:r>
-      <w:r>
-        <w:rPr>
-          <w:i/>
-          <w:iCs/>
-        </w:rPr>
-        <w:t xml:space="preserve">Constants </w:t>
+      <w:proofErr w:type="spellStart"/>
+      <w:r>
+        <w:rPr>
+          <w:i/>
+          <w:iCs/>
+        </w:rPr>
+        <w:t>Constants</w:t>
+      </w:r>
+      <w:proofErr w:type="spellEnd"/>
+      <w:r>
+        <w:rPr>
+          <w:i/>
+          <w:iCs/>
+        </w:rPr>
+        <w:t xml:space="preserve"> </w:t>
       </w:r>
       <w:r>
         <w:t xml:space="preserve">no </w:t>
@@ -1059,22 +1199,40 @@
       <w:r>
         <w:t xml:space="preserve">encontram-se as funções </w:t>
       </w:r>
-      <w:r>
-        <w:rPr>
-          <w:i/>
-          <w:iCs/>
-        </w:rPr>
-        <w:t xml:space="preserve">compress_files() </w:t>
+      <w:proofErr w:type="spellStart"/>
+      <w:r>
+        <w:rPr>
+          <w:i/>
+          <w:iCs/>
+        </w:rPr>
+        <w:t>compress_files</w:t>
+      </w:r>
+      <w:proofErr w:type="spellEnd"/>
+      <w:r>
+        <w:rPr>
+          <w:i/>
+          <w:iCs/>
+        </w:rPr>
+        <w:t xml:space="preserve">() </w:t>
       </w:r>
       <w:r>
         <w:t xml:space="preserve">e </w:t>
       </w:r>
-      <w:r>
-        <w:rPr>
-          <w:i/>
-          <w:iCs/>
-        </w:rPr>
-        <w:t>decompress_files()</w:t>
+      <w:proofErr w:type="spellStart"/>
+      <w:r>
+        <w:rPr>
+          <w:i/>
+          <w:iCs/>
+        </w:rPr>
+        <w:t>decompress_files</w:t>
+      </w:r>
+      <w:proofErr w:type="spellEnd"/>
+      <w:r>
+        <w:rPr>
+          <w:i/>
+          <w:iCs/>
+        </w:rPr>
+        <w:t>()</w:t>
       </w:r>
       <w:r>
         <w:t xml:space="preserve">. A primeira efetua a compressão dos ficheiros de extensão </w:t>
@@ -1084,8 +1242,17 @@
           <w:i/>
           <w:iCs/>
         </w:rPr>
-        <w:t>.bmp</w:t>
-      </w:r>
+        <w:t>.</w:t>
+      </w:r>
+      <w:proofErr w:type="spellStart"/>
+      <w:r>
+        <w:rPr>
+          <w:i/>
+          <w:iCs/>
+        </w:rPr>
+        <w:t>bmp</w:t>
+      </w:r>
+      <w:proofErr w:type="spellEnd"/>
       <w:r>
         <w:t xml:space="preserve"> dentro do diretório definido pela constante </w:t>
       </w:r>
@@ -1094,51 +1261,63 @@
           <w:i/>
           <w:iCs/>
         </w:rPr>
-        <w:t>TO_COMPRESS_PATH</w:t>
-      </w:r>
-      <w:r>
-        <w:rPr>
-          <w:i/>
-          <w:iCs/>
-        </w:rPr>
+        <w:t xml:space="preserve">TO_COMPRESS_PATH </w:t>
+      </w:r>
+      <w:r>
+        <w:t xml:space="preserve">e a segunda descomprime os ficheiros de extensão </w:t>
+      </w:r>
+      <w:r>
+        <w:rPr>
+          <w:i/>
+          <w:iCs/>
+        </w:rPr>
+        <w:t>.</w:t>
+      </w:r>
+      <w:proofErr w:type="spellStart"/>
+      <w:r>
+        <w:rPr>
+          <w:i/>
+          <w:iCs/>
+        </w:rPr>
+        <w:t>cmp</w:t>
+      </w:r>
+      <w:proofErr w:type="spellEnd"/>
+      <w:r>
+        <w:t xml:space="preserve"> localizados no diretório especificado pela constante </w:t>
+      </w:r>
+      <w:r>
+        <w:rPr>
+          <w:i/>
+          <w:iCs/>
+        </w:rPr>
+        <w:t xml:space="preserve">TO_DECOMPRESS_PATH. </w:t>
+      </w:r>
+      <w:r>
+        <w:t>Em cada uma destas funções são instanciadas as classes</w:t>
+      </w:r>
+      <w:r>
         <w:t xml:space="preserve"> </w:t>
       </w:r>
-      <w:r>
-        <w:t xml:space="preserve">e a segunda descomprime os ficheiros de extensão </w:t>
-      </w:r>
-      <w:r>
-        <w:rPr>
-          <w:i/>
-          <w:iCs/>
-        </w:rPr>
-        <w:t>.cmp</w:t>
-      </w:r>
-      <w:r>
-        <w:t xml:space="preserve"> localizados no diretório especificado pela constante </w:t>
-      </w:r>
-      <w:r>
-        <w:rPr>
-          <w:i/>
-          <w:iCs/>
-        </w:rPr>
-        <w:t xml:space="preserve">TO_DECOMPRESS_PATH. </w:t>
-      </w:r>
-      <w:r>
-        <w:t>Em cada uma destas funções são instanciadas as classes</w:t>
-      </w:r>
-      <w:r>
+      <w:proofErr w:type="spellStart"/>
+      <w:r>
+        <w:rPr>
+          <w:i/>
+          <w:iCs/>
+        </w:rPr>
+        <w:t>BMPCompressor</w:t>
+      </w:r>
+      <w:proofErr w:type="spellEnd"/>
+      <w:r>
+        <w:rPr>
+          <w:i/>
+          <w:iCs/>
+        </w:rPr>
         <w:t xml:space="preserve"> </w:t>
       </w:r>
       <w:r>
-        <w:rPr>
-          <w:i/>
-          <w:iCs/>
-        </w:rPr>
-        <w:t xml:space="preserve">BMPCompressor </w:t>
-      </w:r>
-      <w:r>
         <w:t xml:space="preserve">e </w:t>
       </w:r>
+      <w:proofErr w:type="spellStart"/>
       <w:r>
         <w:rPr>
           <w:i/>
@@ -1146,6 +1325,7 @@
         </w:rPr>
         <w:t>CMPDecompressor</w:t>
       </w:r>
+      <w:proofErr w:type="spellEnd"/>
       <w:r>
         <w:t xml:space="preserve"> que representam o compressor e descompressor, respetivamente, de modo a que o utilizador tenha acesso às diretivas de compressão/descompressão </w:t>
       </w:r>
@@ -1197,6 +1377,7 @@
         </w:rPr>
         <w:t xml:space="preserve"> pelas classes </w:t>
       </w:r>
+      <w:proofErr w:type="spellStart"/>
       <w:r>
         <w:rPr>
           <w:b/>
@@ -1204,24 +1385,36 @@
           <w:i/>
           <w:iCs/>
         </w:rPr>
-        <w:t xml:space="preserve">CMPCompressor </w:t>
-      </w:r>
+        <w:t>CMPCompressor</w:t>
+      </w:r>
+      <w:proofErr w:type="spellEnd"/>
       <w:r>
         <w:rPr>
           <w:b/>
           <w:bCs/>
-        </w:rPr>
-        <w:t xml:space="preserve">e </w:t>
+          <w:i/>
+          <w:iCs/>
+        </w:rPr>
+        <w:t xml:space="preserve"> </w:t>
       </w:r>
       <w:r>
         <w:rPr>
           <w:b/>
           <w:bCs/>
+        </w:rPr>
+        <w:t xml:space="preserve">e </w:t>
+      </w:r>
+      <w:proofErr w:type="spellStart"/>
+      <w:r>
+        <w:rPr>
+          <w:b/>
+          <w:bCs/>
           <w:i/>
           <w:iCs/>
         </w:rPr>
         <w:t>CMPDecompressor</w:t>
       </w:r>
+      <w:proofErr w:type="spellEnd"/>
     </w:p>
     <w:p>
       <w:pPr>
@@ -1231,12 +1424,21 @@
       <w:r>
         <w:t xml:space="preserve">Ambas as classes referidas estendem a classe </w:t>
       </w:r>
-      <w:r>
-        <w:rPr>
-          <w:i/>
-          <w:iCs/>
-        </w:rPr>
-        <w:t xml:space="preserve">CMPBenchmarker </w:t>
+      <w:proofErr w:type="spellStart"/>
+      <w:r>
+        <w:rPr>
+          <w:i/>
+          <w:iCs/>
+        </w:rPr>
+        <w:t>CMPBenchmarker</w:t>
+      </w:r>
+      <w:proofErr w:type="spellEnd"/>
+      <w:r>
+        <w:rPr>
+          <w:i/>
+          <w:iCs/>
+        </w:rPr>
+        <w:t xml:space="preserve"> </w:t>
       </w:r>
       <w:r>
         <w:t xml:space="preserve">que, por sua vez, fornece funções e variáveis para </w:t>
@@ -1247,6 +1449,7 @@
       <w:r>
         <w:t xml:space="preserve">de </w:t>
       </w:r>
+      <w:proofErr w:type="spellStart"/>
       <w:r>
         <w:rPr>
           <w:i/>
@@ -1254,6 +1457,7 @@
         </w:rPr>
         <w:t>logging</w:t>
       </w:r>
+      <w:proofErr w:type="spellEnd"/>
       <w:r>
         <w:t>/</w:t>
       </w:r>
@@ -1351,6 +1555,7 @@
                                 <w:bCs/>
                               </w:rPr>
                             </w:pPr>
+                            <w:proofErr w:type="spellStart"/>
                             <w:r>
                               <w:rPr>
                                 <w:b/>
@@ -1360,6 +1565,7 @@
                               </w:rPr>
                               <w:t>CMPBenchmarker</w:t>
                             </w:r>
+                            <w:proofErr w:type="spellEnd"/>
                           </w:p>
                         </w:txbxContent>
                       </wps:txbx>
@@ -1394,6 +1600,7 @@
                           <w:bCs/>
                         </w:rPr>
                       </w:pPr>
+                      <w:proofErr w:type="spellStart"/>
                       <w:r>
                         <w:rPr>
                           <w:b/>
@@ -1403,6 +1610,7 @@
                         </w:rPr>
                         <w:t>CMPBenchmarker</w:t>
                       </w:r>
+                      <w:proofErr w:type="spellEnd"/>
                     </w:p>
                   </w:txbxContent>
                 </v:textbox>
@@ -1469,6 +1677,7 @@
                                 <w:bCs/>
                               </w:rPr>
                             </w:pPr>
+                            <w:proofErr w:type="spellStart"/>
                             <w:r>
                               <w:rPr>
                                 <w:b/>
@@ -1478,6 +1687,7 @@
                               </w:rPr>
                               <w:t>CMPCompressor</w:t>
                             </w:r>
+                            <w:proofErr w:type="spellEnd"/>
                           </w:p>
                         </w:txbxContent>
                       </wps:txbx>
@@ -1508,6 +1718,7 @@
                           <w:bCs/>
                         </w:rPr>
                       </w:pPr>
+                      <w:proofErr w:type="spellStart"/>
                       <w:r>
                         <w:rPr>
                           <w:b/>
@@ -1517,6 +1728,7 @@
                         </w:rPr>
                         <w:t>CMPCompressor</w:t>
                       </w:r>
+                      <w:proofErr w:type="spellEnd"/>
                     </w:p>
                   </w:txbxContent>
                 </v:textbox>
@@ -1747,6 +1959,7 @@
                                 <w:bCs/>
                               </w:rPr>
                             </w:pPr>
+                            <w:proofErr w:type="spellStart"/>
                             <w:r>
                               <w:rPr>
                                 <w:b/>
@@ -1774,6 +1987,7 @@
                               </w:rPr>
                               <w:t>pressor</w:t>
                             </w:r>
+                            <w:proofErr w:type="spellEnd"/>
                           </w:p>
                         </w:txbxContent>
                       </wps:txbx>
@@ -1804,6 +2018,7 @@
                           <w:bCs/>
                         </w:rPr>
                       </w:pPr>
+                      <w:proofErr w:type="spellStart"/>
                       <w:r>
                         <w:rPr>
                           <w:b/>
@@ -1831,6 +2046,7 @@
                         </w:rPr>
                         <w:t>pressor</w:t>
                       </w:r>
+                      <w:proofErr w:type="spellEnd"/>
                     </w:p>
                   </w:txbxContent>
                 </v:textbox>
@@ -1897,12 +2113,21 @@
                                 <w:szCs w:val="12"/>
                               </w:rPr>
                             </w:pPr>
+                            <w:proofErr w:type="spellStart"/>
                             <w:r>
                               <w:rPr>
                                 <w:sz w:val="12"/>
                                 <w:szCs w:val="12"/>
                               </w:rPr>
-                              <w:t>output_log()</w:t>
+                              <w:t>output_log</w:t>
+                            </w:r>
+                            <w:proofErr w:type="spellEnd"/>
+                            <w:r>
+                              <w:rPr>
+                                <w:sz w:val="12"/>
+                                <w:szCs w:val="12"/>
+                              </w:rPr>
+                              <w:t>()</w:t>
                             </w:r>
                             <w:r>
                               <w:rPr>
@@ -1918,16 +2143,7 @@
                                 <w:sz w:val="12"/>
                                 <w:szCs w:val="12"/>
                               </w:rPr>
-                              <w:t>---------</w:t>
-                            </w:r>
-                            <w:r>
-                              <w:rPr>
-                                <w:b/>
-                                <w:bCs/>
-                                <w:sz w:val="12"/>
-                                <w:szCs w:val="12"/>
-                              </w:rPr>
-                              <w:t xml:space="preserve"> Output do ficheiro de log</w:t>
+                              <w:t>--------- Output do ficheiro de log</w:t>
                             </w:r>
                           </w:p>
                           <w:p>
@@ -1939,12 +2155,21 @@
                                 <w:szCs w:val="12"/>
                               </w:rPr>
                             </w:pPr>
+                            <w:proofErr w:type="spellStart"/>
                             <w:r>
                               <w:rPr>
                                 <w:sz w:val="12"/>
                                 <w:szCs w:val="12"/>
                               </w:rPr>
-                              <w:t>toggle_benchmark()</w:t>
+                              <w:t>toggle_benchmark</w:t>
+                            </w:r>
+                            <w:proofErr w:type="spellEnd"/>
+                            <w:r>
+                              <w:rPr>
+                                <w:sz w:val="12"/>
+                                <w:szCs w:val="12"/>
+                              </w:rPr>
+                              <w:t>()</w:t>
                             </w:r>
                             <w:r>
                               <w:rPr>
@@ -1960,17 +2185,9 @@
                                 <w:sz w:val="12"/>
                                 <w:szCs w:val="12"/>
                               </w:rPr>
-                              <w:t>---------</w:t>
-                            </w:r>
-                            <w:r>
-                              <w:rPr>
-                                <w:b/>
-                                <w:bCs/>
-                                <w:sz w:val="12"/>
-                                <w:szCs w:val="12"/>
-                              </w:rPr>
-                              <w:t xml:space="preserve"> </w:t>
-                            </w:r>
+                              <w:t xml:space="preserve">--------- </w:t>
+                            </w:r>
+                            <w:proofErr w:type="spellStart"/>
                             <w:r>
                               <w:rPr>
                                 <w:b/>
@@ -1982,6 +2199,7 @@
                               </w:rPr>
                               <w:t>Toggle</w:t>
                             </w:r>
+                            <w:proofErr w:type="spellEnd"/>
                             <w:r>
                               <w:rPr>
                                 <w:b/>
@@ -2003,12 +2221,21 @@
                                 <w:szCs w:val="12"/>
                               </w:rPr>
                             </w:pPr>
+                            <w:proofErr w:type="spellStart"/>
                             <w:r>
                               <w:rPr>
                                 <w:sz w:val="12"/>
                                 <w:szCs w:val="12"/>
                               </w:rPr>
-                              <w:t>toggle_log_data()</w:t>
+                              <w:t>toggle_log_data</w:t>
+                            </w:r>
+                            <w:proofErr w:type="spellEnd"/>
+                            <w:r>
+                              <w:rPr>
+                                <w:sz w:val="12"/>
+                                <w:szCs w:val="12"/>
+                              </w:rPr>
+                              <w:t>()</w:t>
                             </w:r>
                             <w:r>
                               <w:rPr>
@@ -2026,6 +2253,7 @@
                               </w:rPr>
                               <w:t>---------</w:t>
                             </w:r>
+                            <w:proofErr w:type="spellStart"/>
                             <w:r>
                               <w:rPr>
                                 <w:b/>
@@ -2035,7 +2263,19 @@
                                 <w:sz w:val="12"/>
                                 <w:szCs w:val="12"/>
                               </w:rPr>
-                              <w:t>Toggle da exibição da evolução dos dados em cada passo</w:t>
+                              <w:t>Toggle</w:t>
+                            </w:r>
+                            <w:proofErr w:type="spellEnd"/>
+                            <w:r>
+                              <w:rPr>
+                                <w:b/>
+                                <w:bCs/>
+                                <w:i/>
+                                <w:iCs/>
+                                <w:sz w:val="12"/>
+                                <w:szCs w:val="12"/>
+                              </w:rPr>
+                              <w:t xml:space="preserve"> da exibição da evolução dos dados em cada passo</w:t>
                             </w:r>
                           </w:p>
                         </w:txbxContent>
@@ -2069,12 +2309,21 @@
                           <w:szCs w:val="12"/>
                         </w:rPr>
                       </w:pPr>
+                      <w:proofErr w:type="spellStart"/>
                       <w:r>
                         <w:rPr>
                           <w:sz w:val="12"/>
                           <w:szCs w:val="12"/>
                         </w:rPr>
-                        <w:t>output_log()</w:t>
+                        <w:t>output_log</w:t>
+                      </w:r>
+                      <w:proofErr w:type="spellEnd"/>
+                      <w:r>
+                        <w:rPr>
+                          <w:sz w:val="12"/>
+                          <w:szCs w:val="12"/>
+                        </w:rPr>
+                        <w:t>()</w:t>
                       </w:r>
                       <w:r>
                         <w:rPr>
@@ -2090,16 +2339,7 @@
                           <w:sz w:val="12"/>
                           <w:szCs w:val="12"/>
                         </w:rPr>
-                        <w:t>---------</w:t>
-                      </w:r>
-                      <w:r>
-                        <w:rPr>
-                          <w:b/>
-                          <w:bCs/>
-                          <w:sz w:val="12"/>
-                          <w:szCs w:val="12"/>
-                        </w:rPr>
-                        <w:t xml:space="preserve"> Output do ficheiro de log</w:t>
+                        <w:t>--------- Output do ficheiro de log</w:t>
                       </w:r>
                     </w:p>
                     <w:p>
@@ -2111,12 +2351,21 @@
                           <w:szCs w:val="12"/>
                         </w:rPr>
                       </w:pPr>
+                      <w:proofErr w:type="spellStart"/>
                       <w:r>
                         <w:rPr>
                           <w:sz w:val="12"/>
                           <w:szCs w:val="12"/>
                         </w:rPr>
-                        <w:t>toggle_benchmark()</w:t>
+                        <w:t>toggle_benchmark</w:t>
+                      </w:r>
+                      <w:proofErr w:type="spellEnd"/>
+                      <w:r>
+                        <w:rPr>
+                          <w:sz w:val="12"/>
+                          <w:szCs w:val="12"/>
+                        </w:rPr>
+                        <w:t>()</w:t>
                       </w:r>
                       <w:r>
                         <w:rPr>
@@ -2132,17 +2381,9 @@
                           <w:sz w:val="12"/>
                           <w:szCs w:val="12"/>
                         </w:rPr>
-                        <w:t>---------</w:t>
-                      </w:r>
-                      <w:r>
-                        <w:rPr>
-                          <w:b/>
-                          <w:bCs/>
-                          <w:sz w:val="12"/>
-                          <w:szCs w:val="12"/>
-                        </w:rPr>
-                        <w:t xml:space="preserve"> </w:t>
-                      </w:r>
+                        <w:t xml:space="preserve">--------- </w:t>
+                      </w:r>
+                      <w:proofErr w:type="spellStart"/>
                       <w:r>
                         <w:rPr>
                           <w:b/>
@@ -2154,6 +2395,7 @@
                         </w:rPr>
                         <w:t>Toggle</w:t>
                       </w:r>
+                      <w:proofErr w:type="spellEnd"/>
                       <w:r>
                         <w:rPr>
                           <w:b/>
@@ -2175,12 +2417,21 @@
                           <w:szCs w:val="12"/>
                         </w:rPr>
                       </w:pPr>
+                      <w:proofErr w:type="spellStart"/>
                       <w:r>
                         <w:rPr>
                           <w:sz w:val="12"/>
                           <w:szCs w:val="12"/>
                         </w:rPr>
-                        <w:t>toggle_log_data()</w:t>
+                        <w:t>toggle_log_data</w:t>
+                      </w:r>
+                      <w:proofErr w:type="spellEnd"/>
+                      <w:r>
+                        <w:rPr>
+                          <w:sz w:val="12"/>
+                          <w:szCs w:val="12"/>
+                        </w:rPr>
+                        <w:t>()</w:t>
                       </w:r>
                       <w:r>
                         <w:rPr>
@@ -2198,6 +2449,7 @@
                         </w:rPr>
                         <w:t>---------</w:t>
                       </w:r>
+                      <w:proofErr w:type="spellStart"/>
                       <w:r>
                         <w:rPr>
                           <w:b/>
@@ -2207,7 +2459,19 @@
                           <w:sz w:val="12"/>
                           <w:szCs w:val="12"/>
                         </w:rPr>
-                        <w:t>Toggle da exibição da evolução dos dados em cada passo</w:t>
+                        <w:t>Toggle</w:t>
+                      </w:r>
+                      <w:proofErr w:type="spellEnd"/>
+                      <w:r>
+                        <w:rPr>
+                          <w:b/>
+                          <w:bCs/>
+                          <w:i/>
+                          <w:iCs/>
+                          <w:sz w:val="12"/>
+                          <w:szCs w:val="12"/>
+                        </w:rPr>
+                        <w:t xml:space="preserve"> da exibição da evolução dos dados em cada passo</w:t>
                       </w:r>
                     </w:p>
                   </w:txbxContent>
@@ -2290,8 +2554,9 @@
                                 <w:sz w:val="16"/>
                                 <w:szCs w:val="16"/>
                               </w:rPr>
-                              <w:t>---------Filtro U</w:t>
-                            </w:r>
+                              <w:t xml:space="preserve">---------Filtro </w:t>
+                            </w:r>
+                            <w:proofErr w:type="spellStart"/>
                             <w:r>
                               <w:rPr>
                                 <w:b/>
@@ -2299,7 +2564,7 @@
                                 <w:sz w:val="16"/>
                                 <w:szCs w:val="16"/>
                               </w:rPr>
-                              <w:t>p</w:t>
+                              <w:t>U</w:t>
                             </w:r>
                             <w:r>
                               <w:rPr>
@@ -2308,8 +2573,29 @@
                                 <w:sz w:val="16"/>
                                 <w:szCs w:val="16"/>
                               </w:rPr>
-                              <w:t xml:space="preserve"> / Sub</w:t>
-                            </w:r>
+                              <w:t>p</w:t>
+                            </w:r>
+                            <w:proofErr w:type="spellEnd"/>
+                            <w:r>
+                              <w:rPr>
+                                <w:b/>
+                                <w:bCs/>
+                                <w:sz w:val="16"/>
+                                <w:szCs w:val="16"/>
+                              </w:rPr>
+                              <w:t xml:space="preserve"> / </w:t>
+                            </w:r>
+                            <w:proofErr w:type="spellStart"/>
+                            <w:r>
+                              <w:rPr>
+                                <w:b/>
+                                <w:bCs/>
+                                <w:sz w:val="16"/>
+                                <w:szCs w:val="16"/>
+                              </w:rPr>
+                              <w:t>Sub</w:t>
+                            </w:r>
+                            <w:proofErr w:type="spellEnd"/>
                             <w:r>
                               <w:rPr>
                                 <w:b/>
@@ -2338,8 +2624,9 @@
                                 <w:sz w:val="16"/>
                                 <w:szCs w:val="16"/>
                               </w:rPr>
-                              <w:t>---------</w:t>
-                            </w:r>
+                              <w:t xml:space="preserve">---------Filtro de </w:t>
+                            </w:r>
+                            <w:proofErr w:type="spellStart"/>
                             <w:r>
                               <w:rPr>
                                 <w:b/>
@@ -2347,8 +2634,9 @@
                                 <w:sz w:val="16"/>
                                 <w:szCs w:val="16"/>
                               </w:rPr>
-                              <w:t>Filtro de Paeth simplificado</w:t>
-                            </w:r>
+                              <w:t>Paeth</w:t>
+                            </w:r>
+                            <w:proofErr w:type="spellEnd"/>
                             <w:r>
                               <w:rPr>
                                 <w:b/>
@@ -2356,7 +2644,7 @@
                                 <w:sz w:val="16"/>
                                 <w:szCs w:val="16"/>
                               </w:rPr>
-                              <w:t>---------</w:t>
+                              <w:t xml:space="preserve"> simplificado---------</w:t>
                             </w:r>
                           </w:p>
                           <w:p>
@@ -2377,8 +2665,9 @@
                                 <w:sz w:val="16"/>
                                 <w:szCs w:val="16"/>
                               </w:rPr>
-                              <w:t>---------</w:t>
-                            </w:r>
+                              <w:t xml:space="preserve">---------Transformada Move To </w:t>
+                            </w:r>
+                            <w:proofErr w:type="spellStart"/>
                             <w:r>
                               <w:rPr>
                                 <w:b/>
@@ -2386,8 +2675,9 @@
                                 <w:sz w:val="16"/>
                                 <w:szCs w:val="16"/>
                               </w:rPr>
-                              <w:t>Transformada Move To Front</w:t>
-                            </w:r>
+                              <w:t>Front</w:t>
+                            </w:r>
+                            <w:proofErr w:type="spellEnd"/>
                             <w:r>
                               <w:rPr>
                                 <w:b/>
@@ -2418,6 +2708,7 @@
                               </w:rPr>
                               <w:t>---------</w:t>
                             </w:r>
+                            <w:proofErr w:type="spellStart"/>
                             <w:r>
                               <w:rPr>
                                 <w:b/>
@@ -2425,8 +2716,29 @@
                                 <w:sz w:val="16"/>
                                 <w:szCs w:val="16"/>
                               </w:rPr>
-                              <w:t>Run-Length Encoding</w:t>
-                            </w:r>
+                              <w:t>Run-Length</w:t>
+                            </w:r>
+                            <w:proofErr w:type="spellEnd"/>
+                            <w:r>
+                              <w:rPr>
+                                <w:b/>
+                                <w:bCs/>
+                                <w:sz w:val="16"/>
+                                <w:szCs w:val="16"/>
+                              </w:rPr>
+                              <w:t xml:space="preserve"> </w:t>
+                            </w:r>
+                            <w:proofErr w:type="spellStart"/>
+                            <w:r>
+                              <w:rPr>
+                                <w:b/>
+                                <w:bCs/>
+                                <w:sz w:val="16"/>
+                                <w:szCs w:val="16"/>
+                              </w:rPr>
+                              <w:t>Encoding</w:t>
+                            </w:r>
+                            <w:proofErr w:type="spellEnd"/>
                             <w:r>
                               <w:rPr>
                                 <w:b/>
@@ -2457,6 +2769,7 @@
                               </w:rPr>
                               <w:t>---------</w:t>
                             </w:r>
+                            <w:proofErr w:type="spellStart"/>
                             <w:r>
                               <w:rPr>
                                 <w:b/>
@@ -2466,6 +2779,7 @@
                               </w:rPr>
                               <w:t>Lempel-Ziv-Whelch</w:t>
                             </w:r>
+                            <w:proofErr w:type="spellEnd"/>
                             <w:r>
                               <w:rPr>
                                 <w:b/>
@@ -2496,6 +2810,7 @@
                               </w:rPr>
                               <w:t>---------</w:t>
                             </w:r>
+                            <w:proofErr w:type="spellStart"/>
                             <w:r>
                               <w:rPr>
                                 <w:b/>
@@ -2505,6 +2820,7 @@
                               </w:rPr>
                               <w:t>Lempel-Ziv-Markov</w:t>
                             </w:r>
+                            <w:proofErr w:type="spellEnd"/>
                             <w:r>
                               <w:rPr>
                                 <w:b/>
@@ -2533,8 +2849,9 @@
                                 <w:sz w:val="16"/>
                                 <w:szCs w:val="16"/>
                               </w:rPr>
-                              <w:t>---------</w:t>
-                            </w:r>
+                              <w:t xml:space="preserve">---------Codificação de </w:t>
+                            </w:r>
+                            <w:proofErr w:type="spellStart"/>
                             <w:r>
                               <w:rPr>
                                 <w:b/>
@@ -2542,8 +2859,9 @@
                                 <w:sz w:val="16"/>
                                 <w:szCs w:val="16"/>
                               </w:rPr>
-                              <w:t>Codificação de Huffman</w:t>
-                            </w:r>
+                              <w:t>Huffman</w:t>
+                            </w:r>
+                            <w:proofErr w:type="spellEnd"/>
                             <w:r>
                               <w:rPr>
                                 <w:b/>
@@ -2572,25 +2890,7 @@
                                 <w:sz w:val="16"/>
                                 <w:szCs w:val="16"/>
                               </w:rPr>
-                              <w:t>---------</w:t>
-                            </w:r>
-                            <w:r>
-                              <w:rPr>
-                                <w:b/>
-                                <w:bCs/>
-                                <w:sz w:val="16"/>
-                                <w:szCs w:val="16"/>
-                              </w:rPr>
-                              <w:t>Output do ficheiro comprimido</w:t>
-                            </w:r>
-                            <w:r>
-                              <w:rPr>
-                                <w:b/>
-                                <w:bCs/>
-                                <w:sz w:val="16"/>
-                                <w:szCs w:val="16"/>
-                              </w:rPr>
-                              <w:t>---------</w:t>
+                              <w:t>---------Output do ficheiro comprimido---------</w:t>
                             </w:r>
                           </w:p>
                           <w:p>
@@ -2654,8 +2954,9 @@
                           <w:sz w:val="16"/>
                           <w:szCs w:val="16"/>
                         </w:rPr>
-                        <w:t>---------Filtro U</w:t>
-                      </w:r>
+                        <w:t xml:space="preserve">---------Filtro </w:t>
+                      </w:r>
+                      <w:proofErr w:type="spellStart"/>
                       <w:r>
                         <w:rPr>
                           <w:b/>
@@ -2663,7 +2964,7 @@
                           <w:sz w:val="16"/>
                           <w:szCs w:val="16"/>
                         </w:rPr>
-                        <w:t>p</w:t>
+                        <w:t>U</w:t>
                       </w:r>
                       <w:r>
                         <w:rPr>
@@ -2672,8 +2973,29 @@
                           <w:sz w:val="16"/>
                           <w:szCs w:val="16"/>
                         </w:rPr>
-                        <w:t xml:space="preserve"> / Sub</w:t>
-                      </w:r>
+                        <w:t>p</w:t>
+                      </w:r>
+                      <w:proofErr w:type="spellEnd"/>
+                      <w:r>
+                        <w:rPr>
+                          <w:b/>
+                          <w:bCs/>
+                          <w:sz w:val="16"/>
+                          <w:szCs w:val="16"/>
+                        </w:rPr>
+                        <w:t xml:space="preserve"> / </w:t>
+                      </w:r>
+                      <w:proofErr w:type="spellStart"/>
+                      <w:r>
+                        <w:rPr>
+                          <w:b/>
+                          <w:bCs/>
+                          <w:sz w:val="16"/>
+                          <w:szCs w:val="16"/>
+                        </w:rPr>
+                        <w:t>Sub</w:t>
+                      </w:r>
+                      <w:proofErr w:type="spellEnd"/>
                       <w:r>
                         <w:rPr>
                           <w:b/>
@@ -2702,8 +3024,9 @@
                           <w:sz w:val="16"/>
                           <w:szCs w:val="16"/>
                         </w:rPr>
-                        <w:t>---------</w:t>
-                      </w:r>
+                        <w:t xml:space="preserve">---------Filtro de </w:t>
+                      </w:r>
+                      <w:proofErr w:type="spellStart"/>
                       <w:r>
                         <w:rPr>
                           <w:b/>
@@ -2711,8 +3034,9 @@
                           <w:sz w:val="16"/>
                           <w:szCs w:val="16"/>
                         </w:rPr>
-                        <w:t>Filtro de Paeth simplificado</w:t>
-                      </w:r>
+                        <w:t>Paeth</w:t>
+                      </w:r>
+                      <w:proofErr w:type="spellEnd"/>
                       <w:r>
                         <w:rPr>
                           <w:b/>
@@ -2720,7 +3044,7 @@
                           <w:sz w:val="16"/>
                           <w:szCs w:val="16"/>
                         </w:rPr>
-                        <w:t>---------</w:t>
+                        <w:t xml:space="preserve"> simplificado---------</w:t>
                       </w:r>
                     </w:p>
                     <w:p>
@@ -2741,8 +3065,9 @@
                           <w:sz w:val="16"/>
                           <w:szCs w:val="16"/>
                         </w:rPr>
-                        <w:t>---------</w:t>
-                      </w:r>
+                        <w:t xml:space="preserve">---------Transformada Move To </w:t>
+                      </w:r>
+                      <w:proofErr w:type="spellStart"/>
                       <w:r>
                         <w:rPr>
                           <w:b/>
@@ -2750,8 +3075,9 @@
                           <w:sz w:val="16"/>
                           <w:szCs w:val="16"/>
                         </w:rPr>
-                        <w:t>Transformada Move To Front</w:t>
-                      </w:r>
+                        <w:t>Front</w:t>
+                      </w:r>
+                      <w:proofErr w:type="spellEnd"/>
                       <w:r>
                         <w:rPr>
                           <w:b/>
@@ -2782,6 +3108,7 @@
                         </w:rPr>
                         <w:t>---------</w:t>
                       </w:r>
+                      <w:proofErr w:type="spellStart"/>
                       <w:r>
                         <w:rPr>
                           <w:b/>
@@ -2789,8 +3116,29 @@
                           <w:sz w:val="16"/>
                           <w:szCs w:val="16"/>
                         </w:rPr>
-                        <w:t>Run-Length Encoding</w:t>
-                      </w:r>
+                        <w:t>Run-Length</w:t>
+                      </w:r>
+                      <w:proofErr w:type="spellEnd"/>
+                      <w:r>
+                        <w:rPr>
+                          <w:b/>
+                          <w:bCs/>
+                          <w:sz w:val="16"/>
+                          <w:szCs w:val="16"/>
+                        </w:rPr>
+                        <w:t xml:space="preserve"> </w:t>
+                      </w:r>
+                      <w:proofErr w:type="spellStart"/>
+                      <w:r>
+                        <w:rPr>
+                          <w:b/>
+                          <w:bCs/>
+                          <w:sz w:val="16"/>
+                          <w:szCs w:val="16"/>
+                        </w:rPr>
+                        <w:t>Encoding</w:t>
+                      </w:r>
+                      <w:proofErr w:type="spellEnd"/>
                       <w:r>
                         <w:rPr>
                           <w:b/>
@@ -2821,6 +3169,7 @@
                         </w:rPr>
                         <w:t>---------</w:t>
                       </w:r>
+                      <w:proofErr w:type="spellStart"/>
                       <w:r>
                         <w:rPr>
                           <w:b/>
@@ -2830,6 +3179,7 @@
                         </w:rPr>
                         <w:t>Lempel-Ziv-Whelch</w:t>
                       </w:r>
+                      <w:proofErr w:type="spellEnd"/>
                       <w:r>
                         <w:rPr>
                           <w:b/>
@@ -2860,6 +3210,7 @@
                         </w:rPr>
                         <w:t>---------</w:t>
                       </w:r>
+                      <w:proofErr w:type="spellStart"/>
                       <w:r>
                         <w:rPr>
                           <w:b/>
@@ -2869,6 +3220,7 @@
                         </w:rPr>
                         <w:t>Lempel-Ziv-Markov</w:t>
                       </w:r>
+                      <w:proofErr w:type="spellEnd"/>
                       <w:r>
                         <w:rPr>
                           <w:b/>
@@ -2897,8 +3249,9 @@
                           <w:sz w:val="16"/>
                           <w:szCs w:val="16"/>
                         </w:rPr>
-                        <w:t>---------</w:t>
-                      </w:r>
+                        <w:t xml:space="preserve">---------Codificação de </w:t>
+                      </w:r>
+                      <w:proofErr w:type="spellStart"/>
                       <w:r>
                         <w:rPr>
                           <w:b/>
@@ -2906,8 +3259,9 @@
                           <w:sz w:val="16"/>
                           <w:szCs w:val="16"/>
                         </w:rPr>
-                        <w:t>Codificação de Huffman</w:t>
-                      </w:r>
+                        <w:t>Huffman</w:t>
+                      </w:r>
+                      <w:proofErr w:type="spellEnd"/>
                       <w:r>
                         <w:rPr>
                           <w:b/>
@@ -2936,25 +3290,7 @@
                           <w:sz w:val="16"/>
                           <w:szCs w:val="16"/>
                         </w:rPr>
-                        <w:t>---------</w:t>
-                      </w:r>
-                      <w:r>
-                        <w:rPr>
-                          <w:b/>
-                          <w:bCs/>
-                          <w:sz w:val="16"/>
-                          <w:szCs w:val="16"/>
-                        </w:rPr>
-                        <w:t>Output do ficheiro comprimido</w:t>
-                      </w:r>
-                      <w:r>
-                        <w:rPr>
-                          <w:b/>
-                          <w:bCs/>
-                          <w:sz w:val="16"/>
-                          <w:szCs w:val="16"/>
-                        </w:rPr>
-                        <w:t>---------</w:t>
+                        <w:t>---------Output do ficheiro comprimido---------</w:t>
                       </w:r>
                     </w:p>
                     <w:p>
@@ -3043,19 +3379,21 @@
                                 <w:szCs w:val="16"/>
                               </w:rPr>
                             </w:pPr>
+                            <w:proofErr w:type="spellStart"/>
                             <w:r>
                               <w:rPr>
                                 <w:sz w:val="16"/>
                                 <w:szCs w:val="16"/>
                               </w:rPr>
-                              <w:t>apply_inverse</w:t>
-                            </w:r>
+                              <w:t>apply_inverse_simple_filter</w:t>
+                            </w:r>
+                            <w:proofErr w:type="spellEnd"/>
                             <w:r>
                               <w:rPr>
                                 <w:sz w:val="16"/>
                                 <w:szCs w:val="16"/>
                               </w:rPr>
-                              <w:t>_simple_filter()</w:t>
+                              <w:t>()</w:t>
                             </w:r>
                           </w:p>
                           <w:p>
@@ -3067,26 +3405,21 @@
                                 <w:szCs w:val="16"/>
                               </w:rPr>
                             </w:pPr>
+                            <w:proofErr w:type="spellStart"/>
                             <w:r>
                               <w:rPr>
                                 <w:sz w:val="16"/>
                                 <w:szCs w:val="16"/>
                               </w:rPr>
-                              <w:t>apply</w:t>
-                            </w:r>
+                              <w:t>apply_inverse_simplified_paeth_filter</w:t>
+                            </w:r>
+                            <w:proofErr w:type="spellEnd"/>
                             <w:r>
                               <w:rPr>
                                 <w:sz w:val="16"/>
                                 <w:szCs w:val="16"/>
                               </w:rPr>
-                              <w:t>_inverse</w:t>
-                            </w:r>
-                            <w:r>
-                              <w:rPr>
-                                <w:sz w:val="16"/>
-                                <w:szCs w:val="16"/>
-                              </w:rPr>
-                              <w:t>_simplified_paeth_filter()</w:t>
+                              <w:t>()</w:t>
                             </w:r>
                           </w:p>
                           <w:p>
@@ -3098,26 +3431,21 @@
                                 <w:szCs w:val="16"/>
                               </w:rPr>
                             </w:pPr>
+                            <w:proofErr w:type="spellStart"/>
                             <w:r>
                               <w:rPr>
                                 <w:sz w:val="16"/>
                                 <w:szCs w:val="16"/>
                               </w:rPr>
-                              <w:t>apply</w:t>
-                            </w:r>
+                              <w:t>apply_inverse_mtf</w:t>
+                            </w:r>
+                            <w:proofErr w:type="spellEnd"/>
                             <w:r>
                               <w:rPr>
                                 <w:sz w:val="16"/>
                                 <w:szCs w:val="16"/>
                               </w:rPr>
-                              <w:t>_inverse</w:t>
-                            </w:r>
-                            <w:r>
-                              <w:rPr>
-                                <w:sz w:val="16"/>
-                                <w:szCs w:val="16"/>
-                              </w:rPr>
-                              <w:t>_mtf()</w:t>
+                              <w:t>()</w:t>
                             </w:r>
                           </w:p>
                           <w:p>
@@ -3129,26 +3457,21 @@
                                 <w:szCs w:val="16"/>
                               </w:rPr>
                             </w:pPr>
+                            <w:proofErr w:type="spellStart"/>
                             <w:r>
                               <w:rPr>
                                 <w:sz w:val="16"/>
                                 <w:szCs w:val="16"/>
                               </w:rPr>
-                              <w:t>apply</w:t>
-                            </w:r>
+                              <w:t>apply_inverse_rle</w:t>
+                            </w:r>
+                            <w:proofErr w:type="spellEnd"/>
                             <w:r>
                               <w:rPr>
                                 <w:sz w:val="16"/>
                                 <w:szCs w:val="16"/>
                               </w:rPr>
-                              <w:t>_inverse</w:t>
-                            </w:r>
-                            <w:r>
-                              <w:rPr>
-                                <w:sz w:val="16"/>
-                                <w:szCs w:val="16"/>
-                              </w:rPr>
-                              <w:t>_rle()</w:t>
+                              <w:t>()</w:t>
                             </w:r>
                           </w:p>
                           <w:p>
@@ -3160,26 +3483,21 @@
                                 <w:szCs w:val="16"/>
                               </w:rPr>
                             </w:pPr>
+                            <w:proofErr w:type="spellStart"/>
                             <w:r>
                               <w:rPr>
                                 <w:sz w:val="16"/>
                                 <w:szCs w:val="16"/>
                               </w:rPr>
-                              <w:t>apply</w:t>
-                            </w:r>
+                              <w:t>apply_inverse_lzw</w:t>
+                            </w:r>
+                            <w:proofErr w:type="spellEnd"/>
                             <w:r>
                               <w:rPr>
                                 <w:sz w:val="16"/>
                                 <w:szCs w:val="16"/>
                               </w:rPr>
-                              <w:t>_inverse</w:t>
-                            </w:r>
-                            <w:r>
-                              <w:rPr>
-                                <w:sz w:val="16"/>
-                                <w:szCs w:val="16"/>
-                              </w:rPr>
-                              <w:t>_lzw()</w:t>
+                              <w:t>()</w:t>
                             </w:r>
                           </w:p>
                           <w:p>
@@ -3191,26 +3509,21 @@
                                 <w:szCs w:val="16"/>
                               </w:rPr>
                             </w:pPr>
+                            <w:proofErr w:type="spellStart"/>
                             <w:r>
                               <w:rPr>
                                 <w:sz w:val="16"/>
                                 <w:szCs w:val="16"/>
                               </w:rPr>
-                              <w:t>apply</w:t>
-                            </w:r>
+                              <w:t>apply_inverse_lzma</w:t>
+                            </w:r>
+                            <w:proofErr w:type="spellEnd"/>
                             <w:r>
                               <w:rPr>
                                 <w:sz w:val="16"/>
                                 <w:szCs w:val="16"/>
                               </w:rPr>
-                              <w:t>_inverse</w:t>
-                            </w:r>
-                            <w:r>
-                              <w:rPr>
-                                <w:sz w:val="16"/>
-                                <w:szCs w:val="16"/>
-                              </w:rPr>
-                              <w:t>_lzma()</w:t>
+                              <w:t>()</w:t>
                             </w:r>
                           </w:p>
                           <w:p>
@@ -3222,26 +3535,21 @@
                                 <w:szCs w:val="16"/>
                               </w:rPr>
                             </w:pPr>
+                            <w:proofErr w:type="spellStart"/>
                             <w:r>
                               <w:rPr>
                                 <w:sz w:val="16"/>
                                 <w:szCs w:val="16"/>
                               </w:rPr>
-                              <w:t>apply_</w:t>
-                            </w:r>
+                              <w:t>apply_inverse_huffman_encoding</w:t>
+                            </w:r>
+                            <w:proofErr w:type="spellEnd"/>
                             <w:r>
                               <w:rPr>
                                 <w:sz w:val="16"/>
                                 <w:szCs w:val="16"/>
                               </w:rPr>
-                              <w:t>inverse_</w:t>
-                            </w:r>
-                            <w:r>
-                              <w:rPr>
-                                <w:sz w:val="16"/>
-                                <w:szCs w:val="16"/>
-                              </w:rPr>
-                              <w:t>huffman_encoding()</w:t>
+                              <w:t>()</w:t>
                             </w:r>
                           </w:p>
                           <w:p>
@@ -3253,12 +3561,21 @@
                                 <w:szCs w:val="16"/>
                               </w:rPr>
                             </w:pPr>
+                            <w:proofErr w:type="spellStart"/>
                             <w:r>
                               <w:rPr>
                                 <w:sz w:val="16"/>
                                 <w:szCs w:val="16"/>
                               </w:rPr>
-                              <w:t>write_in_file()</w:t>
+                              <w:t>write_in_file</w:t>
+                            </w:r>
+                            <w:proofErr w:type="spellEnd"/>
+                            <w:r>
+                              <w:rPr>
+                                <w:sz w:val="16"/>
+                                <w:szCs w:val="16"/>
+                              </w:rPr>
+                              <w:t>()</w:t>
                             </w:r>
                           </w:p>
                         </w:txbxContent>
@@ -3292,19 +3609,21 @@
                           <w:szCs w:val="16"/>
                         </w:rPr>
                       </w:pPr>
+                      <w:proofErr w:type="spellStart"/>
                       <w:r>
                         <w:rPr>
                           <w:sz w:val="16"/>
                           <w:szCs w:val="16"/>
                         </w:rPr>
-                        <w:t>apply_inverse</w:t>
-                      </w:r>
+                        <w:t>apply_inverse_simple_filter</w:t>
+                      </w:r>
+                      <w:proofErr w:type="spellEnd"/>
                       <w:r>
                         <w:rPr>
                           <w:sz w:val="16"/>
                           <w:szCs w:val="16"/>
                         </w:rPr>
-                        <w:t>_simple_filter()</w:t>
+                        <w:t>()</w:t>
                       </w:r>
                     </w:p>
                     <w:p>
@@ -3316,26 +3635,21 @@
                           <w:szCs w:val="16"/>
                         </w:rPr>
                       </w:pPr>
+                      <w:proofErr w:type="spellStart"/>
                       <w:r>
                         <w:rPr>
                           <w:sz w:val="16"/>
                           <w:szCs w:val="16"/>
                         </w:rPr>
-                        <w:t>apply</w:t>
-                      </w:r>
+                        <w:t>apply_inverse_simplified_paeth_filter</w:t>
+                      </w:r>
+                      <w:proofErr w:type="spellEnd"/>
                       <w:r>
                         <w:rPr>
                           <w:sz w:val="16"/>
                           <w:szCs w:val="16"/>
                         </w:rPr>
-                        <w:t>_inverse</w:t>
-                      </w:r>
-                      <w:r>
-                        <w:rPr>
-                          <w:sz w:val="16"/>
-                          <w:szCs w:val="16"/>
-                        </w:rPr>
-                        <w:t>_simplified_paeth_filter()</w:t>
+                        <w:t>()</w:t>
                       </w:r>
                     </w:p>
                     <w:p>
@@ -3347,26 +3661,21 @@
                           <w:szCs w:val="16"/>
                         </w:rPr>
                       </w:pPr>
+                      <w:proofErr w:type="spellStart"/>
                       <w:r>
                         <w:rPr>
                           <w:sz w:val="16"/>
                           <w:szCs w:val="16"/>
                         </w:rPr>
-                        <w:t>apply</w:t>
-                      </w:r>
+                        <w:t>apply_inverse_mtf</w:t>
+                      </w:r>
+                      <w:proofErr w:type="spellEnd"/>
                       <w:r>
                         <w:rPr>
                           <w:sz w:val="16"/>
                           <w:szCs w:val="16"/>
                         </w:rPr>
-                        <w:t>_inverse</w:t>
-                      </w:r>
-                      <w:r>
-                        <w:rPr>
-                          <w:sz w:val="16"/>
-                          <w:szCs w:val="16"/>
-                        </w:rPr>
-                        <w:t>_mtf()</w:t>
+                        <w:t>()</w:t>
                       </w:r>
                     </w:p>
                     <w:p>
@@ -3378,26 +3687,21 @@
                           <w:szCs w:val="16"/>
                         </w:rPr>
                       </w:pPr>
+                      <w:proofErr w:type="spellStart"/>
                       <w:r>
                         <w:rPr>
                           <w:sz w:val="16"/>
                           <w:szCs w:val="16"/>
                         </w:rPr>
-                        <w:t>apply</w:t>
-                      </w:r>
+                        <w:t>apply_inverse_rle</w:t>
+                      </w:r>
+                      <w:proofErr w:type="spellEnd"/>
                       <w:r>
                         <w:rPr>
                           <w:sz w:val="16"/>
                           <w:szCs w:val="16"/>
                         </w:rPr>
-                        <w:t>_inverse</w:t>
-                      </w:r>
-                      <w:r>
-                        <w:rPr>
-                          <w:sz w:val="16"/>
-                          <w:szCs w:val="16"/>
-                        </w:rPr>
-                        <w:t>_rle()</w:t>
+                        <w:t>()</w:t>
                       </w:r>
                     </w:p>
                     <w:p>
@@ -3409,26 +3713,21 @@
                           <w:szCs w:val="16"/>
                         </w:rPr>
                       </w:pPr>
+                      <w:proofErr w:type="spellStart"/>
                       <w:r>
                         <w:rPr>
                           <w:sz w:val="16"/>
                           <w:szCs w:val="16"/>
                         </w:rPr>
-                        <w:t>apply</w:t>
-                      </w:r>
+                        <w:t>apply_inverse_lzw</w:t>
+                      </w:r>
+                      <w:proofErr w:type="spellEnd"/>
                       <w:r>
                         <w:rPr>
                           <w:sz w:val="16"/>
                           <w:szCs w:val="16"/>
                         </w:rPr>
-                        <w:t>_inverse</w:t>
-                      </w:r>
-                      <w:r>
-                        <w:rPr>
-                          <w:sz w:val="16"/>
-                          <w:szCs w:val="16"/>
-                        </w:rPr>
-                        <w:t>_lzw()</w:t>
+                        <w:t>()</w:t>
                       </w:r>
                     </w:p>
                     <w:p>
@@ -3440,26 +3739,21 @@
                           <w:szCs w:val="16"/>
                         </w:rPr>
                       </w:pPr>
+                      <w:proofErr w:type="spellStart"/>
                       <w:r>
                         <w:rPr>
                           <w:sz w:val="16"/>
                           <w:szCs w:val="16"/>
                         </w:rPr>
-                        <w:t>apply</w:t>
-                      </w:r>
+                        <w:t>apply_inverse_lzma</w:t>
+                      </w:r>
+                      <w:proofErr w:type="spellEnd"/>
                       <w:r>
                         <w:rPr>
                           <w:sz w:val="16"/>
                           <w:szCs w:val="16"/>
                         </w:rPr>
-                        <w:t>_inverse</w:t>
-                      </w:r>
-                      <w:r>
-                        <w:rPr>
-                          <w:sz w:val="16"/>
-                          <w:szCs w:val="16"/>
-                        </w:rPr>
-                        <w:t>_lzma()</w:t>
+                        <w:t>()</w:t>
                       </w:r>
                     </w:p>
                     <w:p>
@@ -3471,26 +3765,21 @@
                           <w:szCs w:val="16"/>
                         </w:rPr>
                       </w:pPr>
+                      <w:proofErr w:type="spellStart"/>
                       <w:r>
                         <w:rPr>
                           <w:sz w:val="16"/>
                           <w:szCs w:val="16"/>
                         </w:rPr>
-                        <w:t>apply_</w:t>
-                      </w:r>
+                        <w:t>apply_inverse_huffman_encoding</w:t>
+                      </w:r>
+                      <w:proofErr w:type="spellEnd"/>
                       <w:r>
                         <w:rPr>
                           <w:sz w:val="16"/>
                           <w:szCs w:val="16"/>
                         </w:rPr>
-                        <w:t>inverse_</w:t>
-                      </w:r>
-                      <w:r>
-                        <w:rPr>
-                          <w:sz w:val="16"/>
-                          <w:szCs w:val="16"/>
-                        </w:rPr>
-                        <w:t>huffman_encoding()</w:t>
+                        <w:t>()</w:t>
                       </w:r>
                     </w:p>
                     <w:p>
@@ -3502,12 +3791,21 @@
                           <w:szCs w:val="16"/>
                         </w:rPr>
                       </w:pPr>
+                      <w:proofErr w:type="spellStart"/>
                       <w:r>
                         <w:rPr>
                           <w:sz w:val="16"/>
                           <w:szCs w:val="16"/>
                         </w:rPr>
-                        <w:t>write_in_file()</w:t>
+                        <w:t>write_in_file</w:t>
+                      </w:r>
+                      <w:proofErr w:type="spellEnd"/>
+                      <w:r>
+                        <w:rPr>
+                          <w:sz w:val="16"/>
+                          <w:szCs w:val="16"/>
+                        </w:rPr>
+                        <w:t>()</w:t>
                       </w:r>
                     </w:p>
                   </w:txbxContent>
@@ -3575,12 +3873,21 @@
                                 <w:szCs w:val="16"/>
                               </w:rPr>
                             </w:pPr>
+                            <w:proofErr w:type="spellStart"/>
                             <w:r>
                               <w:rPr>
                                 <w:sz w:val="16"/>
                                 <w:szCs w:val="16"/>
                               </w:rPr>
-                              <w:t>apply_simple_filter()</w:t>
+                              <w:t>apply_simple_filter</w:t>
+                            </w:r>
+                            <w:proofErr w:type="spellEnd"/>
+                            <w:r>
+                              <w:rPr>
+                                <w:sz w:val="16"/>
+                                <w:szCs w:val="16"/>
+                              </w:rPr>
+                              <w:t>()</w:t>
                             </w:r>
                           </w:p>
                           <w:p>
@@ -3592,12 +3899,21 @@
                                 <w:szCs w:val="16"/>
                               </w:rPr>
                             </w:pPr>
+                            <w:proofErr w:type="spellStart"/>
                             <w:r>
                               <w:rPr>
                                 <w:sz w:val="16"/>
                                 <w:szCs w:val="16"/>
                               </w:rPr>
-                              <w:t>apply_simplified_paeth_filter()</w:t>
+                              <w:t>apply_simplified_paeth_filter</w:t>
+                            </w:r>
+                            <w:proofErr w:type="spellEnd"/>
+                            <w:r>
+                              <w:rPr>
+                                <w:sz w:val="16"/>
+                                <w:szCs w:val="16"/>
+                              </w:rPr>
+                              <w:t>()</w:t>
                             </w:r>
                           </w:p>
                           <w:p>
@@ -3609,12 +3925,21 @@
                                 <w:szCs w:val="16"/>
                               </w:rPr>
                             </w:pPr>
+                            <w:proofErr w:type="spellStart"/>
                             <w:r>
                               <w:rPr>
                                 <w:sz w:val="16"/>
                                 <w:szCs w:val="16"/>
                               </w:rPr>
-                              <w:t>apply_mtf()</w:t>
+                              <w:t>apply_mtf</w:t>
+                            </w:r>
+                            <w:proofErr w:type="spellEnd"/>
+                            <w:r>
+                              <w:rPr>
+                                <w:sz w:val="16"/>
+                                <w:szCs w:val="16"/>
+                              </w:rPr>
+                              <w:t>()</w:t>
                             </w:r>
                           </w:p>
                           <w:p>
@@ -3626,12 +3951,21 @@
                                 <w:szCs w:val="16"/>
                               </w:rPr>
                             </w:pPr>
+                            <w:proofErr w:type="spellStart"/>
                             <w:r>
                               <w:rPr>
                                 <w:sz w:val="16"/>
                                 <w:szCs w:val="16"/>
                               </w:rPr>
-                              <w:t>apply_rle()</w:t>
+                              <w:t>apply_rle</w:t>
+                            </w:r>
+                            <w:proofErr w:type="spellEnd"/>
+                            <w:r>
+                              <w:rPr>
+                                <w:sz w:val="16"/>
+                                <w:szCs w:val="16"/>
+                              </w:rPr>
+                              <w:t>()</w:t>
                             </w:r>
                           </w:p>
                           <w:p>
@@ -3643,12 +3977,21 @@
                                 <w:szCs w:val="16"/>
                               </w:rPr>
                             </w:pPr>
+                            <w:proofErr w:type="spellStart"/>
                             <w:r>
                               <w:rPr>
                                 <w:sz w:val="16"/>
                                 <w:szCs w:val="16"/>
                               </w:rPr>
-                              <w:t>apply_lzw()</w:t>
+                              <w:t>apply_lzw</w:t>
+                            </w:r>
+                            <w:proofErr w:type="spellEnd"/>
+                            <w:r>
+                              <w:rPr>
+                                <w:sz w:val="16"/>
+                                <w:szCs w:val="16"/>
+                              </w:rPr>
+                              <w:t>()</w:t>
                             </w:r>
                           </w:p>
                           <w:p>
@@ -3660,12 +4003,21 @@
                                 <w:szCs w:val="16"/>
                               </w:rPr>
                             </w:pPr>
+                            <w:proofErr w:type="spellStart"/>
                             <w:r>
                               <w:rPr>
                                 <w:sz w:val="16"/>
                                 <w:szCs w:val="16"/>
                               </w:rPr>
-                              <w:t>apply_lzma()</w:t>
+                              <w:t>apply_lzma</w:t>
+                            </w:r>
+                            <w:proofErr w:type="spellEnd"/>
+                            <w:r>
+                              <w:rPr>
+                                <w:sz w:val="16"/>
+                                <w:szCs w:val="16"/>
+                              </w:rPr>
+                              <w:t>()</w:t>
                             </w:r>
                           </w:p>
                           <w:p>
@@ -3677,12 +4029,21 @@
                                 <w:szCs w:val="16"/>
                               </w:rPr>
                             </w:pPr>
+                            <w:proofErr w:type="spellStart"/>
                             <w:r>
                               <w:rPr>
                                 <w:sz w:val="16"/>
                                 <w:szCs w:val="16"/>
                               </w:rPr>
-                              <w:t>apply_huffman_encoding()</w:t>
+                              <w:t>apply_huffman_encoding</w:t>
+                            </w:r>
+                            <w:proofErr w:type="spellEnd"/>
+                            <w:r>
+                              <w:rPr>
+                                <w:sz w:val="16"/>
+                                <w:szCs w:val="16"/>
+                              </w:rPr>
+                              <w:t>()</w:t>
                             </w:r>
                           </w:p>
                           <w:p>
@@ -3694,12 +4055,21 @@
                                 <w:szCs w:val="16"/>
                               </w:rPr>
                             </w:pPr>
+                            <w:proofErr w:type="spellStart"/>
                             <w:r>
                               <w:rPr>
                                 <w:sz w:val="16"/>
                                 <w:szCs w:val="16"/>
                               </w:rPr>
-                              <w:t>write_in_file()</w:t>
+                              <w:t>write_in_file</w:t>
+                            </w:r>
+                            <w:proofErr w:type="spellEnd"/>
+                            <w:r>
+                              <w:rPr>
+                                <w:sz w:val="16"/>
+                                <w:szCs w:val="16"/>
+                              </w:rPr>
+                              <w:t>()</w:t>
                             </w:r>
                           </w:p>
                         </w:txbxContent>
@@ -3733,12 +4103,21 @@
                           <w:szCs w:val="16"/>
                         </w:rPr>
                       </w:pPr>
+                      <w:proofErr w:type="spellStart"/>
                       <w:r>
                         <w:rPr>
                           <w:sz w:val="16"/>
                           <w:szCs w:val="16"/>
                         </w:rPr>
-                        <w:t>apply_simple_filter()</w:t>
+                        <w:t>apply_simple_filter</w:t>
+                      </w:r>
+                      <w:proofErr w:type="spellEnd"/>
+                      <w:r>
+                        <w:rPr>
+                          <w:sz w:val="16"/>
+                          <w:szCs w:val="16"/>
+                        </w:rPr>
+                        <w:t>()</w:t>
                       </w:r>
                     </w:p>
                     <w:p>
@@ -3750,12 +4129,21 @@
                           <w:szCs w:val="16"/>
                         </w:rPr>
                       </w:pPr>
+                      <w:proofErr w:type="spellStart"/>
                       <w:r>
                         <w:rPr>
                           <w:sz w:val="16"/>
                           <w:szCs w:val="16"/>
                         </w:rPr>
-                        <w:t>apply_simplified_paeth_filter()</w:t>
+                        <w:t>apply_simplified_paeth_filter</w:t>
+                      </w:r>
+                      <w:proofErr w:type="spellEnd"/>
+                      <w:r>
+                        <w:rPr>
+                          <w:sz w:val="16"/>
+                          <w:szCs w:val="16"/>
+                        </w:rPr>
+                        <w:t>()</w:t>
                       </w:r>
                     </w:p>
                     <w:p>
@@ -3767,12 +4155,21 @@
                           <w:szCs w:val="16"/>
                         </w:rPr>
                       </w:pPr>
+                      <w:proofErr w:type="spellStart"/>
                       <w:r>
                         <w:rPr>
                           <w:sz w:val="16"/>
                           <w:szCs w:val="16"/>
                         </w:rPr>
-                        <w:t>apply_mtf()</w:t>
+                        <w:t>apply_mtf</w:t>
+                      </w:r>
+                      <w:proofErr w:type="spellEnd"/>
+                      <w:r>
+                        <w:rPr>
+                          <w:sz w:val="16"/>
+                          <w:szCs w:val="16"/>
+                        </w:rPr>
+                        <w:t>()</w:t>
                       </w:r>
                     </w:p>
                     <w:p>
@@ -3784,12 +4181,21 @@
                           <w:szCs w:val="16"/>
                         </w:rPr>
                       </w:pPr>
+                      <w:proofErr w:type="spellStart"/>
                       <w:r>
                         <w:rPr>
                           <w:sz w:val="16"/>
                           <w:szCs w:val="16"/>
                         </w:rPr>
-                        <w:t>apply_rle()</w:t>
+                        <w:t>apply_rle</w:t>
+                      </w:r>
+                      <w:proofErr w:type="spellEnd"/>
+                      <w:r>
+                        <w:rPr>
+                          <w:sz w:val="16"/>
+                          <w:szCs w:val="16"/>
+                        </w:rPr>
+                        <w:t>()</w:t>
                       </w:r>
                     </w:p>
                     <w:p>
@@ -3801,12 +4207,21 @@
                           <w:szCs w:val="16"/>
                         </w:rPr>
                       </w:pPr>
+                      <w:proofErr w:type="spellStart"/>
                       <w:r>
                         <w:rPr>
                           <w:sz w:val="16"/>
                           <w:szCs w:val="16"/>
                         </w:rPr>
-                        <w:t>apply_lzw()</w:t>
+                        <w:t>apply_lzw</w:t>
+                      </w:r>
+                      <w:proofErr w:type="spellEnd"/>
+                      <w:r>
+                        <w:rPr>
+                          <w:sz w:val="16"/>
+                          <w:szCs w:val="16"/>
+                        </w:rPr>
+                        <w:t>()</w:t>
                       </w:r>
                     </w:p>
                     <w:p>
@@ -3818,12 +4233,21 @@
                           <w:szCs w:val="16"/>
                         </w:rPr>
                       </w:pPr>
+                      <w:proofErr w:type="spellStart"/>
                       <w:r>
                         <w:rPr>
                           <w:sz w:val="16"/>
                           <w:szCs w:val="16"/>
                         </w:rPr>
-                        <w:t>apply_lzma()</w:t>
+                        <w:t>apply_lzma</w:t>
+                      </w:r>
+                      <w:proofErr w:type="spellEnd"/>
+                      <w:r>
+                        <w:rPr>
+                          <w:sz w:val="16"/>
+                          <w:szCs w:val="16"/>
+                        </w:rPr>
+                        <w:t>()</w:t>
                       </w:r>
                     </w:p>
                     <w:p>
@@ -3835,12 +4259,21 @@
                           <w:szCs w:val="16"/>
                         </w:rPr>
                       </w:pPr>
+                      <w:proofErr w:type="spellStart"/>
                       <w:r>
                         <w:rPr>
                           <w:sz w:val="16"/>
                           <w:szCs w:val="16"/>
                         </w:rPr>
-                        <w:t>apply_huffman_encoding()</w:t>
+                        <w:t>apply_huffman_encoding</w:t>
+                      </w:r>
+                      <w:proofErr w:type="spellEnd"/>
+                      <w:r>
+                        <w:rPr>
+                          <w:sz w:val="16"/>
+                          <w:szCs w:val="16"/>
+                        </w:rPr>
+                        <w:t>()</w:t>
                       </w:r>
                     </w:p>
                     <w:p>
@@ -3852,12 +4285,21 @@
                           <w:szCs w:val="16"/>
                         </w:rPr>
                       </w:pPr>
+                      <w:proofErr w:type="spellStart"/>
                       <w:r>
                         <w:rPr>
                           <w:sz w:val="16"/>
                           <w:szCs w:val="16"/>
                         </w:rPr>
-                        <w:t>write_in_file()</w:t>
+                        <w:t>write_in_file</w:t>
+                      </w:r>
+                      <w:proofErr w:type="spellEnd"/>
+                      <w:r>
+                        <w:rPr>
+                          <w:sz w:val="16"/>
+                          <w:szCs w:val="16"/>
+                        </w:rPr>
+                        <w:t>()</w:t>
                       </w:r>
                     </w:p>
                   </w:txbxContent>
@@ -3899,35 +4341,63 @@
           <w:sz w:val="14"/>
           <w:szCs w:val="14"/>
         </w:rPr>
-        <w:t xml:space="preserve"> Recomenda-se consulta da documentação das funções</w:t>
+        <w:t xml:space="preserve"> Recomenda-se</w:t>
       </w:r>
       <w:r>
         <w:rPr>
           <w:sz w:val="14"/>
           <w:szCs w:val="14"/>
         </w:rPr>
-        <w:t xml:space="preserve"> acima</w:t>
+        <w:t xml:space="preserve"> a</w:t>
       </w:r>
       <w:r>
         <w:rPr>
           <w:sz w:val="14"/>
           <w:szCs w:val="14"/>
         </w:rPr>
-        <w:t xml:space="preserve"> referidas</w:t>
+        <w:t xml:space="preserve"> consulta da documentação das funções</w:t>
       </w:r>
       <w:r>
         <w:rPr>
           <w:sz w:val="14"/>
           <w:szCs w:val="14"/>
         </w:rPr>
-        <w:t xml:space="preserve"> </w:t>
+        <w:t xml:space="preserve"> acima</w:t>
       </w:r>
       <w:r>
         <w:rPr>
           <w:sz w:val="14"/>
           <w:szCs w:val="14"/>
         </w:rPr>
-        <w:t xml:space="preserve">para melhor entender o seu funcionamento e </w:t>
+        <w:t xml:space="preserve"> referidas</w:t>
+      </w:r>
+      <w:r>
+        <w:rPr>
+          <w:sz w:val="14"/>
+          <w:szCs w:val="14"/>
+        </w:rPr>
+        <w:t xml:space="preserve"> </w:t>
+      </w:r>
+      <w:r>
+        <w:rPr>
+          <w:sz w:val="14"/>
+          <w:szCs w:val="14"/>
+        </w:rPr>
+        <w:t>para melhor entender o seu funcionamento e</w:t>
+      </w:r>
+      <w:r>
+        <w:rPr>
+          <w:sz w:val="14"/>
+          <w:szCs w:val="14"/>
+        </w:rPr>
+        <w:t xml:space="preserve"> o propósito dos</w:t>
+      </w:r>
+      <w:r>
+        <w:rPr>
+          <w:sz w:val="14"/>
+          <w:szCs w:val="14"/>
+        </w:rPr>
+        <w:t xml:space="preserve"> </w:t>
       </w:r>
       <w:r>
         <w:rPr>
@@ -4008,6 +4478,7 @@
         </w:rPr>
         <w:t xml:space="preserve">2.2 – </w:t>
       </w:r>
+      <w:proofErr w:type="spellStart"/>
       <w:r>
         <w:rPr>
           <w:b/>
@@ -4015,24 +4486,56 @@
           <w:i/>
           <w:iCs/>
         </w:rPr>
-        <w:t xml:space="preserve">Compression </w:t>
-      </w:r>
+        <w:t>Compression</w:t>
+      </w:r>
+      <w:proofErr w:type="spellEnd"/>
       <w:r>
         <w:rPr>
           <w:b/>
           <w:bCs/>
-        </w:rPr>
-        <w:t xml:space="preserve">e </w:t>
+          <w:i/>
+          <w:iCs/>
+        </w:rPr>
+        <w:t xml:space="preserve"> </w:t>
       </w:r>
       <w:r>
         <w:rPr>
           <w:b/>
           <w:bCs/>
-          <w:i/>
-          <w:iCs/>
-        </w:rPr>
-        <w:t>decompression stack</w:t>
-      </w:r>
+        </w:rPr>
+        <w:t xml:space="preserve">e </w:t>
+      </w:r>
+      <w:proofErr w:type="spellStart"/>
+      <w:r>
+        <w:rPr>
+          <w:b/>
+          <w:bCs/>
+          <w:i/>
+          <w:iCs/>
+        </w:rPr>
+        <w:t>decompression</w:t>
+      </w:r>
+      <w:proofErr w:type="spellEnd"/>
+      <w:r>
+        <w:rPr>
+          <w:b/>
+          <w:bCs/>
+          <w:i/>
+          <w:iCs/>
+        </w:rPr>
+        <w:t xml:space="preserve"> </w:t>
+      </w:r>
+      <w:proofErr w:type="spellStart"/>
+      <w:r>
+        <w:rPr>
+          <w:b/>
+          <w:bCs/>
+          <w:i/>
+          <w:iCs/>
+        </w:rPr>
+        <w:t>stack</w:t>
+      </w:r>
+      <w:proofErr w:type="spellEnd"/>
     </w:p>
     <w:p>
       <w:pPr>
@@ -4048,23 +4551,68 @@
       <w:r>
         <w:t xml:space="preserve">Convém salientar que o utilizador deve certificar-se que a </w:t>
       </w:r>
-      <w:r>
-        <w:rPr>
-          <w:i/>
-          <w:iCs/>
-        </w:rPr>
-        <w:t>compression stack</w:t>
-      </w:r>
+      <w:proofErr w:type="spellStart"/>
+      <w:r>
+        <w:rPr>
+          <w:i/>
+          <w:iCs/>
+        </w:rPr>
+        <w:t>compression</w:t>
+      </w:r>
+      <w:proofErr w:type="spellEnd"/>
+      <w:r>
+        <w:rPr>
+          <w:i/>
+          <w:iCs/>
+        </w:rPr>
+        <w:t xml:space="preserve"> </w:t>
+      </w:r>
+      <w:proofErr w:type="spellStart"/>
+      <w:r>
+        <w:rPr>
+          <w:i/>
+          <w:iCs/>
+        </w:rPr>
+        <w:t>stack</w:t>
+      </w:r>
+      <w:proofErr w:type="spellEnd"/>
       <w:r>
         <w:t xml:space="preserve"> na função </w:t>
       </w:r>
-      <w:r>
-        <w:rPr>
-          <w:i/>
-          <w:iCs/>
-        </w:rPr>
-        <w:t>compress_files()</w:t>
-      </w:r>
+      <w:proofErr w:type="spellStart"/>
+      <w:r>
+        <w:rPr>
+          <w:i/>
+          <w:iCs/>
+        </w:rPr>
+        <w:t>compress_files</w:t>
+      </w:r>
+      <w:proofErr w:type="spellEnd"/>
+      <w:r>
+        <w:rPr>
+          <w:i/>
+          <w:iCs/>
+        </w:rPr>
+        <w:t xml:space="preserve">() </w:t>
+      </w:r>
+      <w:r>
+        <w:t>é reversa</w:t>
+      </w:r>
+      <w:r>
+        <w:t xml:space="preserve"> e inversa</w:t>
+      </w:r>
+      <w:r>
+        <w:t xml:space="preserve"> da </w:t>
+      </w:r>
+      <w:proofErr w:type="spellStart"/>
+      <w:r>
+        <w:rPr>
+          <w:i/>
+          <w:iCs/>
+        </w:rPr>
+        <w:t>decompression</w:t>
+      </w:r>
+      <w:proofErr w:type="spellEnd"/>
       <w:r>
         <w:rPr>
           <w:i/>
@@ -4072,31 +4620,40 @@
         </w:rPr>
         <w:t xml:space="preserve"> </w:t>
       </w:r>
-      <w:r>
-        <w:t>é reversa</w:t>
-      </w:r>
-      <w:r>
-        <w:t xml:space="preserve"> e inversa</w:t>
-      </w:r>
-      <w:r>
-        <w:t xml:space="preserve"> da </w:t>
-      </w:r>
-      <w:r>
-        <w:rPr>
-          <w:i/>
-          <w:iCs/>
-        </w:rPr>
-        <w:t xml:space="preserve">decompression stack </w:t>
+      <w:proofErr w:type="spellStart"/>
+      <w:r>
+        <w:rPr>
+          <w:i/>
+          <w:iCs/>
+        </w:rPr>
+        <w:t>stack</w:t>
+      </w:r>
+      <w:proofErr w:type="spellEnd"/>
+      <w:r>
+        <w:rPr>
+          <w:i/>
+          <w:iCs/>
+        </w:rPr>
+        <w:t xml:space="preserve"> </w:t>
       </w:r>
       <w:r>
         <w:t xml:space="preserve">da função </w:t>
       </w:r>
-      <w:r>
-        <w:rPr>
-          <w:i/>
-          <w:iCs/>
-        </w:rPr>
-        <w:t>decompress_files()</w:t>
+      <w:proofErr w:type="spellStart"/>
+      <w:r>
+        <w:rPr>
+          <w:i/>
+          <w:iCs/>
+        </w:rPr>
+        <w:t>decompress_files</w:t>
+      </w:r>
+      <w:proofErr w:type="spellEnd"/>
+      <w:r>
+        <w:rPr>
+          <w:i/>
+          <w:iCs/>
+        </w:rPr>
+        <w:t>()</w:t>
       </w:r>
       <w:r>
         <w:t>, como abaixo ilustrado em pseudocódigo.</w:t>
@@ -4195,25 +4752,7 @@
                                 <w:rPr>
                                   <w:rFonts w:ascii="Cambria Math" w:hAnsi="Cambria Math"/>
                                 </w:rPr>
-                                <m:t>,∀ⅈ,</m:t>
-                              </m:r>
-                              <m:r>
-                                <w:rPr>
-                                  <w:rFonts w:ascii="Cambria Math" w:hAnsi="Cambria Math"/>
-                                </w:rPr>
-                                <m:t xml:space="preserve"> </m:t>
-                              </m:r>
-                              <m:r>
-                                <w:rPr>
-                                  <w:rFonts w:ascii="Cambria Math" w:hAnsi="Cambria Math"/>
-                                </w:rPr>
-                                <m:t>0</m:t>
-                              </m:r>
-                              <m:r>
-                                <w:rPr>
-                                  <w:rFonts w:ascii="Cambria Math" w:hAnsi="Cambria Math"/>
-                                </w:rPr>
-                                <m:t>≤ⅈ≤n</m:t>
+                                <m:t>,∀ⅈ, 0≤ⅈ≤n</m:t>
                               </m:r>
                             </m:oMath>
                             <w:r>
@@ -4225,10 +4764,7 @@
                               <w:jc w:val="both"/>
                             </w:pPr>
                             <w:r>
-                              <w:t xml:space="preserve">é uma transformação qualquer invertível </w:t>
-                            </w:r>
-                            <w:r>
-                              <w:t xml:space="preserve">fornecida pelo </w:t>
+                              <w:t xml:space="preserve">é uma transformação qualquer invertível fornecida pelo </w:t>
                             </w:r>
                             <w:r>
                               <w:rPr>
@@ -4238,13 +4774,7 @@
                               <w:t>CMP</w:t>
                             </w:r>
                             <w:r>
-                              <w:t xml:space="preserve"> </w:t>
-                            </w:r>
-                            <w:r>
-                              <w:t>aplicada aos dados em questão</w:t>
-                            </w:r>
-                            <w:r>
-                              <w:t>.</w:t>
+                              <w:t xml:space="preserve"> aplicada aos dados em questão.</w:t>
                             </w:r>
                           </w:p>
                           <w:p/>
@@ -4306,25 +4836,7 @@
                           <w:rPr>
                             <w:rFonts w:ascii="Cambria Math" w:hAnsi="Cambria Math"/>
                           </w:rPr>
-                          <m:t>,∀ⅈ,</m:t>
-                        </m:r>
-                        <m:r>
-                          <w:rPr>
-                            <w:rFonts w:ascii="Cambria Math" w:hAnsi="Cambria Math"/>
-                          </w:rPr>
-                          <m:t xml:space="preserve"> </m:t>
-                        </m:r>
-                        <m:r>
-                          <w:rPr>
-                            <w:rFonts w:ascii="Cambria Math" w:hAnsi="Cambria Math"/>
-                          </w:rPr>
-                          <m:t>0</m:t>
-                        </m:r>
-                        <m:r>
-                          <w:rPr>
-                            <w:rFonts w:ascii="Cambria Math" w:hAnsi="Cambria Math"/>
-                          </w:rPr>
-                          <m:t>≤ⅈ≤n</m:t>
+                          <m:t>,∀ⅈ, 0≤ⅈ≤n</m:t>
                         </m:r>
                       </m:oMath>
                       <w:r>
@@ -4336,10 +4848,7 @@
                         <w:jc w:val="both"/>
                       </w:pPr>
                       <w:r>
-                        <w:t xml:space="preserve">é uma transformação qualquer invertível </w:t>
-                      </w:r>
-                      <w:r>
-                        <w:t xml:space="preserve">fornecida pelo </w:t>
+                        <w:t xml:space="preserve">é uma transformação qualquer invertível fornecida pelo </w:t>
                       </w:r>
                       <w:r>
                         <w:rPr>
@@ -4349,13 +4858,7 @@
                         <w:t>CMP</w:t>
                       </w:r>
                       <w:r>
-                        <w:t xml:space="preserve"> </w:t>
-                      </w:r>
-                      <w:r>
-                        <w:t>aplicada aos dados em questão</w:t>
-                      </w:r>
-                      <w:r>
-                        <w:t>.</w:t>
+                        <w:t xml:space="preserve"> aplicada aos dados em questão.</w:t>
                       </w:r>
                     </w:p>
                     <w:p/>
@@ -4367,6 +4870,7 @@
           </mc:Fallback>
         </mc:AlternateContent>
       </w:r>
+      <w:proofErr w:type="spellStart"/>
       <w:r>
         <w:rPr>
           <w:b/>
@@ -4374,11 +4878,9 @@
           <w:i/>
           <w:iCs/>
         </w:rPr>
-        <w:t>compress_files()</w:t>
-      </w:r>
-      <w:r>
-        <w:tab/>
-      </w:r>
+        <w:t>compress_files</w:t>
+      </w:r>
+      <w:proofErr w:type="spellEnd"/>
       <w:r>
         <w:rPr>
           <w:b/>
@@ -4386,8 +4888,12 @@
           <w:i/>
           <w:iCs/>
         </w:rPr>
-        <w:t>decompress_fi</w:t>
-      </w:r>
+        <w:t>()</w:t>
+      </w:r>
+      <w:r>
+        <w:tab/>
+      </w:r>
+      <w:proofErr w:type="spellStart"/>
       <w:r>
         <w:rPr>
           <w:b/>
@@ -4395,7 +4901,26 @@
           <w:i/>
           <w:iCs/>
         </w:rPr>
-        <w:t>les()</w:t>
+        <w:t>decompress_fi</w:t>
+      </w:r>
+      <w:r>
+        <w:rPr>
+          <w:b/>
+          <w:bCs/>
+          <w:i/>
+          <w:iCs/>
+        </w:rPr>
+        <w:t>les</w:t>
+      </w:r>
+      <w:proofErr w:type="spellEnd"/>
+      <w:r>
+        <w:rPr>
+          <w:b/>
+          <w:bCs/>
+          <w:i/>
+          <w:iCs/>
+        </w:rPr>
+        <w:t>()</w:t>
       </w:r>
       <w:r>
         <w:rPr>
@@ -4448,6 +4973,7 @@
       <w:r>
         <w:t>(</w:t>
       </w:r>
+      <w:proofErr w:type="spellStart"/>
       <w:r>
         <w:t>t</w:t>
       </w:r>
@@ -4457,6 +4983,7 @@
         </w:rPr>
         <w:t>n</w:t>
       </w:r>
+      <w:proofErr w:type="spellEnd"/>
       <w:r>
         <w:t>)</w:t>
       </w:r>
@@ -4607,6 +5134,9 @@
       </w:pPr>
       <w:r>
         <w:tab/>
+      </w:r>
+      <w:proofErr w:type="spellStart"/>
+      <w:r>
         <w:t>t</w:t>
       </w:r>
       <w:r>
@@ -4615,6 +5145,7 @@
         </w:rPr>
         <w:t>n</w:t>
       </w:r>
+      <w:proofErr w:type="spellEnd"/>
       <w:r>
         <w:rPr>
           <w:vertAlign w:val="subscript"/>
@@ -4690,6 +5221,7 @@
         </w:rPr>
         <w:t xml:space="preserve"> – </w:t>
       </w:r>
+      <w:proofErr w:type="spellStart"/>
       <w:r>
         <w:rPr>
           <w:b/>
@@ -4697,7 +5229,17 @@
           <w:i/>
           <w:iCs/>
         </w:rPr>
-        <w:t xml:space="preserve">Logging </w:t>
+        <w:t>Logging</w:t>
+      </w:r>
+      <w:proofErr w:type="spellEnd"/>
+      <w:r>
+        <w:rPr>
+          <w:b/>
+          <w:bCs/>
+          <w:i/>
+          <w:iCs/>
+        </w:rPr>
+        <w:t xml:space="preserve"> </w:t>
       </w:r>
       <w:r>
         <w:rPr>
@@ -4749,6 +5291,7 @@
       <w:r>
         <w:t xml:space="preserve"> da </w:t>
       </w:r>
+      <w:proofErr w:type="spellStart"/>
       <w:r>
         <w:rPr>
           <w:i/>
@@ -4756,15 +5299,41 @@
         </w:rPr>
         <w:t>compression</w:t>
       </w:r>
+      <w:proofErr w:type="spellEnd"/>
       <w:r>
         <w:t>/</w:t>
       </w:r>
-      <w:r>
-        <w:rPr>
-          <w:i/>
-          <w:iCs/>
-        </w:rPr>
-        <w:t xml:space="preserve">uncompression stack </w:t>
+      <w:proofErr w:type="spellStart"/>
+      <w:r>
+        <w:rPr>
+          <w:i/>
+          <w:iCs/>
+        </w:rPr>
+        <w:t>uncompression</w:t>
+      </w:r>
+      <w:proofErr w:type="spellEnd"/>
+      <w:r>
+        <w:rPr>
+          <w:i/>
+          <w:iCs/>
+        </w:rPr>
+        <w:t xml:space="preserve"> </w:t>
+      </w:r>
+      <w:proofErr w:type="spellStart"/>
+      <w:r>
+        <w:rPr>
+          <w:i/>
+          <w:iCs/>
+        </w:rPr>
+        <w:t>stack</w:t>
+      </w:r>
+      <w:proofErr w:type="spellEnd"/>
+      <w:r>
+        <w:rPr>
+          <w:i/>
+          <w:iCs/>
+        </w:rPr>
+        <w:t xml:space="preserve"> </w:t>
       </w:r>
       <w:r>
         <w:t xml:space="preserve">utilizada, como tempo de compressão/descompressão e taxa de compressão, o </w:t>
@@ -4779,6 +5348,7 @@
       <w:r>
         <w:t xml:space="preserve"> dispõe de mecanismos de </w:t>
       </w:r>
+      <w:proofErr w:type="spellStart"/>
       <w:r>
         <w:rPr>
           <w:i/>
@@ -4786,6 +5356,7 @@
         </w:rPr>
         <w:t>logging</w:t>
       </w:r>
+      <w:proofErr w:type="spellEnd"/>
       <w:r>
         <w:t xml:space="preserve"> e </w:t>
       </w:r>
@@ -4819,8 +5390,17 @@
           <w:i/>
           <w:iCs/>
         </w:rPr>
-        <w:t>.txt</w:t>
-      </w:r>
+        <w:t>.</w:t>
+      </w:r>
+      <w:proofErr w:type="spellStart"/>
+      <w:r>
+        <w:rPr>
+          <w:i/>
+          <w:iCs/>
+        </w:rPr>
+        <w:t>txt</w:t>
+      </w:r>
+      <w:proofErr w:type="spellEnd"/>
       <w:r>
         <w:t xml:space="preserve"> é</w:t>
       </w:r>
@@ -4884,7 +5464,10 @@
         <w:t xml:space="preserve"> uma</w:t>
       </w:r>
       <w:r>
-        <w:t xml:space="preserve"> imagen</w:t>
+        <w:t xml:space="preserve"> image</w:t>
+      </w:r>
+      <w:r>
+        <w:t>m</w:t>
       </w:r>
       <w:r>
         <w:t>, s</w:t>
@@ -4898,12 +5481,21 @@
       <w:r>
         <w:t xml:space="preserve"> </w:t>
       </w:r>
-      <w:r>
-        <w:rPr>
-          <w:i/>
-          <w:iCs/>
-        </w:rPr>
-        <w:t>output_log()</w:t>
+      <w:proofErr w:type="spellStart"/>
+      <w:r>
+        <w:rPr>
+          <w:i/>
+          <w:iCs/>
+        </w:rPr>
+        <w:t>output_log</w:t>
+      </w:r>
+      <w:proofErr w:type="spellEnd"/>
+      <w:r>
+        <w:rPr>
+          <w:i/>
+          <w:iCs/>
+        </w:rPr>
+        <w:t>()</w:t>
       </w:r>
       <w:r>
         <w:rPr>
@@ -5013,7 +5605,23 @@
                                 <w:sz w:val="14"/>
                                 <w:szCs w:val="14"/>
                               </w:rPr>
-                              <w:t>-------crop.cmp CMP DECOMPRESSION LOG-------</w:t>
+                              <w:t>-------</w:t>
+                            </w:r>
+                            <w:proofErr w:type="spellStart"/>
+                            <w:r>
+                              <w:rPr>
+                                <w:sz w:val="14"/>
+                                <w:szCs w:val="14"/>
+                              </w:rPr>
+                              <w:t>crop.cmp</w:t>
+                            </w:r>
+                            <w:proofErr w:type="spellEnd"/>
+                            <w:r>
+                              <w:rPr>
+                                <w:sz w:val="14"/>
+                                <w:szCs w:val="14"/>
+                              </w:rPr>
+                              <w:t xml:space="preserve"> CMP DECOMPRESSION LOG-------</w:t>
                             </w:r>
                           </w:p>
                           <w:p>
@@ -5141,7 +5749,23 @@
                           <w:sz w:val="14"/>
                           <w:szCs w:val="14"/>
                         </w:rPr>
-                        <w:t>-------crop.cmp CMP DECOMPRESSION LOG-------</w:t>
+                        <w:t>-------</w:t>
+                      </w:r>
+                      <w:proofErr w:type="spellStart"/>
+                      <w:r>
+                        <w:rPr>
+                          <w:sz w:val="14"/>
+                          <w:szCs w:val="14"/>
+                        </w:rPr>
+                        <w:t>crop.cmp</w:t>
+                      </w:r>
+                      <w:proofErr w:type="spellEnd"/>
+                      <w:r>
+                        <w:rPr>
+                          <w:sz w:val="14"/>
+                          <w:szCs w:val="14"/>
+                        </w:rPr>
+                        <w:t xml:space="preserve"> CMP DECOMPRESSION LOG-------</w:t>
                       </w:r>
                     </w:p>
                     <w:p>
@@ -5725,6 +6349,7 @@
         </w:rPr>
         <w:t xml:space="preserve">, as respetivas durações totais e os dados transformados. O </w:t>
       </w:r>
+      <w:proofErr w:type="spellStart"/>
       <w:r>
         <w:rPr>
           <w:rFonts w:cstheme="minorHAnsi"/>
@@ -5733,6 +6358,7 @@
         </w:rPr>
         <w:t>toggling</w:t>
       </w:r>
+      <w:proofErr w:type="spellEnd"/>
       <w:r>
         <w:rPr>
           <w:rFonts w:cstheme="minorHAnsi"/>
@@ -5745,20 +6371,31 @@
         </w:rPr>
         <w:t xml:space="preserve">pode ser efetuado recorrendo à definição dos parâmetros opcionais </w:t>
       </w:r>
+      <w:proofErr w:type="spellStart"/>
       <w:r>
         <w:rPr>
           <w:rFonts w:cstheme="minorHAnsi"/>
           <w:i/>
           <w:iCs/>
         </w:rPr>
-        <w:t xml:space="preserve">benchmark </w:t>
-      </w:r>
+        <w:t>benchmark</w:t>
+      </w:r>
+      <w:proofErr w:type="spellEnd"/>
       <w:r>
         <w:rPr>
           <w:rFonts w:cstheme="minorHAnsi"/>
+          <w:i/>
+          <w:iCs/>
+        </w:rPr>
+        <w:t xml:space="preserve"> </w:t>
+      </w:r>
+      <w:r>
+        <w:rPr>
+          <w:rFonts w:cstheme="minorHAnsi"/>
         </w:rPr>
         <w:t xml:space="preserve">e </w:t>
       </w:r>
+      <w:proofErr w:type="spellStart"/>
       <w:r>
         <w:rPr>
           <w:rFonts w:cstheme="minorHAnsi"/>
@@ -5767,12 +6404,14 @@
         </w:rPr>
         <w:t>log_data</w:t>
       </w:r>
+      <w:proofErr w:type="spellEnd"/>
       <w:r>
         <w:rPr>
           <w:rFonts w:cstheme="minorHAnsi"/>
         </w:rPr>
         <w:t xml:space="preserve"> dos construtores das classes </w:t>
       </w:r>
+      <w:proofErr w:type="spellStart"/>
       <w:r>
         <w:rPr>
           <w:rFonts w:cstheme="minorHAnsi"/>
@@ -5781,12 +6420,14 @@
         </w:rPr>
         <w:t>CMPCompressor</w:t>
       </w:r>
+      <w:proofErr w:type="spellEnd"/>
       <w:r>
         <w:rPr>
           <w:rFonts w:cstheme="minorHAnsi"/>
         </w:rPr>
         <w:t xml:space="preserve"> e </w:t>
       </w:r>
+      <w:proofErr w:type="spellStart"/>
       <w:r>
         <w:rPr>
           <w:rFonts w:cstheme="minorHAnsi"/>
@@ -5795,33 +6436,54 @@
         </w:rPr>
         <w:t>CMPDecompressor</w:t>
       </w:r>
+      <w:proofErr w:type="spellEnd"/>
       <w:r>
         <w:rPr>
           <w:rFonts w:cstheme="minorHAnsi"/>
         </w:rPr>
         <w:t xml:space="preserve"> ou através das funções </w:t>
       </w:r>
+      <w:proofErr w:type="spellStart"/>
       <w:r>
         <w:rPr>
           <w:rFonts w:cstheme="minorHAnsi"/>
           <w:i/>
           <w:iCs/>
         </w:rPr>
-        <w:t>toggle_benchmark()</w:t>
-      </w:r>
+        <w:t>toggle_benchmark</w:t>
+      </w:r>
+      <w:proofErr w:type="spellEnd"/>
       <w:r>
         <w:rPr>
           <w:rFonts w:cstheme="minorHAnsi"/>
+          <w:i/>
+          <w:iCs/>
+        </w:rPr>
+        <w:t>()</w:t>
+      </w:r>
+      <w:r>
+        <w:rPr>
+          <w:rFonts w:cstheme="minorHAnsi"/>
         </w:rPr>
         <w:t xml:space="preserve"> e </w:t>
       </w:r>
+      <w:proofErr w:type="spellStart"/>
       <w:r>
         <w:rPr>
           <w:rFonts w:cstheme="minorHAnsi"/>
           <w:i/>
           <w:iCs/>
         </w:rPr>
-        <w:t>toggle_log_data()</w:t>
+        <w:t>toggle_log_data</w:t>
+      </w:r>
+      <w:proofErr w:type="spellEnd"/>
+      <w:r>
+        <w:rPr>
+          <w:rFonts w:cstheme="minorHAnsi"/>
+          <w:i/>
+          <w:iCs/>
+        </w:rPr>
+        <w:t>()</w:t>
       </w:r>
       <w:r>
         <w:rPr>
@@ -5860,12 +6522,21 @@
       <w:r>
         <w:t xml:space="preserve"> de </w:t>
       </w:r>
-      <w:r>
-        <w:rPr>
-          <w:i/>
-          <w:iCs/>
-        </w:rPr>
-        <w:t xml:space="preserve">logging/benchmarking </w:t>
+      <w:proofErr w:type="spellStart"/>
+      <w:r>
+        <w:rPr>
+          <w:i/>
+          <w:iCs/>
+        </w:rPr>
+        <w:t>logging</w:t>
+      </w:r>
+      <w:proofErr w:type="spellEnd"/>
+      <w:r>
+        <w:rPr>
+          <w:i/>
+          <w:iCs/>
+        </w:rPr>
+        <w:t xml:space="preserve">/benchmarking </w:t>
       </w:r>
       <w:r>
         <w:t>na consola:</w:t>
@@ -5954,8 +6625,17 @@
                                 <w:sz w:val="14"/>
                                 <w:szCs w:val="14"/>
                               </w:rPr>
-                              <w:t>crop.bmp Compression</w:t>
-                            </w:r>
+                              <w:t xml:space="preserve">crop.bmp </w:t>
+                            </w:r>
+                            <w:proofErr w:type="spellStart"/>
+                            <w:r>
+                              <w:rPr>
+                                <w:sz w:val="14"/>
+                                <w:szCs w:val="14"/>
+                              </w:rPr>
+                              <w:t>Compression</w:t>
+                            </w:r>
+                            <w:proofErr w:type="spellEnd"/>
                           </w:p>
                           <w:p>
                             <w:pPr>
@@ -5983,12 +6663,53 @@
                                 <w:szCs w:val="14"/>
                               </w:rPr>
                             </w:pPr>
-                            <w:r>
-                              <w:rPr>
-                                <w:sz w:val="14"/>
-                                <w:szCs w:val="14"/>
-                              </w:rPr>
-                              <w:t>Applying up filter...</w:t>
+                            <w:proofErr w:type="spellStart"/>
+                            <w:r>
+                              <w:rPr>
+                                <w:sz w:val="14"/>
+                                <w:szCs w:val="14"/>
+                              </w:rPr>
+                              <w:t>Applying</w:t>
+                            </w:r>
+                            <w:proofErr w:type="spellEnd"/>
+                            <w:r>
+                              <w:rPr>
+                                <w:sz w:val="14"/>
+                                <w:szCs w:val="14"/>
+                              </w:rPr>
+                              <w:t xml:space="preserve"> </w:t>
+                            </w:r>
+                            <w:proofErr w:type="spellStart"/>
+                            <w:r>
+                              <w:rPr>
+                                <w:sz w:val="14"/>
+                                <w:szCs w:val="14"/>
+                              </w:rPr>
+                              <w:t>up</w:t>
+                            </w:r>
+                            <w:proofErr w:type="spellEnd"/>
+                            <w:r>
+                              <w:rPr>
+                                <w:sz w:val="14"/>
+                                <w:szCs w:val="14"/>
+                              </w:rPr>
+                              <w:t xml:space="preserve"> </w:t>
+                            </w:r>
+                            <w:proofErr w:type="spellStart"/>
+                            <w:r>
+                              <w:rPr>
+                                <w:sz w:val="14"/>
+                                <w:szCs w:val="14"/>
+                              </w:rPr>
+                              <w:t>filter</w:t>
+                            </w:r>
+                            <w:proofErr w:type="spellEnd"/>
+                            <w:r>
+                              <w:rPr>
+                                <w:sz w:val="14"/>
+                                <w:szCs w:val="14"/>
+                              </w:rPr>
+                              <w:t>...</w:t>
                             </w:r>
                           </w:p>
                           <w:p>
@@ -6000,13 +6721,63 @@
                                 <w:szCs w:val="14"/>
                               </w:rPr>
                             </w:pPr>
-                            <w:r>
-                              <w:rPr>
-                                <w:sz w:val="14"/>
-                                <w:szCs w:val="14"/>
-                              </w:rPr>
-                              <w:t>Ellapsed up filtering time: 0.00 sec</w:t>
-                            </w:r>
+                            <w:proofErr w:type="spellStart"/>
+                            <w:r>
+                              <w:rPr>
+                                <w:sz w:val="14"/>
+                                <w:szCs w:val="14"/>
+                              </w:rPr>
+                              <w:t>Ellapsed</w:t>
+                            </w:r>
+                            <w:proofErr w:type="spellEnd"/>
+                            <w:r>
+                              <w:rPr>
+                                <w:sz w:val="14"/>
+                                <w:szCs w:val="14"/>
+                              </w:rPr>
+                              <w:t xml:space="preserve"> </w:t>
+                            </w:r>
+                            <w:proofErr w:type="spellStart"/>
+                            <w:r>
+                              <w:rPr>
+                                <w:sz w:val="14"/>
+                                <w:szCs w:val="14"/>
+                              </w:rPr>
+                              <w:t>up</w:t>
+                            </w:r>
+                            <w:proofErr w:type="spellEnd"/>
+                            <w:r>
+                              <w:rPr>
+                                <w:sz w:val="14"/>
+                                <w:szCs w:val="14"/>
+                              </w:rPr>
+                              <w:t xml:space="preserve"> </w:t>
+                            </w:r>
+                            <w:proofErr w:type="spellStart"/>
+                            <w:r>
+                              <w:rPr>
+                                <w:sz w:val="14"/>
+                                <w:szCs w:val="14"/>
+                              </w:rPr>
+                              <w:t>filtering</w:t>
+                            </w:r>
+                            <w:proofErr w:type="spellEnd"/>
+                            <w:r>
+                              <w:rPr>
+                                <w:sz w:val="14"/>
+                                <w:szCs w:val="14"/>
+                              </w:rPr>
+                              <w:t xml:space="preserve"> time: 0.00 </w:t>
+                            </w:r>
+                            <w:proofErr w:type="spellStart"/>
+                            <w:r>
+                              <w:rPr>
+                                <w:sz w:val="14"/>
+                                <w:szCs w:val="14"/>
+                              </w:rPr>
+                              <w:t>sec</w:t>
+                            </w:r>
+                            <w:proofErr w:type="spellEnd"/>
                           </w:p>
                           <w:p>
                             <w:pPr>
@@ -6017,12 +6788,37 @@
                                 <w:szCs w:val="14"/>
                               </w:rPr>
                             </w:pPr>
-                            <w:r>
-                              <w:rPr>
-                                <w:sz w:val="14"/>
-                                <w:szCs w:val="14"/>
-                              </w:rPr>
-                              <w:t>Applying RLE encoding...</w:t>
+                            <w:proofErr w:type="spellStart"/>
+                            <w:r>
+                              <w:rPr>
+                                <w:sz w:val="14"/>
+                                <w:szCs w:val="14"/>
+                              </w:rPr>
+                              <w:t>Applying</w:t>
+                            </w:r>
+                            <w:proofErr w:type="spellEnd"/>
+                            <w:r>
+                              <w:rPr>
+                                <w:sz w:val="14"/>
+                                <w:szCs w:val="14"/>
+                              </w:rPr>
+                              <w:t xml:space="preserve"> RLE </w:t>
+                            </w:r>
+                            <w:proofErr w:type="spellStart"/>
+                            <w:r>
+                              <w:rPr>
+                                <w:sz w:val="14"/>
+                                <w:szCs w:val="14"/>
+                              </w:rPr>
+                              <w:t>encoding</w:t>
+                            </w:r>
+                            <w:proofErr w:type="spellEnd"/>
+                            <w:r>
+                              <w:rPr>
+                                <w:sz w:val="14"/>
+                                <w:szCs w:val="14"/>
+                              </w:rPr>
+                              <w:t>...</w:t>
                             </w:r>
                           </w:p>
                           <w:p>
@@ -6034,13 +6830,47 @@
                                 <w:szCs w:val="14"/>
                               </w:rPr>
                             </w:pPr>
-                            <w:r>
-                              <w:rPr>
-                                <w:sz w:val="14"/>
-                                <w:szCs w:val="14"/>
-                              </w:rPr>
-                              <w:t>Ellapsed RLE encoding time: 0.05 sec</w:t>
-                            </w:r>
+                            <w:proofErr w:type="spellStart"/>
+                            <w:r>
+                              <w:rPr>
+                                <w:sz w:val="14"/>
+                                <w:szCs w:val="14"/>
+                              </w:rPr>
+                              <w:t>Ellapsed</w:t>
+                            </w:r>
+                            <w:proofErr w:type="spellEnd"/>
+                            <w:r>
+                              <w:rPr>
+                                <w:sz w:val="14"/>
+                                <w:szCs w:val="14"/>
+                              </w:rPr>
+                              <w:t xml:space="preserve"> RLE </w:t>
+                            </w:r>
+                            <w:proofErr w:type="spellStart"/>
+                            <w:r>
+                              <w:rPr>
+                                <w:sz w:val="14"/>
+                                <w:szCs w:val="14"/>
+                              </w:rPr>
+                              <w:t>encoding</w:t>
+                            </w:r>
+                            <w:proofErr w:type="spellEnd"/>
+                            <w:r>
+                              <w:rPr>
+                                <w:sz w:val="14"/>
+                                <w:szCs w:val="14"/>
+                              </w:rPr>
+                              <w:t xml:space="preserve"> time: 0.05 </w:t>
+                            </w:r>
+                            <w:proofErr w:type="spellStart"/>
+                            <w:r>
+                              <w:rPr>
+                                <w:sz w:val="14"/>
+                                <w:szCs w:val="14"/>
+                              </w:rPr>
+                              <w:t>sec</w:t>
+                            </w:r>
+                            <w:proofErr w:type="spellEnd"/>
                           </w:p>
                           <w:p>
                             <w:pPr>
@@ -6051,12 +6881,53 @@
                                 <w:szCs w:val="14"/>
                               </w:rPr>
                             </w:pPr>
-                            <w:r>
-                              <w:rPr>
-                                <w:sz w:val="14"/>
-                                <w:szCs w:val="14"/>
-                              </w:rPr>
-                              <w:t>Applying Huffman encoding...</w:t>
+                            <w:proofErr w:type="spellStart"/>
+                            <w:r>
+                              <w:rPr>
+                                <w:sz w:val="14"/>
+                                <w:szCs w:val="14"/>
+                              </w:rPr>
+                              <w:t>Applying</w:t>
+                            </w:r>
+                            <w:proofErr w:type="spellEnd"/>
+                            <w:r>
+                              <w:rPr>
+                                <w:sz w:val="14"/>
+                                <w:szCs w:val="14"/>
+                              </w:rPr>
+                              <w:t xml:space="preserve"> </w:t>
+                            </w:r>
+                            <w:proofErr w:type="spellStart"/>
+                            <w:r>
+                              <w:rPr>
+                                <w:sz w:val="14"/>
+                                <w:szCs w:val="14"/>
+                              </w:rPr>
+                              <w:t>Huffman</w:t>
+                            </w:r>
+                            <w:proofErr w:type="spellEnd"/>
+                            <w:r>
+                              <w:rPr>
+                                <w:sz w:val="14"/>
+                                <w:szCs w:val="14"/>
+                              </w:rPr>
+                              <w:t xml:space="preserve"> </w:t>
+                            </w:r>
+                            <w:proofErr w:type="spellStart"/>
+                            <w:r>
+                              <w:rPr>
+                                <w:sz w:val="14"/>
+                                <w:szCs w:val="14"/>
+                              </w:rPr>
+                              <w:t>encoding</w:t>
+                            </w:r>
+                            <w:proofErr w:type="spellEnd"/>
+                            <w:r>
+                              <w:rPr>
+                                <w:sz w:val="14"/>
+                                <w:szCs w:val="14"/>
+                              </w:rPr>
+                              <w:t>...</w:t>
                             </w:r>
                           </w:p>
                           <w:p>
@@ -6068,13 +6939,63 @@
                                 <w:szCs w:val="14"/>
                               </w:rPr>
                             </w:pPr>
-                            <w:r>
-                              <w:rPr>
-                                <w:sz w:val="14"/>
-                                <w:szCs w:val="14"/>
-                              </w:rPr>
-                              <w:t>Ellapsed huffman encoding time: 0.02 sec</w:t>
-                            </w:r>
+                            <w:proofErr w:type="spellStart"/>
+                            <w:r>
+                              <w:rPr>
+                                <w:sz w:val="14"/>
+                                <w:szCs w:val="14"/>
+                              </w:rPr>
+                              <w:t>Ellapsed</w:t>
+                            </w:r>
+                            <w:proofErr w:type="spellEnd"/>
+                            <w:r>
+                              <w:rPr>
+                                <w:sz w:val="14"/>
+                                <w:szCs w:val="14"/>
+                              </w:rPr>
+                              <w:t xml:space="preserve"> </w:t>
+                            </w:r>
+                            <w:proofErr w:type="spellStart"/>
+                            <w:r>
+                              <w:rPr>
+                                <w:sz w:val="14"/>
+                                <w:szCs w:val="14"/>
+                              </w:rPr>
+                              <w:t>huffman</w:t>
+                            </w:r>
+                            <w:proofErr w:type="spellEnd"/>
+                            <w:r>
+                              <w:rPr>
+                                <w:sz w:val="14"/>
+                                <w:szCs w:val="14"/>
+                              </w:rPr>
+                              <w:t xml:space="preserve"> </w:t>
+                            </w:r>
+                            <w:proofErr w:type="spellStart"/>
+                            <w:r>
+                              <w:rPr>
+                                <w:sz w:val="14"/>
+                                <w:szCs w:val="14"/>
+                              </w:rPr>
+                              <w:t>encoding</w:t>
+                            </w:r>
+                            <w:proofErr w:type="spellEnd"/>
+                            <w:r>
+                              <w:rPr>
+                                <w:sz w:val="14"/>
+                                <w:szCs w:val="14"/>
+                              </w:rPr>
+                              <w:t xml:space="preserve"> time: 0.02 </w:t>
+                            </w:r>
+                            <w:proofErr w:type="spellStart"/>
+                            <w:r>
+                              <w:rPr>
+                                <w:sz w:val="14"/>
+                                <w:szCs w:val="14"/>
+                              </w:rPr>
+                              <w:t>sec</w:t>
+                            </w:r>
+                            <w:proofErr w:type="spellEnd"/>
                           </w:p>
                           <w:p>
                             <w:pPr>
@@ -6090,8 +7011,49 @@
                                 <w:sz w:val="14"/>
                                 <w:szCs w:val="14"/>
                               </w:rPr>
-                              <w:t>Total ellapsed compression time: 0.07 sec</w:t>
-                            </w:r>
+                              <w:t xml:space="preserve">Total </w:t>
+                            </w:r>
+                            <w:proofErr w:type="spellStart"/>
+                            <w:r>
+                              <w:rPr>
+                                <w:sz w:val="14"/>
+                                <w:szCs w:val="14"/>
+                              </w:rPr>
+                              <w:t>ellapsed</w:t>
+                            </w:r>
+                            <w:proofErr w:type="spellEnd"/>
+                            <w:r>
+                              <w:rPr>
+                                <w:sz w:val="14"/>
+                                <w:szCs w:val="14"/>
+                              </w:rPr>
+                              <w:t xml:space="preserve"> </w:t>
+                            </w:r>
+                            <w:proofErr w:type="spellStart"/>
+                            <w:r>
+                              <w:rPr>
+                                <w:sz w:val="14"/>
+                                <w:szCs w:val="14"/>
+                              </w:rPr>
+                              <w:t>compression</w:t>
+                            </w:r>
+                            <w:proofErr w:type="spellEnd"/>
+                            <w:r>
+                              <w:rPr>
+                                <w:sz w:val="14"/>
+                                <w:szCs w:val="14"/>
+                              </w:rPr>
+                              <w:t xml:space="preserve"> time: 0.07 </w:t>
+                            </w:r>
+                            <w:proofErr w:type="spellStart"/>
+                            <w:r>
+                              <w:rPr>
+                                <w:sz w:val="14"/>
+                                <w:szCs w:val="14"/>
+                              </w:rPr>
+                              <w:t>sec</w:t>
+                            </w:r>
+                            <w:proofErr w:type="spellEnd"/>
                           </w:p>
                           <w:p>
                             <w:pPr>
@@ -6102,12 +7064,37 @@
                                 <w:szCs w:val="14"/>
                               </w:rPr>
                             </w:pPr>
-                            <w:r>
-                              <w:rPr>
-                                <w:sz w:val="14"/>
-                                <w:szCs w:val="14"/>
-                              </w:rPr>
-                              <w:t>Writing in file crop.cmp...</w:t>
+                            <w:proofErr w:type="spellStart"/>
+                            <w:r>
+                              <w:rPr>
+                                <w:sz w:val="14"/>
+                                <w:szCs w:val="14"/>
+                              </w:rPr>
+                              <w:t>Writing</w:t>
+                            </w:r>
+                            <w:proofErr w:type="spellEnd"/>
+                            <w:r>
+                              <w:rPr>
+                                <w:sz w:val="14"/>
+                                <w:szCs w:val="14"/>
+                              </w:rPr>
+                              <w:t xml:space="preserve"> in file </w:t>
+                            </w:r>
+                            <w:proofErr w:type="spellStart"/>
+                            <w:r>
+                              <w:rPr>
+                                <w:sz w:val="14"/>
+                                <w:szCs w:val="14"/>
+                              </w:rPr>
+                              <w:t>crop.cmp</w:t>
+                            </w:r>
+                            <w:proofErr w:type="spellEnd"/>
+                            <w:r>
+                              <w:rPr>
+                                <w:sz w:val="14"/>
+                                <w:szCs w:val="14"/>
+                              </w:rPr>
+                              <w:t>...</w:t>
                             </w:r>
                           </w:p>
                           <w:p>
@@ -6181,8 +7168,17 @@
                           <w:sz w:val="14"/>
                           <w:szCs w:val="14"/>
                         </w:rPr>
-                        <w:t>crop.bmp Compression</w:t>
-                      </w:r>
+                        <w:t xml:space="preserve">crop.bmp </w:t>
+                      </w:r>
+                      <w:proofErr w:type="spellStart"/>
+                      <w:r>
+                        <w:rPr>
+                          <w:sz w:val="14"/>
+                          <w:szCs w:val="14"/>
+                        </w:rPr>
+                        <w:t>Compression</w:t>
+                      </w:r>
+                      <w:proofErr w:type="spellEnd"/>
                     </w:p>
                     <w:p>
                       <w:pPr>
@@ -6210,12 +7206,53 @@
                           <w:szCs w:val="14"/>
                         </w:rPr>
                       </w:pPr>
-                      <w:r>
-                        <w:rPr>
-                          <w:sz w:val="14"/>
-                          <w:szCs w:val="14"/>
-                        </w:rPr>
-                        <w:t>Applying up filter...</w:t>
+                      <w:proofErr w:type="spellStart"/>
+                      <w:r>
+                        <w:rPr>
+                          <w:sz w:val="14"/>
+                          <w:szCs w:val="14"/>
+                        </w:rPr>
+                        <w:t>Applying</w:t>
+                      </w:r>
+                      <w:proofErr w:type="spellEnd"/>
+                      <w:r>
+                        <w:rPr>
+                          <w:sz w:val="14"/>
+                          <w:szCs w:val="14"/>
+                        </w:rPr>
+                        <w:t xml:space="preserve"> </w:t>
+                      </w:r>
+                      <w:proofErr w:type="spellStart"/>
+                      <w:r>
+                        <w:rPr>
+                          <w:sz w:val="14"/>
+                          <w:szCs w:val="14"/>
+                        </w:rPr>
+                        <w:t>up</w:t>
+                      </w:r>
+                      <w:proofErr w:type="spellEnd"/>
+                      <w:r>
+                        <w:rPr>
+                          <w:sz w:val="14"/>
+                          <w:szCs w:val="14"/>
+                        </w:rPr>
+                        <w:t xml:space="preserve"> </w:t>
+                      </w:r>
+                      <w:proofErr w:type="spellStart"/>
+                      <w:r>
+                        <w:rPr>
+                          <w:sz w:val="14"/>
+                          <w:szCs w:val="14"/>
+                        </w:rPr>
+                        <w:t>filter</w:t>
+                      </w:r>
+                      <w:proofErr w:type="spellEnd"/>
+                      <w:r>
+                        <w:rPr>
+                          <w:sz w:val="14"/>
+                          <w:szCs w:val="14"/>
+                        </w:rPr>
+                        <w:t>...</w:t>
                       </w:r>
                     </w:p>
                     <w:p>
@@ -6227,13 +7264,63 @@
                           <w:szCs w:val="14"/>
                         </w:rPr>
                       </w:pPr>
-                      <w:r>
-                        <w:rPr>
-                          <w:sz w:val="14"/>
-                          <w:szCs w:val="14"/>
-                        </w:rPr>
-                        <w:t>Ellapsed up filtering time: 0.00 sec</w:t>
-                      </w:r>
+                      <w:proofErr w:type="spellStart"/>
+                      <w:r>
+                        <w:rPr>
+                          <w:sz w:val="14"/>
+                          <w:szCs w:val="14"/>
+                        </w:rPr>
+                        <w:t>Ellapsed</w:t>
+                      </w:r>
+                      <w:proofErr w:type="spellEnd"/>
+                      <w:r>
+                        <w:rPr>
+                          <w:sz w:val="14"/>
+                          <w:szCs w:val="14"/>
+                        </w:rPr>
+                        <w:t xml:space="preserve"> </w:t>
+                      </w:r>
+                      <w:proofErr w:type="spellStart"/>
+                      <w:r>
+                        <w:rPr>
+                          <w:sz w:val="14"/>
+                          <w:szCs w:val="14"/>
+                        </w:rPr>
+                        <w:t>up</w:t>
+                      </w:r>
+                      <w:proofErr w:type="spellEnd"/>
+                      <w:r>
+                        <w:rPr>
+                          <w:sz w:val="14"/>
+                          <w:szCs w:val="14"/>
+                        </w:rPr>
+                        <w:t xml:space="preserve"> </w:t>
+                      </w:r>
+                      <w:proofErr w:type="spellStart"/>
+                      <w:r>
+                        <w:rPr>
+                          <w:sz w:val="14"/>
+                          <w:szCs w:val="14"/>
+                        </w:rPr>
+                        <w:t>filtering</w:t>
+                      </w:r>
+                      <w:proofErr w:type="spellEnd"/>
+                      <w:r>
+                        <w:rPr>
+                          <w:sz w:val="14"/>
+                          <w:szCs w:val="14"/>
+                        </w:rPr>
+                        <w:t xml:space="preserve"> time: 0.00 </w:t>
+                      </w:r>
+                      <w:proofErr w:type="spellStart"/>
+                      <w:r>
+                        <w:rPr>
+                          <w:sz w:val="14"/>
+                          <w:szCs w:val="14"/>
+                        </w:rPr>
+                        <w:t>sec</w:t>
+                      </w:r>
+                      <w:proofErr w:type="spellEnd"/>
                     </w:p>
                     <w:p>
                       <w:pPr>
@@ -6244,12 +7331,37 @@
                           <w:szCs w:val="14"/>
                         </w:rPr>
                       </w:pPr>
-                      <w:r>
-                        <w:rPr>
-                          <w:sz w:val="14"/>
-                          <w:szCs w:val="14"/>
-                        </w:rPr>
-                        <w:t>Applying RLE encoding...</w:t>
+                      <w:proofErr w:type="spellStart"/>
+                      <w:r>
+                        <w:rPr>
+                          <w:sz w:val="14"/>
+                          <w:szCs w:val="14"/>
+                        </w:rPr>
+                        <w:t>Applying</w:t>
+                      </w:r>
+                      <w:proofErr w:type="spellEnd"/>
+                      <w:r>
+                        <w:rPr>
+                          <w:sz w:val="14"/>
+                          <w:szCs w:val="14"/>
+                        </w:rPr>
+                        <w:t xml:space="preserve"> RLE </w:t>
+                      </w:r>
+                      <w:proofErr w:type="spellStart"/>
+                      <w:r>
+                        <w:rPr>
+                          <w:sz w:val="14"/>
+                          <w:szCs w:val="14"/>
+                        </w:rPr>
+                        <w:t>encoding</w:t>
+                      </w:r>
+                      <w:proofErr w:type="spellEnd"/>
+                      <w:r>
+                        <w:rPr>
+                          <w:sz w:val="14"/>
+                          <w:szCs w:val="14"/>
+                        </w:rPr>
+                        <w:t>...</w:t>
                       </w:r>
                     </w:p>
                     <w:p>
@@ -6261,13 +7373,47 @@
                           <w:szCs w:val="14"/>
                         </w:rPr>
                       </w:pPr>
-                      <w:r>
-                        <w:rPr>
-                          <w:sz w:val="14"/>
-                          <w:szCs w:val="14"/>
-                        </w:rPr>
-                        <w:t>Ellapsed RLE encoding time: 0.05 sec</w:t>
-                      </w:r>
+                      <w:proofErr w:type="spellStart"/>
+                      <w:r>
+                        <w:rPr>
+                          <w:sz w:val="14"/>
+                          <w:szCs w:val="14"/>
+                        </w:rPr>
+                        <w:t>Ellapsed</w:t>
+                      </w:r>
+                      <w:proofErr w:type="spellEnd"/>
+                      <w:r>
+                        <w:rPr>
+                          <w:sz w:val="14"/>
+                          <w:szCs w:val="14"/>
+                        </w:rPr>
+                        <w:t xml:space="preserve"> RLE </w:t>
+                      </w:r>
+                      <w:proofErr w:type="spellStart"/>
+                      <w:r>
+                        <w:rPr>
+                          <w:sz w:val="14"/>
+                          <w:szCs w:val="14"/>
+                        </w:rPr>
+                        <w:t>encoding</w:t>
+                      </w:r>
+                      <w:proofErr w:type="spellEnd"/>
+                      <w:r>
+                        <w:rPr>
+                          <w:sz w:val="14"/>
+                          <w:szCs w:val="14"/>
+                        </w:rPr>
+                        <w:t xml:space="preserve"> time: 0.05 </w:t>
+                      </w:r>
+                      <w:proofErr w:type="spellStart"/>
+                      <w:r>
+                        <w:rPr>
+                          <w:sz w:val="14"/>
+                          <w:szCs w:val="14"/>
+                        </w:rPr>
+                        <w:t>sec</w:t>
+                      </w:r>
+                      <w:proofErr w:type="spellEnd"/>
                     </w:p>
                     <w:p>
                       <w:pPr>
@@ -6278,12 +7424,53 @@
                           <w:szCs w:val="14"/>
                         </w:rPr>
                       </w:pPr>
-                      <w:r>
-                        <w:rPr>
-                          <w:sz w:val="14"/>
-                          <w:szCs w:val="14"/>
-                        </w:rPr>
-                        <w:t>Applying Huffman encoding...</w:t>
+                      <w:proofErr w:type="spellStart"/>
+                      <w:r>
+                        <w:rPr>
+                          <w:sz w:val="14"/>
+                          <w:szCs w:val="14"/>
+                        </w:rPr>
+                        <w:t>Applying</w:t>
+                      </w:r>
+                      <w:proofErr w:type="spellEnd"/>
+                      <w:r>
+                        <w:rPr>
+                          <w:sz w:val="14"/>
+                          <w:szCs w:val="14"/>
+                        </w:rPr>
+                        <w:t xml:space="preserve"> </w:t>
+                      </w:r>
+                      <w:proofErr w:type="spellStart"/>
+                      <w:r>
+                        <w:rPr>
+                          <w:sz w:val="14"/>
+                          <w:szCs w:val="14"/>
+                        </w:rPr>
+                        <w:t>Huffman</w:t>
+                      </w:r>
+                      <w:proofErr w:type="spellEnd"/>
+                      <w:r>
+                        <w:rPr>
+                          <w:sz w:val="14"/>
+                          <w:szCs w:val="14"/>
+                        </w:rPr>
+                        <w:t xml:space="preserve"> </w:t>
+                      </w:r>
+                      <w:proofErr w:type="spellStart"/>
+                      <w:r>
+                        <w:rPr>
+                          <w:sz w:val="14"/>
+                          <w:szCs w:val="14"/>
+                        </w:rPr>
+                        <w:t>encoding</w:t>
+                      </w:r>
+                      <w:proofErr w:type="spellEnd"/>
+                      <w:r>
+                        <w:rPr>
+                          <w:sz w:val="14"/>
+                          <w:szCs w:val="14"/>
+                        </w:rPr>
+                        <w:t>...</w:t>
                       </w:r>
                     </w:p>
                     <w:p>
@@ -6295,13 +7482,63 @@
                           <w:szCs w:val="14"/>
                         </w:rPr>
                       </w:pPr>
-                      <w:r>
-                        <w:rPr>
-                          <w:sz w:val="14"/>
-                          <w:szCs w:val="14"/>
-                        </w:rPr>
-                        <w:t>Ellapsed huffman encoding time: 0.02 sec</w:t>
-                      </w:r>
+                      <w:proofErr w:type="spellStart"/>
+                      <w:r>
+                        <w:rPr>
+                          <w:sz w:val="14"/>
+                          <w:szCs w:val="14"/>
+                        </w:rPr>
+                        <w:t>Ellapsed</w:t>
+                      </w:r>
+                      <w:proofErr w:type="spellEnd"/>
+                      <w:r>
+                        <w:rPr>
+                          <w:sz w:val="14"/>
+                          <w:szCs w:val="14"/>
+                        </w:rPr>
+                        <w:t xml:space="preserve"> </w:t>
+                      </w:r>
+                      <w:proofErr w:type="spellStart"/>
+                      <w:r>
+                        <w:rPr>
+                          <w:sz w:val="14"/>
+                          <w:szCs w:val="14"/>
+                        </w:rPr>
+                        <w:t>huffman</w:t>
+                      </w:r>
+                      <w:proofErr w:type="spellEnd"/>
+                      <w:r>
+                        <w:rPr>
+                          <w:sz w:val="14"/>
+                          <w:szCs w:val="14"/>
+                        </w:rPr>
+                        <w:t xml:space="preserve"> </w:t>
+                      </w:r>
+                      <w:proofErr w:type="spellStart"/>
+                      <w:r>
+                        <w:rPr>
+                          <w:sz w:val="14"/>
+                          <w:szCs w:val="14"/>
+                        </w:rPr>
+                        <w:t>encoding</w:t>
+                      </w:r>
+                      <w:proofErr w:type="spellEnd"/>
+                      <w:r>
+                        <w:rPr>
+                          <w:sz w:val="14"/>
+                          <w:szCs w:val="14"/>
+                        </w:rPr>
+                        <w:t xml:space="preserve"> time: 0.02 </w:t>
+                      </w:r>
+                      <w:proofErr w:type="spellStart"/>
+                      <w:r>
+                        <w:rPr>
+                          <w:sz w:val="14"/>
+                          <w:szCs w:val="14"/>
+                        </w:rPr>
+                        <w:t>sec</w:t>
+                      </w:r>
+                      <w:proofErr w:type="spellEnd"/>
                     </w:p>
                     <w:p>
                       <w:pPr>
@@ -6317,8 +7554,49 @@
                           <w:sz w:val="14"/>
                           <w:szCs w:val="14"/>
                         </w:rPr>
-                        <w:t>Total ellapsed compression time: 0.07 sec</w:t>
-                      </w:r>
+                        <w:t xml:space="preserve">Total </w:t>
+                      </w:r>
+                      <w:proofErr w:type="spellStart"/>
+                      <w:r>
+                        <w:rPr>
+                          <w:sz w:val="14"/>
+                          <w:szCs w:val="14"/>
+                        </w:rPr>
+                        <w:t>ellapsed</w:t>
+                      </w:r>
+                      <w:proofErr w:type="spellEnd"/>
+                      <w:r>
+                        <w:rPr>
+                          <w:sz w:val="14"/>
+                          <w:szCs w:val="14"/>
+                        </w:rPr>
+                        <w:t xml:space="preserve"> </w:t>
+                      </w:r>
+                      <w:proofErr w:type="spellStart"/>
+                      <w:r>
+                        <w:rPr>
+                          <w:sz w:val="14"/>
+                          <w:szCs w:val="14"/>
+                        </w:rPr>
+                        <w:t>compression</w:t>
+                      </w:r>
+                      <w:proofErr w:type="spellEnd"/>
+                      <w:r>
+                        <w:rPr>
+                          <w:sz w:val="14"/>
+                          <w:szCs w:val="14"/>
+                        </w:rPr>
+                        <w:t xml:space="preserve"> time: 0.07 </w:t>
+                      </w:r>
+                      <w:proofErr w:type="spellStart"/>
+                      <w:r>
+                        <w:rPr>
+                          <w:sz w:val="14"/>
+                          <w:szCs w:val="14"/>
+                        </w:rPr>
+                        <w:t>sec</w:t>
+                      </w:r>
+                      <w:proofErr w:type="spellEnd"/>
                     </w:p>
                     <w:p>
                       <w:pPr>
@@ -6329,12 +7607,37 @@
                           <w:szCs w:val="14"/>
                         </w:rPr>
                       </w:pPr>
-                      <w:r>
-                        <w:rPr>
-                          <w:sz w:val="14"/>
-                          <w:szCs w:val="14"/>
-                        </w:rPr>
-                        <w:t>Writing in file crop.cmp...</w:t>
+                      <w:proofErr w:type="spellStart"/>
+                      <w:r>
+                        <w:rPr>
+                          <w:sz w:val="14"/>
+                          <w:szCs w:val="14"/>
+                        </w:rPr>
+                        <w:t>Writing</w:t>
+                      </w:r>
+                      <w:proofErr w:type="spellEnd"/>
+                      <w:r>
+                        <w:rPr>
+                          <w:sz w:val="14"/>
+                          <w:szCs w:val="14"/>
+                        </w:rPr>
+                        <w:t xml:space="preserve"> in file </w:t>
+                      </w:r>
+                      <w:proofErr w:type="spellStart"/>
+                      <w:r>
+                        <w:rPr>
+                          <w:sz w:val="14"/>
+                          <w:szCs w:val="14"/>
+                        </w:rPr>
+                        <w:t>crop.cmp</w:t>
+                      </w:r>
+                      <w:proofErr w:type="spellEnd"/>
+                      <w:r>
+                        <w:rPr>
+                          <w:sz w:val="14"/>
+                          <w:szCs w:val="14"/>
+                        </w:rPr>
+                        <w:t>...</w:t>
                       </w:r>
                     </w:p>
                     <w:p>

</xml_diff>

<commit_message>
Added generation mapping and started report
</commit_message>
<xml_diff>
--- a/User guide.docx
+++ b/User guide.docx
@@ -150,6 +150,10 @@
       </w:pPr>
       <w:proofErr w:type="spellStart"/>
       <w:r>
+        <w:rPr>
+          <w:i/>
+          <w:iCs/>
+        </w:rPr>
         <w:t>CODECs</w:t>
       </w:r>
       <w:proofErr w:type="spellEnd"/>
@@ -441,6 +445,9 @@
         <w:t>por alunos do 2º ano da Licenciatura de Engenharia Informática</w:t>
       </w:r>
       <w:r>
+        <w:t xml:space="preserve"> no âmbito da cadeira de Teoria da Informação</w:t>
+      </w:r>
+      <w:r>
         <w:t>,</w:t>
       </w:r>
       <w:r>
@@ -1227,31 +1234,15 @@
           <w:i/>
           <w:iCs/>
         </w:rPr>
-        <w:t>compress_</w:t>
-      </w:r>
-      <w:proofErr w:type="gramStart"/>
-      <w:r>
-        <w:rPr>
-          <w:i/>
-          <w:iCs/>
-        </w:rPr>
-        <w:t>files</w:t>
-      </w:r>
-      <w:proofErr w:type="spellEnd"/>
-      <w:r>
-        <w:rPr>
-          <w:i/>
-          <w:iCs/>
-        </w:rPr>
-        <w:t>(</w:t>
-      </w:r>
-      <w:proofErr w:type="gramEnd"/>
-      <w:r>
-        <w:rPr>
-          <w:i/>
-          <w:iCs/>
-        </w:rPr>
-        <w:t xml:space="preserve">) </w:t>
+        <w:t>compress_files</w:t>
+      </w:r>
+      <w:proofErr w:type="spellEnd"/>
+      <w:r>
+        <w:rPr>
+          <w:i/>
+          <w:iCs/>
+        </w:rPr>
+        <w:t xml:space="preserve">() </w:t>
       </w:r>
       <w:r>
         <w:t xml:space="preserve">e </w:t>
@@ -2157,31 +2148,15 @@
                                 <w:sz w:val="12"/>
                                 <w:szCs w:val="12"/>
                               </w:rPr>
-                              <w:t>output_</w:t>
-                            </w:r>
-                            <w:proofErr w:type="gramStart"/>
+                              <w:t>output_log</w:t>
+                            </w:r>
+                            <w:proofErr w:type="spellEnd"/>
                             <w:r>
                               <w:rPr>
                                 <w:sz w:val="12"/>
                                 <w:szCs w:val="12"/>
                               </w:rPr>
-                              <w:t>log</w:t>
-                            </w:r>
-                            <w:proofErr w:type="spellEnd"/>
-                            <w:r>
-                              <w:rPr>
-                                <w:sz w:val="12"/>
-                                <w:szCs w:val="12"/>
-                              </w:rPr>
-                              <w:t>(</w:t>
-                            </w:r>
-                            <w:proofErr w:type="gramEnd"/>
-                            <w:r>
-                              <w:rPr>
-                                <w:sz w:val="12"/>
-                                <w:szCs w:val="12"/>
-                              </w:rPr>
-                              <w:t>)</w:t>
+                              <w:t>()</w:t>
                             </w:r>
                             <w:r>
                               <w:rPr>
@@ -2235,31 +2210,15 @@
                                 <w:sz w:val="12"/>
                                 <w:szCs w:val="12"/>
                               </w:rPr>
-                              <w:t>toggle_</w:t>
-                            </w:r>
-                            <w:proofErr w:type="gramStart"/>
+                              <w:t>toggle_benchmark</w:t>
+                            </w:r>
+                            <w:proofErr w:type="spellEnd"/>
                             <w:r>
                               <w:rPr>
                                 <w:sz w:val="12"/>
                                 <w:szCs w:val="12"/>
                               </w:rPr>
-                              <w:t>benchmark</w:t>
-                            </w:r>
-                            <w:proofErr w:type="spellEnd"/>
-                            <w:r>
-                              <w:rPr>
-                                <w:sz w:val="12"/>
-                                <w:szCs w:val="12"/>
-                              </w:rPr>
-                              <w:t>(</w:t>
-                            </w:r>
-                            <w:proofErr w:type="gramEnd"/>
-                            <w:r>
-                              <w:rPr>
-                                <w:sz w:val="12"/>
-                                <w:szCs w:val="12"/>
-                              </w:rPr>
-                              <w:t>)</w:t>
+                              <w:t>()</w:t>
                             </w:r>
                             <w:r>
                               <w:rPr>
@@ -2317,31 +2276,15 @@
                                 <w:sz w:val="12"/>
                                 <w:szCs w:val="12"/>
                               </w:rPr>
-                              <w:t>toggle_log_</w:t>
-                            </w:r>
-                            <w:proofErr w:type="gramStart"/>
+                              <w:t>toggle_log_data</w:t>
+                            </w:r>
+                            <w:proofErr w:type="spellEnd"/>
                             <w:r>
                               <w:rPr>
                                 <w:sz w:val="12"/>
                                 <w:szCs w:val="12"/>
                               </w:rPr>
-                              <w:t>data</w:t>
-                            </w:r>
-                            <w:proofErr w:type="spellEnd"/>
-                            <w:r>
-                              <w:rPr>
-                                <w:sz w:val="12"/>
-                                <w:szCs w:val="12"/>
-                              </w:rPr>
-                              <w:t>(</w:t>
-                            </w:r>
-                            <w:proofErr w:type="gramEnd"/>
-                            <w:r>
-                              <w:rPr>
-                                <w:sz w:val="12"/>
-                                <w:szCs w:val="12"/>
-                              </w:rPr>
-                              <w:t>)</w:t>
+                              <w:t>()</w:t>
                             </w:r>
                             <w:r>
                               <w:rPr>
@@ -2421,31 +2364,15 @@
                           <w:sz w:val="12"/>
                           <w:szCs w:val="12"/>
                         </w:rPr>
-                        <w:t>output_</w:t>
-                      </w:r>
-                      <w:proofErr w:type="gramStart"/>
+                        <w:t>output_log</w:t>
+                      </w:r>
+                      <w:proofErr w:type="spellEnd"/>
                       <w:r>
                         <w:rPr>
                           <w:sz w:val="12"/>
                           <w:szCs w:val="12"/>
                         </w:rPr>
-                        <w:t>log</w:t>
-                      </w:r>
-                      <w:proofErr w:type="spellEnd"/>
-                      <w:r>
-                        <w:rPr>
-                          <w:sz w:val="12"/>
-                          <w:szCs w:val="12"/>
-                        </w:rPr>
-                        <w:t>(</w:t>
-                      </w:r>
-                      <w:proofErr w:type="gramEnd"/>
-                      <w:r>
-                        <w:rPr>
-                          <w:sz w:val="12"/>
-                          <w:szCs w:val="12"/>
-                        </w:rPr>
-                        <w:t>)</w:t>
+                        <w:t>()</w:t>
                       </w:r>
                       <w:r>
                         <w:rPr>
@@ -2499,31 +2426,15 @@
                           <w:sz w:val="12"/>
                           <w:szCs w:val="12"/>
                         </w:rPr>
-                        <w:t>toggle_</w:t>
-                      </w:r>
-                      <w:proofErr w:type="gramStart"/>
+                        <w:t>toggle_benchmark</w:t>
+                      </w:r>
+                      <w:proofErr w:type="spellEnd"/>
                       <w:r>
                         <w:rPr>
                           <w:sz w:val="12"/>
                           <w:szCs w:val="12"/>
                         </w:rPr>
-                        <w:t>benchmark</w:t>
-                      </w:r>
-                      <w:proofErr w:type="spellEnd"/>
-                      <w:r>
-                        <w:rPr>
-                          <w:sz w:val="12"/>
-                          <w:szCs w:val="12"/>
-                        </w:rPr>
-                        <w:t>(</w:t>
-                      </w:r>
-                      <w:proofErr w:type="gramEnd"/>
-                      <w:r>
-                        <w:rPr>
-                          <w:sz w:val="12"/>
-                          <w:szCs w:val="12"/>
-                        </w:rPr>
-                        <w:t>)</w:t>
+                        <w:t>()</w:t>
                       </w:r>
                       <w:r>
                         <w:rPr>
@@ -2581,31 +2492,15 @@
                           <w:sz w:val="12"/>
                           <w:szCs w:val="12"/>
                         </w:rPr>
-                        <w:t>toggle_log_</w:t>
-                      </w:r>
-                      <w:proofErr w:type="gramStart"/>
+                        <w:t>toggle_log_data</w:t>
+                      </w:r>
+                      <w:proofErr w:type="spellEnd"/>
                       <w:r>
                         <w:rPr>
                           <w:sz w:val="12"/>
                           <w:szCs w:val="12"/>
                         </w:rPr>
-                        <w:t>data</w:t>
-                      </w:r>
-                      <w:proofErr w:type="spellEnd"/>
-                      <w:r>
-                        <w:rPr>
-                          <w:sz w:val="12"/>
-                          <w:szCs w:val="12"/>
-                        </w:rPr>
-                        <w:t>(</w:t>
-                      </w:r>
-                      <w:proofErr w:type="gramEnd"/>
-                      <w:r>
-                        <w:rPr>
-                          <w:sz w:val="12"/>
-                          <w:szCs w:val="12"/>
-                        </w:rPr>
-                        <w:t>)</w:t>
+                        <w:t>()</w:t>
                       </w:r>
                       <w:r>
                         <w:rPr>
@@ -3665,31 +3560,15 @@
                                 <w:sz w:val="16"/>
                                 <w:szCs w:val="16"/>
                               </w:rPr>
-                              <w:t>apply_inverse_simple_</w:t>
-                            </w:r>
-                            <w:proofErr w:type="gramStart"/>
+                              <w:t>apply_inverse_simple_filter</w:t>
+                            </w:r>
+                            <w:proofErr w:type="spellEnd"/>
                             <w:r>
                               <w:rPr>
                                 <w:sz w:val="16"/>
                                 <w:szCs w:val="16"/>
                               </w:rPr>
-                              <w:t>filter</w:t>
-                            </w:r>
-                            <w:proofErr w:type="spellEnd"/>
-                            <w:r>
-                              <w:rPr>
-                                <w:sz w:val="16"/>
-                                <w:szCs w:val="16"/>
-                              </w:rPr>
-                              <w:t>(</w:t>
-                            </w:r>
-                            <w:proofErr w:type="gramEnd"/>
-                            <w:r>
-                              <w:rPr>
-                                <w:sz w:val="16"/>
-                                <w:szCs w:val="16"/>
-                              </w:rPr>
-                              <w:t>)</w:t>
+                              <w:t>()</w:t>
                             </w:r>
                           </w:p>
                           <w:p>
@@ -3707,31 +3586,15 @@
                                 <w:sz w:val="16"/>
                                 <w:szCs w:val="16"/>
                               </w:rPr>
-                              <w:t>apply_inverse_simplified_paeth_</w:t>
-                            </w:r>
-                            <w:proofErr w:type="gramStart"/>
+                              <w:t>apply_inverse_simplified_paeth_filter</w:t>
+                            </w:r>
+                            <w:proofErr w:type="spellEnd"/>
                             <w:r>
                               <w:rPr>
                                 <w:sz w:val="16"/>
                                 <w:szCs w:val="16"/>
                               </w:rPr>
-                              <w:t>filter</w:t>
-                            </w:r>
-                            <w:proofErr w:type="spellEnd"/>
-                            <w:r>
-                              <w:rPr>
-                                <w:sz w:val="16"/>
-                                <w:szCs w:val="16"/>
-                              </w:rPr>
-                              <w:t>(</w:t>
-                            </w:r>
-                            <w:proofErr w:type="gramEnd"/>
-                            <w:r>
-                              <w:rPr>
-                                <w:sz w:val="16"/>
-                                <w:szCs w:val="16"/>
-                              </w:rPr>
-                              <w:t>)</w:t>
+                              <w:t>()</w:t>
                             </w:r>
                           </w:p>
                           <w:p>
@@ -3749,31 +3612,15 @@
                                 <w:sz w:val="16"/>
                                 <w:szCs w:val="16"/>
                               </w:rPr>
-                              <w:t>apply_inverse_</w:t>
-                            </w:r>
-                            <w:proofErr w:type="gramStart"/>
+                              <w:t>apply_inverse_mtf</w:t>
+                            </w:r>
+                            <w:proofErr w:type="spellEnd"/>
                             <w:r>
                               <w:rPr>
                                 <w:sz w:val="16"/>
                                 <w:szCs w:val="16"/>
                               </w:rPr>
-                              <w:t>mtf</w:t>
-                            </w:r>
-                            <w:proofErr w:type="spellEnd"/>
-                            <w:r>
-                              <w:rPr>
-                                <w:sz w:val="16"/>
-                                <w:szCs w:val="16"/>
-                              </w:rPr>
-                              <w:t>(</w:t>
-                            </w:r>
-                            <w:proofErr w:type="gramEnd"/>
-                            <w:r>
-                              <w:rPr>
-                                <w:sz w:val="16"/>
-                                <w:szCs w:val="16"/>
-                              </w:rPr>
-                              <w:t>)</w:t>
+                              <w:t>()</w:t>
                             </w:r>
                           </w:p>
                           <w:p>
@@ -3791,31 +3638,15 @@
                                 <w:sz w:val="16"/>
                                 <w:szCs w:val="16"/>
                               </w:rPr>
-                              <w:t>apply_inverse_</w:t>
-                            </w:r>
-                            <w:proofErr w:type="gramStart"/>
+                              <w:t>apply_inverse_rle</w:t>
+                            </w:r>
+                            <w:proofErr w:type="spellEnd"/>
                             <w:r>
                               <w:rPr>
                                 <w:sz w:val="16"/>
                                 <w:szCs w:val="16"/>
                               </w:rPr>
-                              <w:t>rle</w:t>
-                            </w:r>
-                            <w:proofErr w:type="spellEnd"/>
-                            <w:r>
-                              <w:rPr>
-                                <w:sz w:val="16"/>
-                                <w:szCs w:val="16"/>
-                              </w:rPr>
-                              <w:t>(</w:t>
-                            </w:r>
-                            <w:proofErr w:type="gramEnd"/>
-                            <w:r>
-                              <w:rPr>
-                                <w:sz w:val="16"/>
-                                <w:szCs w:val="16"/>
-                              </w:rPr>
-                              <w:t>)</w:t>
+                              <w:t>()</w:t>
                             </w:r>
                           </w:p>
                           <w:p>
@@ -3833,31 +3664,15 @@
                                 <w:sz w:val="16"/>
                                 <w:szCs w:val="16"/>
                               </w:rPr>
-                              <w:t>apply_inverse_</w:t>
-                            </w:r>
-                            <w:proofErr w:type="gramStart"/>
+                              <w:t>apply_inverse_lzw</w:t>
+                            </w:r>
+                            <w:proofErr w:type="spellEnd"/>
                             <w:r>
                               <w:rPr>
                                 <w:sz w:val="16"/>
                                 <w:szCs w:val="16"/>
                               </w:rPr>
-                              <w:t>lzw</w:t>
-                            </w:r>
-                            <w:proofErr w:type="spellEnd"/>
-                            <w:r>
-                              <w:rPr>
-                                <w:sz w:val="16"/>
-                                <w:szCs w:val="16"/>
-                              </w:rPr>
-                              <w:t>(</w:t>
-                            </w:r>
-                            <w:proofErr w:type="gramEnd"/>
-                            <w:r>
-                              <w:rPr>
-                                <w:sz w:val="16"/>
-                                <w:szCs w:val="16"/>
-                              </w:rPr>
-                              <w:t>)</w:t>
+                              <w:t>()</w:t>
                             </w:r>
                           </w:p>
                           <w:p>
@@ -3875,31 +3690,15 @@
                                 <w:sz w:val="16"/>
                                 <w:szCs w:val="16"/>
                               </w:rPr>
-                              <w:t>apply_inverse_</w:t>
-                            </w:r>
-                            <w:proofErr w:type="gramStart"/>
+                              <w:t>apply_inverse_lzma</w:t>
+                            </w:r>
+                            <w:proofErr w:type="spellEnd"/>
                             <w:r>
                               <w:rPr>
                                 <w:sz w:val="16"/>
                                 <w:szCs w:val="16"/>
                               </w:rPr>
-                              <w:t>lzma</w:t>
-                            </w:r>
-                            <w:proofErr w:type="spellEnd"/>
-                            <w:r>
-                              <w:rPr>
-                                <w:sz w:val="16"/>
-                                <w:szCs w:val="16"/>
-                              </w:rPr>
-                              <w:t>(</w:t>
-                            </w:r>
-                            <w:proofErr w:type="gramEnd"/>
-                            <w:r>
-                              <w:rPr>
-                                <w:sz w:val="16"/>
-                                <w:szCs w:val="16"/>
-                              </w:rPr>
-                              <w:t>)</w:t>
+                              <w:t>()</w:t>
                             </w:r>
                           </w:p>
                           <w:p>
@@ -3917,31 +3716,15 @@
                                 <w:sz w:val="16"/>
                                 <w:szCs w:val="16"/>
                               </w:rPr>
-                              <w:t>apply_inverse_huffman_</w:t>
-                            </w:r>
-                            <w:proofErr w:type="gramStart"/>
+                              <w:t>apply_inverse_huffman_encoding</w:t>
+                            </w:r>
+                            <w:proofErr w:type="spellEnd"/>
                             <w:r>
                               <w:rPr>
                                 <w:sz w:val="16"/>
                                 <w:szCs w:val="16"/>
                               </w:rPr>
-                              <w:t>encoding</w:t>
-                            </w:r>
-                            <w:proofErr w:type="spellEnd"/>
-                            <w:r>
-                              <w:rPr>
-                                <w:sz w:val="16"/>
-                                <w:szCs w:val="16"/>
-                              </w:rPr>
-                              <w:t>(</w:t>
-                            </w:r>
-                            <w:proofErr w:type="gramEnd"/>
-                            <w:r>
-                              <w:rPr>
-                                <w:sz w:val="16"/>
-                                <w:szCs w:val="16"/>
-                              </w:rPr>
-                              <w:t>)</w:t>
+                              <w:t>()</w:t>
                             </w:r>
                           </w:p>
                           <w:p>
@@ -3959,31 +3742,15 @@
                                 <w:sz w:val="16"/>
                                 <w:szCs w:val="16"/>
                               </w:rPr>
-                              <w:t>write_in_</w:t>
-                            </w:r>
-                            <w:proofErr w:type="gramStart"/>
+                              <w:t>write_in_file</w:t>
+                            </w:r>
+                            <w:proofErr w:type="spellEnd"/>
                             <w:r>
                               <w:rPr>
                                 <w:sz w:val="16"/>
                                 <w:szCs w:val="16"/>
                               </w:rPr>
-                              <w:t>file</w:t>
-                            </w:r>
-                            <w:proofErr w:type="spellEnd"/>
-                            <w:r>
-                              <w:rPr>
-                                <w:sz w:val="16"/>
-                                <w:szCs w:val="16"/>
-                              </w:rPr>
-                              <w:t>(</w:t>
-                            </w:r>
-                            <w:proofErr w:type="gramEnd"/>
-                            <w:r>
-                              <w:rPr>
-                                <w:sz w:val="16"/>
-                                <w:szCs w:val="16"/>
-                              </w:rPr>
-                              <w:t>)</w:t>
+                              <w:t>()</w:t>
                             </w:r>
                           </w:p>
                         </w:txbxContent>
@@ -4023,31 +3790,15 @@
                           <w:sz w:val="16"/>
                           <w:szCs w:val="16"/>
                         </w:rPr>
-                        <w:t>apply_inverse_simple_</w:t>
-                      </w:r>
-                      <w:proofErr w:type="gramStart"/>
+                        <w:t>apply_inverse_simple_filter</w:t>
+                      </w:r>
+                      <w:proofErr w:type="spellEnd"/>
                       <w:r>
                         <w:rPr>
                           <w:sz w:val="16"/>
                           <w:szCs w:val="16"/>
                         </w:rPr>
-                        <w:t>filter</w:t>
-                      </w:r>
-                      <w:proofErr w:type="spellEnd"/>
-                      <w:r>
-                        <w:rPr>
-                          <w:sz w:val="16"/>
-                          <w:szCs w:val="16"/>
-                        </w:rPr>
-                        <w:t>(</w:t>
-                      </w:r>
-                      <w:proofErr w:type="gramEnd"/>
-                      <w:r>
-                        <w:rPr>
-                          <w:sz w:val="16"/>
-                          <w:szCs w:val="16"/>
-                        </w:rPr>
-                        <w:t>)</w:t>
+                        <w:t>()</w:t>
                       </w:r>
                     </w:p>
                     <w:p>
@@ -4065,31 +3816,15 @@
                           <w:sz w:val="16"/>
                           <w:szCs w:val="16"/>
                         </w:rPr>
-                        <w:t>apply_inverse_simplified_paeth_</w:t>
-                      </w:r>
-                      <w:proofErr w:type="gramStart"/>
+                        <w:t>apply_inverse_simplified_paeth_filter</w:t>
+                      </w:r>
+                      <w:proofErr w:type="spellEnd"/>
                       <w:r>
                         <w:rPr>
                           <w:sz w:val="16"/>
                           <w:szCs w:val="16"/>
                         </w:rPr>
-                        <w:t>filter</w:t>
-                      </w:r>
-                      <w:proofErr w:type="spellEnd"/>
-                      <w:r>
-                        <w:rPr>
-                          <w:sz w:val="16"/>
-                          <w:szCs w:val="16"/>
-                        </w:rPr>
-                        <w:t>(</w:t>
-                      </w:r>
-                      <w:proofErr w:type="gramEnd"/>
-                      <w:r>
-                        <w:rPr>
-                          <w:sz w:val="16"/>
-                          <w:szCs w:val="16"/>
-                        </w:rPr>
-                        <w:t>)</w:t>
+                        <w:t>()</w:t>
                       </w:r>
                     </w:p>
                     <w:p>
@@ -4107,31 +3842,15 @@
                           <w:sz w:val="16"/>
                           <w:szCs w:val="16"/>
                         </w:rPr>
-                        <w:t>apply_inverse_</w:t>
-                      </w:r>
-                      <w:proofErr w:type="gramStart"/>
+                        <w:t>apply_inverse_mtf</w:t>
+                      </w:r>
+                      <w:proofErr w:type="spellEnd"/>
                       <w:r>
                         <w:rPr>
                           <w:sz w:val="16"/>
                           <w:szCs w:val="16"/>
                         </w:rPr>
-                        <w:t>mtf</w:t>
-                      </w:r>
-                      <w:proofErr w:type="spellEnd"/>
-                      <w:r>
-                        <w:rPr>
-                          <w:sz w:val="16"/>
-                          <w:szCs w:val="16"/>
-                        </w:rPr>
-                        <w:t>(</w:t>
-                      </w:r>
-                      <w:proofErr w:type="gramEnd"/>
-                      <w:r>
-                        <w:rPr>
-                          <w:sz w:val="16"/>
-                          <w:szCs w:val="16"/>
-                        </w:rPr>
-                        <w:t>)</w:t>
+                        <w:t>()</w:t>
                       </w:r>
                     </w:p>
                     <w:p>
@@ -4149,31 +3868,15 @@
                           <w:sz w:val="16"/>
                           <w:szCs w:val="16"/>
                         </w:rPr>
-                        <w:t>apply_inverse_</w:t>
-                      </w:r>
-                      <w:proofErr w:type="gramStart"/>
+                        <w:t>apply_inverse_rle</w:t>
+                      </w:r>
+                      <w:proofErr w:type="spellEnd"/>
                       <w:r>
                         <w:rPr>
                           <w:sz w:val="16"/>
                           <w:szCs w:val="16"/>
                         </w:rPr>
-                        <w:t>rle</w:t>
-                      </w:r>
-                      <w:proofErr w:type="spellEnd"/>
-                      <w:r>
-                        <w:rPr>
-                          <w:sz w:val="16"/>
-                          <w:szCs w:val="16"/>
-                        </w:rPr>
-                        <w:t>(</w:t>
-                      </w:r>
-                      <w:proofErr w:type="gramEnd"/>
-                      <w:r>
-                        <w:rPr>
-                          <w:sz w:val="16"/>
-                          <w:szCs w:val="16"/>
-                        </w:rPr>
-                        <w:t>)</w:t>
+                        <w:t>()</w:t>
                       </w:r>
                     </w:p>
                     <w:p>
@@ -4191,31 +3894,15 @@
                           <w:sz w:val="16"/>
                           <w:szCs w:val="16"/>
                         </w:rPr>
-                        <w:t>apply_inverse_</w:t>
-                      </w:r>
-                      <w:proofErr w:type="gramStart"/>
+                        <w:t>apply_inverse_lzw</w:t>
+                      </w:r>
+                      <w:proofErr w:type="spellEnd"/>
                       <w:r>
                         <w:rPr>
                           <w:sz w:val="16"/>
                           <w:szCs w:val="16"/>
                         </w:rPr>
-                        <w:t>lzw</w:t>
-                      </w:r>
-                      <w:proofErr w:type="spellEnd"/>
-                      <w:r>
-                        <w:rPr>
-                          <w:sz w:val="16"/>
-                          <w:szCs w:val="16"/>
-                        </w:rPr>
-                        <w:t>(</w:t>
-                      </w:r>
-                      <w:proofErr w:type="gramEnd"/>
-                      <w:r>
-                        <w:rPr>
-                          <w:sz w:val="16"/>
-                          <w:szCs w:val="16"/>
-                        </w:rPr>
-                        <w:t>)</w:t>
+                        <w:t>()</w:t>
                       </w:r>
                     </w:p>
                     <w:p>
@@ -4233,31 +3920,15 @@
                           <w:sz w:val="16"/>
                           <w:szCs w:val="16"/>
                         </w:rPr>
-                        <w:t>apply_inverse_</w:t>
-                      </w:r>
-                      <w:proofErr w:type="gramStart"/>
+                        <w:t>apply_inverse_lzma</w:t>
+                      </w:r>
+                      <w:proofErr w:type="spellEnd"/>
                       <w:r>
                         <w:rPr>
                           <w:sz w:val="16"/>
                           <w:szCs w:val="16"/>
                         </w:rPr>
-                        <w:t>lzma</w:t>
-                      </w:r>
-                      <w:proofErr w:type="spellEnd"/>
-                      <w:r>
-                        <w:rPr>
-                          <w:sz w:val="16"/>
-                          <w:szCs w:val="16"/>
-                        </w:rPr>
-                        <w:t>(</w:t>
-                      </w:r>
-                      <w:proofErr w:type="gramEnd"/>
-                      <w:r>
-                        <w:rPr>
-                          <w:sz w:val="16"/>
-                          <w:szCs w:val="16"/>
-                        </w:rPr>
-                        <w:t>)</w:t>
+                        <w:t>()</w:t>
                       </w:r>
                     </w:p>
                     <w:p>
@@ -4275,31 +3946,15 @@
                           <w:sz w:val="16"/>
                           <w:szCs w:val="16"/>
                         </w:rPr>
-                        <w:t>apply_inverse_huffman_</w:t>
-                      </w:r>
-                      <w:proofErr w:type="gramStart"/>
+                        <w:t>apply_inverse_huffman_encoding</w:t>
+                      </w:r>
+                      <w:proofErr w:type="spellEnd"/>
                       <w:r>
                         <w:rPr>
                           <w:sz w:val="16"/>
                           <w:szCs w:val="16"/>
                         </w:rPr>
-                        <w:t>encoding</w:t>
-                      </w:r>
-                      <w:proofErr w:type="spellEnd"/>
-                      <w:r>
-                        <w:rPr>
-                          <w:sz w:val="16"/>
-                          <w:szCs w:val="16"/>
-                        </w:rPr>
-                        <w:t>(</w:t>
-                      </w:r>
-                      <w:proofErr w:type="gramEnd"/>
-                      <w:r>
-                        <w:rPr>
-                          <w:sz w:val="16"/>
-                          <w:szCs w:val="16"/>
-                        </w:rPr>
-                        <w:t>)</w:t>
+                        <w:t>()</w:t>
                       </w:r>
                     </w:p>
                     <w:p>
@@ -4317,31 +3972,15 @@
                           <w:sz w:val="16"/>
                           <w:szCs w:val="16"/>
                         </w:rPr>
-                        <w:t>write_in_</w:t>
-                      </w:r>
-                      <w:proofErr w:type="gramStart"/>
+                        <w:t>write_in_file</w:t>
+                      </w:r>
+                      <w:proofErr w:type="spellEnd"/>
                       <w:r>
                         <w:rPr>
                           <w:sz w:val="16"/>
                           <w:szCs w:val="16"/>
                         </w:rPr>
-                        <w:t>file</w:t>
-                      </w:r>
-                      <w:proofErr w:type="spellEnd"/>
-                      <w:r>
-                        <w:rPr>
-                          <w:sz w:val="16"/>
-                          <w:szCs w:val="16"/>
-                        </w:rPr>
-                        <w:t>(</w:t>
-                      </w:r>
-                      <w:proofErr w:type="gramEnd"/>
-                      <w:r>
-                        <w:rPr>
-                          <w:sz w:val="16"/>
-                          <w:szCs w:val="16"/>
-                        </w:rPr>
-                        <w:t>)</w:t>
+                        <w:t>()</w:t>
                       </w:r>
                     </w:p>
                   </w:txbxContent>
@@ -4415,31 +4054,15 @@
                                 <w:sz w:val="16"/>
                                 <w:szCs w:val="16"/>
                               </w:rPr>
-                              <w:t>apply_simple_</w:t>
-                            </w:r>
-                            <w:proofErr w:type="gramStart"/>
+                              <w:t>apply_simple_filter</w:t>
+                            </w:r>
+                            <w:proofErr w:type="spellEnd"/>
                             <w:r>
                               <w:rPr>
                                 <w:sz w:val="16"/>
                                 <w:szCs w:val="16"/>
                               </w:rPr>
-                              <w:t>filter</w:t>
-                            </w:r>
-                            <w:proofErr w:type="spellEnd"/>
-                            <w:r>
-                              <w:rPr>
-                                <w:sz w:val="16"/>
-                                <w:szCs w:val="16"/>
-                              </w:rPr>
-                              <w:t>(</w:t>
-                            </w:r>
-                            <w:proofErr w:type="gramEnd"/>
-                            <w:r>
-                              <w:rPr>
-                                <w:sz w:val="16"/>
-                                <w:szCs w:val="16"/>
-                              </w:rPr>
-                              <w:t>)</w:t>
+                              <w:t>()</w:t>
                             </w:r>
                           </w:p>
                           <w:p>
@@ -4457,31 +4080,15 @@
                                 <w:sz w:val="16"/>
                                 <w:szCs w:val="16"/>
                               </w:rPr>
-                              <w:t>apply_simplified_paeth_</w:t>
-                            </w:r>
-                            <w:proofErr w:type="gramStart"/>
+                              <w:t>apply_simplified_paeth_filter</w:t>
+                            </w:r>
+                            <w:proofErr w:type="spellEnd"/>
                             <w:r>
                               <w:rPr>
                                 <w:sz w:val="16"/>
                                 <w:szCs w:val="16"/>
                               </w:rPr>
-                              <w:t>filter</w:t>
-                            </w:r>
-                            <w:proofErr w:type="spellEnd"/>
-                            <w:r>
-                              <w:rPr>
-                                <w:sz w:val="16"/>
-                                <w:szCs w:val="16"/>
-                              </w:rPr>
-                              <w:t>(</w:t>
-                            </w:r>
-                            <w:proofErr w:type="gramEnd"/>
-                            <w:r>
-                              <w:rPr>
-                                <w:sz w:val="16"/>
-                                <w:szCs w:val="16"/>
-                              </w:rPr>
-                              <w:t>)</w:t>
+                              <w:t>()</w:t>
                             </w:r>
                           </w:p>
                           <w:p>
@@ -4499,31 +4106,15 @@
                                 <w:sz w:val="16"/>
                                 <w:szCs w:val="16"/>
                               </w:rPr>
-                              <w:t>apply_</w:t>
-                            </w:r>
-                            <w:proofErr w:type="gramStart"/>
+                              <w:t>apply_mtf</w:t>
+                            </w:r>
+                            <w:proofErr w:type="spellEnd"/>
                             <w:r>
                               <w:rPr>
                                 <w:sz w:val="16"/>
                                 <w:szCs w:val="16"/>
                               </w:rPr>
-                              <w:t>mtf</w:t>
-                            </w:r>
-                            <w:proofErr w:type="spellEnd"/>
-                            <w:r>
-                              <w:rPr>
-                                <w:sz w:val="16"/>
-                                <w:szCs w:val="16"/>
-                              </w:rPr>
-                              <w:t>(</w:t>
-                            </w:r>
-                            <w:proofErr w:type="gramEnd"/>
-                            <w:r>
-                              <w:rPr>
-                                <w:sz w:val="16"/>
-                                <w:szCs w:val="16"/>
-                              </w:rPr>
-                              <w:t>)</w:t>
+                              <w:t>()</w:t>
                             </w:r>
                           </w:p>
                           <w:p>
@@ -4541,31 +4132,15 @@
                                 <w:sz w:val="16"/>
                                 <w:szCs w:val="16"/>
                               </w:rPr>
-                              <w:t>apply_</w:t>
-                            </w:r>
-                            <w:proofErr w:type="gramStart"/>
+                              <w:t>apply_rle</w:t>
+                            </w:r>
+                            <w:proofErr w:type="spellEnd"/>
                             <w:r>
                               <w:rPr>
                                 <w:sz w:val="16"/>
                                 <w:szCs w:val="16"/>
                               </w:rPr>
-                              <w:t>rle</w:t>
-                            </w:r>
-                            <w:proofErr w:type="spellEnd"/>
-                            <w:r>
-                              <w:rPr>
-                                <w:sz w:val="16"/>
-                                <w:szCs w:val="16"/>
-                              </w:rPr>
-                              <w:t>(</w:t>
-                            </w:r>
-                            <w:proofErr w:type="gramEnd"/>
-                            <w:r>
-                              <w:rPr>
-                                <w:sz w:val="16"/>
-                                <w:szCs w:val="16"/>
-                              </w:rPr>
-                              <w:t>)</w:t>
+                              <w:t>()</w:t>
                             </w:r>
                           </w:p>
                           <w:p>
@@ -4583,31 +4158,15 @@
                                 <w:sz w:val="16"/>
                                 <w:szCs w:val="16"/>
                               </w:rPr>
-                              <w:t>apply_</w:t>
-                            </w:r>
-                            <w:proofErr w:type="gramStart"/>
+                              <w:t>apply_lzw</w:t>
+                            </w:r>
+                            <w:proofErr w:type="spellEnd"/>
                             <w:r>
                               <w:rPr>
                                 <w:sz w:val="16"/>
                                 <w:szCs w:val="16"/>
                               </w:rPr>
-                              <w:t>lzw</w:t>
-                            </w:r>
-                            <w:proofErr w:type="spellEnd"/>
-                            <w:r>
-                              <w:rPr>
-                                <w:sz w:val="16"/>
-                                <w:szCs w:val="16"/>
-                              </w:rPr>
-                              <w:t>(</w:t>
-                            </w:r>
-                            <w:proofErr w:type="gramEnd"/>
-                            <w:r>
-                              <w:rPr>
-                                <w:sz w:val="16"/>
-                                <w:szCs w:val="16"/>
-                              </w:rPr>
-                              <w:t>)</w:t>
+                              <w:t>()</w:t>
                             </w:r>
                           </w:p>
                           <w:p>
@@ -4625,31 +4184,15 @@
                                 <w:sz w:val="16"/>
                                 <w:szCs w:val="16"/>
                               </w:rPr>
-                              <w:t>apply_</w:t>
-                            </w:r>
-                            <w:proofErr w:type="gramStart"/>
+                              <w:t>apply_lzma</w:t>
+                            </w:r>
+                            <w:proofErr w:type="spellEnd"/>
                             <w:r>
                               <w:rPr>
                                 <w:sz w:val="16"/>
                                 <w:szCs w:val="16"/>
                               </w:rPr>
-                              <w:t>lzma</w:t>
-                            </w:r>
-                            <w:proofErr w:type="spellEnd"/>
-                            <w:r>
-                              <w:rPr>
-                                <w:sz w:val="16"/>
-                                <w:szCs w:val="16"/>
-                              </w:rPr>
-                              <w:t>(</w:t>
-                            </w:r>
-                            <w:proofErr w:type="gramEnd"/>
-                            <w:r>
-                              <w:rPr>
-                                <w:sz w:val="16"/>
-                                <w:szCs w:val="16"/>
-                              </w:rPr>
-                              <w:t>)</w:t>
+                              <w:t>()</w:t>
                             </w:r>
                           </w:p>
                           <w:p>
@@ -4667,31 +4210,15 @@
                                 <w:sz w:val="16"/>
                                 <w:szCs w:val="16"/>
                               </w:rPr>
-                              <w:t>apply_huffman_</w:t>
-                            </w:r>
-                            <w:proofErr w:type="gramStart"/>
+                              <w:t>apply_huffman_encoding</w:t>
+                            </w:r>
+                            <w:proofErr w:type="spellEnd"/>
                             <w:r>
                               <w:rPr>
                                 <w:sz w:val="16"/>
                                 <w:szCs w:val="16"/>
                               </w:rPr>
-                              <w:t>encoding</w:t>
-                            </w:r>
-                            <w:proofErr w:type="spellEnd"/>
-                            <w:r>
-                              <w:rPr>
-                                <w:sz w:val="16"/>
-                                <w:szCs w:val="16"/>
-                              </w:rPr>
-                              <w:t>(</w:t>
-                            </w:r>
-                            <w:proofErr w:type="gramEnd"/>
-                            <w:r>
-                              <w:rPr>
-                                <w:sz w:val="16"/>
-                                <w:szCs w:val="16"/>
-                              </w:rPr>
-                              <w:t>)</w:t>
+                              <w:t>()</w:t>
                             </w:r>
                           </w:p>
                           <w:p>
@@ -4709,31 +4236,15 @@
                                 <w:sz w:val="16"/>
                                 <w:szCs w:val="16"/>
                               </w:rPr>
-                              <w:t>write_in_</w:t>
-                            </w:r>
-                            <w:proofErr w:type="gramStart"/>
+                              <w:t>write_in_file</w:t>
+                            </w:r>
+                            <w:proofErr w:type="spellEnd"/>
                             <w:r>
                               <w:rPr>
                                 <w:sz w:val="16"/>
                                 <w:szCs w:val="16"/>
                               </w:rPr>
-                              <w:t>file</w:t>
-                            </w:r>
-                            <w:proofErr w:type="spellEnd"/>
-                            <w:r>
-                              <w:rPr>
-                                <w:sz w:val="16"/>
-                                <w:szCs w:val="16"/>
-                              </w:rPr>
-                              <w:t>(</w:t>
-                            </w:r>
-                            <w:proofErr w:type="gramEnd"/>
-                            <w:r>
-                              <w:rPr>
-                                <w:sz w:val="16"/>
-                                <w:szCs w:val="16"/>
-                              </w:rPr>
-                              <w:t>)</w:t>
+                              <w:t>()</w:t>
                             </w:r>
                           </w:p>
                         </w:txbxContent>
@@ -4773,31 +4284,15 @@
                           <w:sz w:val="16"/>
                           <w:szCs w:val="16"/>
                         </w:rPr>
-                        <w:t>apply_simple_</w:t>
-                      </w:r>
-                      <w:proofErr w:type="gramStart"/>
+                        <w:t>apply_simple_filter</w:t>
+                      </w:r>
+                      <w:proofErr w:type="spellEnd"/>
                       <w:r>
                         <w:rPr>
                           <w:sz w:val="16"/>
                           <w:szCs w:val="16"/>
                         </w:rPr>
-                        <w:t>filter</w:t>
-                      </w:r>
-                      <w:proofErr w:type="spellEnd"/>
-                      <w:r>
-                        <w:rPr>
-                          <w:sz w:val="16"/>
-                          <w:szCs w:val="16"/>
-                        </w:rPr>
-                        <w:t>(</w:t>
-                      </w:r>
-                      <w:proofErr w:type="gramEnd"/>
-                      <w:r>
-                        <w:rPr>
-                          <w:sz w:val="16"/>
-                          <w:szCs w:val="16"/>
-                        </w:rPr>
-                        <w:t>)</w:t>
+                        <w:t>()</w:t>
                       </w:r>
                     </w:p>
                     <w:p>
@@ -4815,31 +4310,15 @@
                           <w:sz w:val="16"/>
                           <w:szCs w:val="16"/>
                         </w:rPr>
-                        <w:t>apply_simplified_paeth_</w:t>
-                      </w:r>
-                      <w:proofErr w:type="gramStart"/>
+                        <w:t>apply_simplified_paeth_filter</w:t>
+                      </w:r>
+                      <w:proofErr w:type="spellEnd"/>
                       <w:r>
                         <w:rPr>
                           <w:sz w:val="16"/>
                           <w:szCs w:val="16"/>
                         </w:rPr>
-                        <w:t>filter</w:t>
-                      </w:r>
-                      <w:proofErr w:type="spellEnd"/>
-                      <w:r>
-                        <w:rPr>
-                          <w:sz w:val="16"/>
-                          <w:szCs w:val="16"/>
-                        </w:rPr>
-                        <w:t>(</w:t>
-                      </w:r>
-                      <w:proofErr w:type="gramEnd"/>
-                      <w:r>
-                        <w:rPr>
-                          <w:sz w:val="16"/>
-                          <w:szCs w:val="16"/>
-                        </w:rPr>
-                        <w:t>)</w:t>
+                        <w:t>()</w:t>
                       </w:r>
                     </w:p>
                     <w:p>
@@ -4857,31 +4336,15 @@
                           <w:sz w:val="16"/>
                           <w:szCs w:val="16"/>
                         </w:rPr>
-                        <w:t>apply_</w:t>
-                      </w:r>
-                      <w:proofErr w:type="gramStart"/>
+                        <w:t>apply_mtf</w:t>
+                      </w:r>
+                      <w:proofErr w:type="spellEnd"/>
                       <w:r>
                         <w:rPr>
                           <w:sz w:val="16"/>
                           <w:szCs w:val="16"/>
                         </w:rPr>
-                        <w:t>mtf</w:t>
-                      </w:r>
-                      <w:proofErr w:type="spellEnd"/>
-                      <w:r>
-                        <w:rPr>
-                          <w:sz w:val="16"/>
-                          <w:szCs w:val="16"/>
-                        </w:rPr>
-                        <w:t>(</w:t>
-                      </w:r>
-                      <w:proofErr w:type="gramEnd"/>
-                      <w:r>
-                        <w:rPr>
-                          <w:sz w:val="16"/>
-                          <w:szCs w:val="16"/>
-                        </w:rPr>
-                        <w:t>)</w:t>
+                        <w:t>()</w:t>
                       </w:r>
                     </w:p>
                     <w:p>
@@ -4899,31 +4362,15 @@
                           <w:sz w:val="16"/>
                           <w:szCs w:val="16"/>
                         </w:rPr>
-                        <w:t>apply_</w:t>
-                      </w:r>
-                      <w:proofErr w:type="gramStart"/>
+                        <w:t>apply_rle</w:t>
+                      </w:r>
+                      <w:proofErr w:type="spellEnd"/>
                       <w:r>
                         <w:rPr>
                           <w:sz w:val="16"/>
                           <w:szCs w:val="16"/>
                         </w:rPr>
-                        <w:t>rle</w:t>
-                      </w:r>
-                      <w:proofErr w:type="spellEnd"/>
-                      <w:r>
-                        <w:rPr>
-                          <w:sz w:val="16"/>
-                          <w:szCs w:val="16"/>
-                        </w:rPr>
-                        <w:t>(</w:t>
-                      </w:r>
-                      <w:proofErr w:type="gramEnd"/>
-                      <w:r>
-                        <w:rPr>
-                          <w:sz w:val="16"/>
-                          <w:szCs w:val="16"/>
-                        </w:rPr>
-                        <w:t>)</w:t>
+                        <w:t>()</w:t>
                       </w:r>
                     </w:p>
                     <w:p>
@@ -4941,31 +4388,15 @@
                           <w:sz w:val="16"/>
                           <w:szCs w:val="16"/>
                         </w:rPr>
-                        <w:t>apply_</w:t>
-                      </w:r>
-                      <w:proofErr w:type="gramStart"/>
+                        <w:t>apply_lzw</w:t>
+                      </w:r>
+                      <w:proofErr w:type="spellEnd"/>
                       <w:r>
                         <w:rPr>
                           <w:sz w:val="16"/>
                           <w:szCs w:val="16"/>
                         </w:rPr>
-                        <w:t>lzw</w:t>
-                      </w:r>
-                      <w:proofErr w:type="spellEnd"/>
-                      <w:r>
-                        <w:rPr>
-                          <w:sz w:val="16"/>
-                          <w:szCs w:val="16"/>
-                        </w:rPr>
-                        <w:t>(</w:t>
-                      </w:r>
-                      <w:proofErr w:type="gramEnd"/>
-                      <w:r>
-                        <w:rPr>
-                          <w:sz w:val="16"/>
-                          <w:szCs w:val="16"/>
-                        </w:rPr>
-                        <w:t>)</w:t>
+                        <w:t>()</w:t>
                       </w:r>
                     </w:p>
                     <w:p>
@@ -4983,31 +4414,15 @@
                           <w:sz w:val="16"/>
                           <w:szCs w:val="16"/>
                         </w:rPr>
-                        <w:t>apply_</w:t>
-                      </w:r>
-                      <w:proofErr w:type="gramStart"/>
+                        <w:t>apply_lzma</w:t>
+                      </w:r>
+                      <w:proofErr w:type="spellEnd"/>
                       <w:r>
                         <w:rPr>
                           <w:sz w:val="16"/>
                           <w:szCs w:val="16"/>
                         </w:rPr>
-                        <w:t>lzma</w:t>
-                      </w:r>
-                      <w:proofErr w:type="spellEnd"/>
-                      <w:r>
-                        <w:rPr>
-                          <w:sz w:val="16"/>
-                          <w:szCs w:val="16"/>
-                        </w:rPr>
-                        <w:t>(</w:t>
-                      </w:r>
-                      <w:proofErr w:type="gramEnd"/>
-                      <w:r>
-                        <w:rPr>
-                          <w:sz w:val="16"/>
-                          <w:szCs w:val="16"/>
-                        </w:rPr>
-                        <w:t>)</w:t>
+                        <w:t>()</w:t>
                       </w:r>
                     </w:p>
                     <w:p>
@@ -5025,31 +4440,15 @@
                           <w:sz w:val="16"/>
                           <w:szCs w:val="16"/>
                         </w:rPr>
-                        <w:t>apply_huffman_</w:t>
-                      </w:r>
-                      <w:proofErr w:type="gramStart"/>
+                        <w:t>apply_huffman_encoding</w:t>
+                      </w:r>
+                      <w:proofErr w:type="spellEnd"/>
                       <w:r>
                         <w:rPr>
                           <w:sz w:val="16"/>
                           <w:szCs w:val="16"/>
                         </w:rPr>
-                        <w:t>encoding</w:t>
-                      </w:r>
-                      <w:proofErr w:type="spellEnd"/>
-                      <w:r>
-                        <w:rPr>
-                          <w:sz w:val="16"/>
-                          <w:szCs w:val="16"/>
-                        </w:rPr>
-                        <w:t>(</w:t>
-                      </w:r>
-                      <w:proofErr w:type="gramEnd"/>
-                      <w:r>
-                        <w:rPr>
-                          <w:sz w:val="16"/>
-                          <w:szCs w:val="16"/>
-                        </w:rPr>
-                        <w:t>)</w:t>
+                        <w:t>()</w:t>
                       </w:r>
                     </w:p>
                     <w:p>
@@ -5067,31 +4466,15 @@
                           <w:sz w:val="16"/>
                           <w:szCs w:val="16"/>
                         </w:rPr>
-                        <w:t>write_in_</w:t>
-                      </w:r>
-                      <w:proofErr w:type="gramStart"/>
+                        <w:t>write_in_file</w:t>
+                      </w:r>
+                      <w:proofErr w:type="spellEnd"/>
                       <w:r>
                         <w:rPr>
                           <w:sz w:val="16"/>
                           <w:szCs w:val="16"/>
                         </w:rPr>
-                        <w:t>file</w:t>
-                      </w:r>
-                      <w:proofErr w:type="spellEnd"/>
-                      <w:r>
-                        <w:rPr>
-                          <w:sz w:val="16"/>
-                          <w:szCs w:val="16"/>
-                        </w:rPr>
-                        <w:t>(</w:t>
-                      </w:r>
-                      <w:proofErr w:type="gramEnd"/>
-                      <w:r>
-                        <w:rPr>
-                          <w:sz w:val="16"/>
-                          <w:szCs w:val="16"/>
-                        </w:rPr>
-                        <w:t>)</w:t>
+                        <w:t>()</w:t>
                       </w:r>
                     </w:p>
                   </w:txbxContent>
@@ -5377,31 +4760,15 @@
           <w:i/>
           <w:iCs/>
         </w:rPr>
-        <w:t>compress_</w:t>
-      </w:r>
-      <w:proofErr w:type="gramStart"/>
-      <w:r>
-        <w:rPr>
-          <w:i/>
-          <w:iCs/>
-        </w:rPr>
-        <w:t>files</w:t>
-      </w:r>
-      <w:proofErr w:type="spellEnd"/>
-      <w:r>
-        <w:rPr>
-          <w:i/>
-          <w:iCs/>
-        </w:rPr>
-        <w:t>(</w:t>
-      </w:r>
-      <w:proofErr w:type="gramEnd"/>
-      <w:r>
-        <w:rPr>
-          <w:i/>
-          <w:iCs/>
-        </w:rPr>
-        <w:t xml:space="preserve">) </w:t>
+        <w:t>compress_files</w:t>
+      </w:r>
+      <w:proofErr w:type="spellEnd"/>
+      <w:r>
+        <w:rPr>
+          <w:i/>
+          <w:iCs/>
+        </w:rPr>
+        <w:t xml:space="preserve">() </w:t>
       </w:r>
       <w:r>
         <w:t>é reversa</w:t>
@@ -5709,17 +5076,7 @@
           <w:i/>
           <w:iCs/>
         </w:rPr>
-        <w:t>decompress_</w:t>
-      </w:r>
-      <w:proofErr w:type="gramStart"/>
-      <w:r>
-        <w:rPr>
-          <w:b/>
-          <w:bCs/>
-          <w:i/>
-          <w:iCs/>
-        </w:rPr>
-        <w:t>fi</w:t>
+        <w:t>decompress_fi</w:t>
       </w:r>
       <w:r>
         <w:rPr>
@@ -5738,17 +5095,7 @@
           <w:i/>
           <w:iCs/>
         </w:rPr>
-        <w:t>(</w:t>
-      </w:r>
-      <w:proofErr w:type="gramEnd"/>
-      <w:r>
-        <w:rPr>
-          <w:b/>
-          <w:bCs/>
-          <w:i/>
-          <w:iCs/>
-        </w:rPr>
-        <w:t>)</w:t>
+        <w:t>()</w:t>
       </w:r>
       <w:r>
         <w:rPr>
@@ -6055,7 +5402,6 @@
         </w:rPr>
         <w:t>(t</w:t>
       </w:r>
-      <w:proofErr w:type="gramStart"/>
       <w:r>
         <w:rPr>
           <w:i/>
@@ -6077,16 +5423,7 @@
           <w:iCs/>
           <w:vertAlign w:val="superscript"/>
         </w:rPr>
-        <w:t>-</w:t>
-      </w:r>
-      <w:proofErr w:type="gramEnd"/>
-      <w:r>
-        <w:rPr>
-          <w:i/>
-          <w:iCs/>
-          <w:vertAlign w:val="superscript"/>
-        </w:rPr>
-        <w:t>1</w:t>
+        <w:t>-1</w:t>
       </w:r>
     </w:p>
     <w:p>
@@ -6155,7 +5492,6 @@
         </w:rPr>
         <w:t>(t</w:t>
       </w:r>
-      <w:proofErr w:type="gramStart"/>
       <w:r>
         <w:rPr>
           <w:i/>
@@ -6177,16 +5513,7 @@
           <w:iCs/>
           <w:vertAlign w:val="superscript"/>
         </w:rPr>
-        <w:t>-</w:t>
-      </w:r>
-      <w:proofErr w:type="gramEnd"/>
-      <w:r>
-        <w:rPr>
-          <w:i/>
-          <w:iCs/>
-          <w:vertAlign w:val="superscript"/>
-        </w:rPr>
-        <w:t>1</w:t>
+        <w:t>-1</w:t>
       </w:r>
     </w:p>
     <w:p>
@@ -6493,31 +5820,15 @@
           <w:i/>
           <w:iCs/>
         </w:rPr>
-        <w:t>output_</w:t>
-      </w:r>
-      <w:proofErr w:type="gramStart"/>
-      <w:r>
-        <w:rPr>
-          <w:i/>
-          <w:iCs/>
-        </w:rPr>
-        <w:t>log</w:t>
-      </w:r>
-      <w:proofErr w:type="spellEnd"/>
-      <w:r>
-        <w:rPr>
-          <w:i/>
-          <w:iCs/>
-        </w:rPr>
-        <w:t>(</w:t>
-      </w:r>
-      <w:proofErr w:type="gramEnd"/>
-      <w:r>
-        <w:rPr>
-          <w:i/>
-          <w:iCs/>
-        </w:rPr>
-        <w:t>)</w:t>
+        <w:t>output_log</w:t>
+      </w:r>
+      <w:proofErr w:type="spellEnd"/>
+      <w:r>
+        <w:rPr>
+          <w:i/>
+          <w:iCs/>
+        </w:rPr>
+        <w:t>()</w:t>
       </w:r>
       <w:r>
         <w:rPr>
@@ -7351,79 +6662,81 @@
         <w:rPr>
           <w:rFonts w:cstheme="minorHAnsi"/>
         </w:rPr>
-        <w:t xml:space="preserve">os eventos que estão a </w:t>
-      </w:r>
-      <w:proofErr w:type="gramStart"/>
+        <w:t xml:space="preserve">os eventos que estão a ocorrer  </w:t>
+      </w:r>
       <w:r>
         <w:rPr>
           <w:rFonts w:cstheme="minorHAnsi"/>
         </w:rPr>
-        <w:t xml:space="preserve">ocorrer  </w:t>
+        <w:t>podem ser</w:t>
       </w:r>
       <w:r>
         <w:rPr>
           <w:rFonts w:cstheme="minorHAnsi"/>
         </w:rPr>
-        <w:t>podem</w:t>
-      </w:r>
-      <w:proofErr w:type="gramEnd"/>
+        <w:t xml:space="preserve"> apresentados na consola, as respetivas durações totais e os dados transformados. O </w:t>
+      </w:r>
+      <w:proofErr w:type="spellStart"/>
       <w:r>
         <w:rPr>
           <w:rFonts w:cstheme="minorHAnsi"/>
-        </w:rPr>
-        <w:t xml:space="preserve"> ser</w:t>
-      </w:r>
+          <w:i/>
+          <w:iCs/>
+        </w:rPr>
+        <w:t>toggling</w:t>
+      </w:r>
+      <w:proofErr w:type="spellEnd"/>
       <w:r>
         <w:rPr>
           <w:rFonts w:cstheme="minorHAnsi"/>
         </w:rPr>
-        <w:t xml:space="preserve"> apresentados na consola, as respetivas durações totais e os dados transformados. O </w:t>
-      </w:r>
-      <w:proofErr w:type="spellStart"/>
+        <w:t xml:space="preserve"> desta ação </w:t>
+      </w:r>
       <w:r>
         <w:rPr>
           <w:rFonts w:cstheme="minorHAnsi"/>
-          <w:i/>
-          <w:iCs/>
-        </w:rPr>
-        <w:t>toggling</w:t>
-      </w:r>
-      <w:proofErr w:type="spellEnd"/>
+        </w:rPr>
+        <w:t xml:space="preserve">pode ser efetuado recorrendo à definição dos parâmetros opcionais </w:t>
+      </w:r>
+      <w:proofErr w:type="spellStart"/>
       <w:r>
         <w:rPr>
           <w:rFonts w:cstheme="minorHAnsi"/>
-        </w:rPr>
-        <w:t xml:space="preserve"> desta ação </w:t>
-      </w:r>
+          <w:i/>
+          <w:iCs/>
+        </w:rPr>
+        <w:t>benchmark</w:t>
+      </w:r>
+      <w:proofErr w:type="spellEnd"/>
       <w:r>
         <w:rPr>
           <w:rFonts w:cstheme="minorHAnsi"/>
-        </w:rPr>
-        <w:t xml:space="preserve">pode ser efetuado recorrendo à definição dos parâmetros opcionais </w:t>
-      </w:r>
-      <w:proofErr w:type="spellStart"/>
+          <w:i/>
+          <w:iCs/>
+        </w:rPr>
+        <w:t xml:space="preserve"> </w:t>
+      </w:r>
       <w:r>
         <w:rPr>
           <w:rFonts w:cstheme="minorHAnsi"/>
-          <w:i/>
-          <w:iCs/>
-        </w:rPr>
-        <w:t>benchmark</w:t>
-      </w:r>
-      <w:proofErr w:type="spellEnd"/>
+        </w:rPr>
+        <w:t xml:space="preserve">e </w:t>
+      </w:r>
+      <w:proofErr w:type="spellStart"/>
       <w:r>
         <w:rPr>
           <w:rFonts w:cstheme="minorHAnsi"/>
           <w:i/>
           <w:iCs/>
         </w:rPr>
-        <w:t xml:space="preserve"> </w:t>
-      </w:r>
+        <w:t>log_data</w:t>
+      </w:r>
+      <w:proofErr w:type="spellEnd"/>
       <w:r>
         <w:rPr>
           <w:rFonts w:cstheme="minorHAnsi"/>
         </w:rPr>
-        <w:t xml:space="preserve">e </w:t>
+        <w:t xml:space="preserve"> dos construtores das classes </w:t>
       </w:r>
       <w:proofErr w:type="spellStart"/>
       <w:r>
@@ -7432,14 +6745,14 @@
           <w:i/>
           <w:iCs/>
         </w:rPr>
-        <w:t>log_data</w:t>
+        <w:t>CMPCompressor</w:t>
       </w:r>
       <w:proofErr w:type="spellEnd"/>
       <w:r>
         <w:rPr>
           <w:rFonts w:cstheme="minorHAnsi"/>
         </w:rPr>
-        <w:t xml:space="preserve"> dos construtores das classes </w:t>
+        <w:t xml:space="preserve"> e </w:t>
       </w:r>
       <w:proofErr w:type="spellStart"/>
       <w:r>
@@ -7448,14 +6761,14 @@
           <w:i/>
           <w:iCs/>
         </w:rPr>
-        <w:t>CMPCompressor</w:t>
+        <w:t>CMPDecompressor</w:t>
       </w:r>
       <w:proofErr w:type="spellEnd"/>
       <w:r>
         <w:rPr>
           <w:rFonts w:cstheme="minorHAnsi"/>
         </w:rPr>
-        <w:t xml:space="preserve"> e </w:t>
+        <w:t xml:space="preserve"> ou através das funções </w:t>
       </w:r>
       <w:proofErr w:type="spellStart"/>
       <w:r>
@@ -7464,50 +6777,16 @@
           <w:i/>
           <w:iCs/>
         </w:rPr>
-        <w:t>CMPDecompressor</w:t>
+        <w:t>toggle_benchmark</w:t>
       </w:r>
       <w:proofErr w:type="spellEnd"/>
       <w:r>
         <w:rPr>
           <w:rFonts w:cstheme="minorHAnsi"/>
-        </w:rPr>
-        <w:t xml:space="preserve"> ou através das funções </w:t>
-      </w:r>
-      <w:proofErr w:type="spellStart"/>
-      <w:r>
-        <w:rPr>
-          <w:rFonts w:cstheme="minorHAnsi"/>
-          <w:i/>
-          <w:iCs/>
-        </w:rPr>
-        <w:t>toggle_</w:t>
-      </w:r>
-      <w:proofErr w:type="gramStart"/>
-      <w:r>
-        <w:rPr>
-          <w:rFonts w:cstheme="minorHAnsi"/>
-          <w:i/>
-          <w:iCs/>
-        </w:rPr>
-        <w:t>benchmark</w:t>
-      </w:r>
-      <w:proofErr w:type="spellEnd"/>
-      <w:r>
-        <w:rPr>
-          <w:rFonts w:cstheme="minorHAnsi"/>
-          <w:i/>
-          <w:iCs/>
-        </w:rPr>
-        <w:t>(</w:t>
-      </w:r>
-      <w:proofErr w:type="gramEnd"/>
-      <w:r>
-        <w:rPr>
-          <w:rFonts w:cstheme="minorHAnsi"/>
-          <w:i/>
-          <w:iCs/>
-        </w:rPr>
-        <w:t>)</w:t>
+          <w:i/>
+          <w:iCs/>
+        </w:rPr>
+        <w:t>()</w:t>
       </w:r>
       <w:r>
         <w:rPr>
@@ -8939,7 +8218,6 @@
         </w:rPr>
         <w:t>comprimir</w:t>
       </w:r>
-      <w:proofErr w:type="gramStart"/>
       <w:r>
         <w:rPr>
           <w:b/>
@@ -8950,7 +8228,6 @@
         <w:t>|.extensão</w:t>
       </w:r>
       <w:proofErr w:type="spellEnd"/>
-      <w:proofErr w:type="gramEnd"/>
       <w:r>
         <w:rPr>
           <w:b/>
@@ -9000,25 +8277,14 @@
         </w:rPr>
         <w:t>do ficheiro a descomprimir</w:t>
       </w:r>
-      <w:proofErr w:type="gramStart"/>
-      <w:r>
-        <w:rPr>
-          <w:b/>
-          <w:bCs/>
-          <w:i/>
-          <w:iCs/>
-        </w:rPr>
-        <w:t>|.bzip</w:t>
-      </w:r>
-      <w:proofErr w:type="gramEnd"/>
-      <w:r>
-        <w:rPr>
-          <w:b/>
-          <w:bCs/>
-          <w:i/>
-          <w:iCs/>
-        </w:rPr>
-        <w:t>2</w:t>
+      <w:r>
+        <w:rPr>
+          <w:b/>
+          <w:bCs/>
+          <w:i/>
+          <w:iCs/>
+        </w:rPr>
+        <w:t>|.bzip2</w:t>
       </w:r>
       <w:r>
         <w:rPr>
@@ -10091,22 +9357,10 @@
           <w:i/>
           <w:iCs/>
         </w:rPr>
-        <w:t>PEG</w:t>
-      </w:r>
-      <w:proofErr w:type="gramStart"/>
-      <w:r>
-        <w:rPr>
-          <w:i/>
-          <w:iCs/>
-        </w:rPr>
-        <w:t>2000</w:t>
-      </w:r>
-      <w:r>
-        <w:t xml:space="preserve">  -</w:t>
-      </w:r>
-      <w:proofErr w:type="gramEnd"/>
-      <w:r>
-        <w:t xml:space="preserve"> </w:t>
+        <w:t>PEG2000</w:t>
+      </w:r>
+      <w:r>
+        <w:t xml:space="preserve">  - </w:t>
       </w:r>
       <w:proofErr w:type="spellStart"/>
       <w:r>
@@ -10361,7 +9615,6 @@
         </w:rPr>
         <w:t>comprimir</w:t>
       </w:r>
-      <w:proofErr w:type="gramStart"/>
       <w:r>
         <w:rPr>
           <w:b/>
@@ -10372,7 +9625,6 @@
         <w:t>|.extensão</w:t>
       </w:r>
       <w:proofErr w:type="spellEnd"/>
-      <w:proofErr w:type="gramEnd"/>
       <w:r>
         <w:rPr>
           <w:b/>
@@ -10719,7 +9971,6 @@
         </w:rPr>
         <w:t>descomprimido</w:t>
       </w:r>
-      <w:proofErr w:type="gramStart"/>
       <w:r>
         <w:rPr>
           <w:b/>
@@ -10730,7 +9981,6 @@
         <w:t>|.extensão</w:t>
       </w:r>
       <w:proofErr w:type="spellEnd"/>
-      <w:proofErr w:type="gramEnd"/>
       <w:r>
         <w:rPr>
           <w:b/>
@@ -11076,17 +10326,8 @@
           <w:sz w:val="18"/>
           <w:szCs w:val="18"/>
         </w:rPr>
-        <w:t xml:space="preserve">o texto abaixo é </w:t>
-      </w:r>
-      <w:proofErr w:type="gramStart"/>
-      <w:r>
-        <w:rPr>
-          <w:sz w:val="18"/>
-          <w:szCs w:val="18"/>
-        </w:rPr>
-        <w:t>imprimido</w:t>
-      </w:r>
-      <w:proofErr w:type="gramEnd"/>
+        <w:t>o texto abaixo é imprimido</w:t>
+      </w:r>
     </w:p>
     <w:p>
       <w:pPr>
@@ -12687,17 +11928,7 @@
           <w:sz w:val="18"/>
           <w:szCs w:val="18"/>
         </w:rPr>
-        <w:t xml:space="preserve">      JPEG (ISO/IEC 10918-</w:t>
-      </w:r>
-      <w:proofErr w:type="gramStart"/>
-      <w:r>
-        <w:rPr>
-          <w:i/>
-          <w:iCs/>
-          <w:sz w:val="18"/>
-          <w:szCs w:val="18"/>
-        </w:rPr>
-        <w:t>1)</w:t>
+        <w:t xml:space="preserve">      JPEG (ISO/IEC 10918-1)</w:t>
       </w:r>
       <w:r>
         <w:rPr>
@@ -12709,7 +11940,6 @@
         <w:t>-</w:t>
       </w:r>
       <w:proofErr w:type="spellStart"/>
-      <w:proofErr w:type="gramEnd"/>
       <w:r>
         <w:rPr>
           <w:i/>
@@ -13082,7 +12312,6 @@
         </w:rPr>
         <w:t>comprimir</w:t>
       </w:r>
-      <w:proofErr w:type="gramStart"/>
       <w:r>
         <w:rPr>
           <w:b/>
@@ -13093,7 +12322,6 @@
         <w:t>|.extensão</w:t>
       </w:r>
       <w:proofErr w:type="spellEnd"/>
-      <w:proofErr w:type="gramEnd"/>
       <w:r>
         <w:rPr>
           <w:b/>
@@ -13253,7 +12481,6 @@
         </w:rPr>
         <w:t xml:space="preserve"> </w:t>
       </w:r>
-      <w:proofErr w:type="gramStart"/>
       <w:r>
         <w:rPr>
           <w:b/>
@@ -13270,17 +12497,7 @@
           <w:i/>
           <w:iCs/>
         </w:rPr>
-        <w:t>(</w:t>
-      </w:r>
-      <w:proofErr w:type="gramEnd"/>
-      <w:r>
-        <w:rPr>
-          <w:b/>
-          <w:bCs/>
-          <w:i/>
-          <w:iCs/>
-        </w:rPr>
-        <w:t xml:space="preserve">nome do ficheiro a </w:t>
+        <w:t xml:space="preserve">(nome do ficheiro a </w:t>
       </w:r>
       <w:r>
         <w:rPr>

</xml_diff>

<commit_message>
Final review on user guide word document and pdf
</commit_message>
<xml_diff>
--- a/User guide.docx
+++ b/User guide.docx
@@ -41,7 +41,7 @@
                     <a:blip r:embed="rId4" cstate="print">
                       <a:extLst>
                         <a:ext uri="{28A0092B-C50C-407E-A947-70E740481C1C}">
-                          <a14:useLocalDpi xmlns:a14="http://schemas.microsoft.com/office/drawing/2010/main" xmlns:wps="http://schemas.microsoft.com/office/word/2010/wordprocessingShape" xmlns:wpi="http://schemas.microsoft.com/office/word/2010/wordprocessingInk" xmlns:wpg="http://schemas.microsoft.com/office/word/2010/wordprocessingGroup" xmlns:w16se="http://schemas.microsoft.com/office/word/2015/wordml/symex" xmlns:w16="http://schemas.microsoft.com/office/word/2018/wordml" xmlns:w16cid="http://schemas.microsoft.com/office/word/2016/wordml/cid" xmlns:w16cex="http://schemas.microsoft.com/office/word/2018/wordml/cex" xmlns:w15="http://schemas.microsoft.com/office/word/2012/wordml" xmlns:w14="http://schemas.microsoft.com/office/word/2010/wordml" xmlns:w="http://schemas.openxmlformats.org/wordprocessingml/2006/main" xmlns:w10="urn:schemas-microsoft-com:office:word" xmlns:wp14="http://schemas.microsoft.com/office/word/2010/wordprocessingDrawing" xmlns:v="urn:schemas-microsoft-com:vml" xmlns:o="urn:schemas-microsoft-com:office:office" xmlns:am3d="http://schemas.microsoft.com/office/drawing/2017/model3d" xmlns:aink="http://schemas.microsoft.com/office/drawing/2016/ink" xmlns:mc="http://schemas.openxmlformats.org/markup-compatibility/2006" xmlns:cx8="http://schemas.microsoft.com/office/drawing/2016/5/14/chartex" xmlns:cx7="http://schemas.microsoft.com/office/drawing/2016/5/13/chartex" xmlns:cx6="http://schemas.microsoft.com/office/drawing/2016/5/12/chartex" xmlns:cx5="http://schemas.microsoft.com/office/drawing/2016/5/11/chartex" xmlns:cx4="http://schemas.microsoft.com/office/drawing/2016/5/10/chartex" xmlns:cx3="http://schemas.microsoft.com/office/drawing/2016/5/9/chartex" xmlns:cx2="http://schemas.microsoft.com/office/drawing/2015/10/21/chartex" xmlns:cx1="http://schemas.microsoft.com/office/drawing/2015/9/8/chartex" xmlns:cx="http://schemas.microsoft.com/office/drawing/2014/chartex" xmlns:wpc="http://schemas.microsoft.com/office/word/2010/wordprocessingCanvas" xmlns="" val="0"/>
+                          <a14:useLocalDpi xmlns="" xmlns:wpc="http://schemas.microsoft.com/office/word/2010/wordprocessingCanvas" xmlns:cx="http://schemas.microsoft.com/office/drawing/2014/chartex" xmlns:cx1="http://schemas.microsoft.com/office/drawing/2015/9/8/chartex" xmlns:cx2="http://schemas.microsoft.com/office/drawing/2015/10/21/chartex" xmlns:cx3="http://schemas.microsoft.com/office/drawing/2016/5/9/chartex" xmlns:cx4="http://schemas.microsoft.com/office/drawing/2016/5/10/chartex" xmlns:cx5="http://schemas.microsoft.com/office/drawing/2016/5/11/chartex" xmlns:cx6="http://schemas.microsoft.com/office/drawing/2016/5/12/chartex" xmlns:cx7="http://schemas.microsoft.com/office/drawing/2016/5/13/chartex" xmlns:cx8="http://schemas.microsoft.com/office/drawing/2016/5/14/chartex" xmlns:mc="http://schemas.openxmlformats.org/markup-compatibility/2006" xmlns:aink="http://schemas.microsoft.com/office/drawing/2016/ink" xmlns:am3d="http://schemas.microsoft.com/office/drawing/2017/model3d" xmlns:o="urn:schemas-microsoft-com:office:office" xmlns:v="urn:schemas-microsoft-com:vml" xmlns:wp14="http://schemas.microsoft.com/office/word/2010/wordprocessingDrawing" xmlns:w10="urn:schemas-microsoft-com:office:word" xmlns:w="http://schemas.openxmlformats.org/wordprocessingml/2006/main" xmlns:w14="http://schemas.microsoft.com/office/word/2010/wordml" xmlns:w15="http://schemas.microsoft.com/office/word/2012/wordml" xmlns:w16cex="http://schemas.microsoft.com/office/word/2018/wordml/cex" xmlns:w16cid="http://schemas.microsoft.com/office/word/2016/wordml/cid" xmlns:w16="http://schemas.microsoft.com/office/word/2018/wordml" xmlns:w16se="http://schemas.microsoft.com/office/word/2015/wordml/symex" xmlns:wpg="http://schemas.microsoft.com/office/word/2010/wordprocessingGroup" xmlns:wpi="http://schemas.microsoft.com/office/word/2010/wordprocessingInk" xmlns:wps="http://schemas.microsoft.com/office/word/2010/wordprocessingShape" xmlns:a14="http://schemas.microsoft.com/office/drawing/2010/main" val="0"/>
                         </a:ext>
                       </a:extLst>
                     </a:blip>
@@ -101,7 +101,7 @@
                     <a:blip r:embed="rId5" cstate="print">
                       <a:extLst>
                         <a:ext uri="{28A0092B-C50C-407E-A947-70E740481C1C}">
-                          <a14:useLocalDpi xmlns:a14="http://schemas.microsoft.com/office/drawing/2010/main" xmlns:wps="http://schemas.microsoft.com/office/word/2010/wordprocessingShape" xmlns:wpi="http://schemas.microsoft.com/office/word/2010/wordprocessingInk" xmlns:wpg="http://schemas.microsoft.com/office/word/2010/wordprocessingGroup" xmlns:w16se="http://schemas.microsoft.com/office/word/2015/wordml/symex" xmlns:w16="http://schemas.microsoft.com/office/word/2018/wordml" xmlns:w16cid="http://schemas.microsoft.com/office/word/2016/wordml/cid" xmlns:w16cex="http://schemas.microsoft.com/office/word/2018/wordml/cex" xmlns:w15="http://schemas.microsoft.com/office/word/2012/wordml" xmlns:w14="http://schemas.microsoft.com/office/word/2010/wordml" xmlns:w="http://schemas.openxmlformats.org/wordprocessingml/2006/main" xmlns:w10="urn:schemas-microsoft-com:office:word" xmlns:wp14="http://schemas.microsoft.com/office/word/2010/wordprocessingDrawing" xmlns:v="urn:schemas-microsoft-com:vml" xmlns:o="urn:schemas-microsoft-com:office:office" xmlns:am3d="http://schemas.microsoft.com/office/drawing/2017/model3d" xmlns:aink="http://schemas.microsoft.com/office/drawing/2016/ink" xmlns:mc="http://schemas.openxmlformats.org/markup-compatibility/2006" xmlns:cx8="http://schemas.microsoft.com/office/drawing/2016/5/14/chartex" xmlns:cx7="http://schemas.microsoft.com/office/drawing/2016/5/13/chartex" xmlns:cx6="http://schemas.microsoft.com/office/drawing/2016/5/12/chartex" xmlns:cx5="http://schemas.microsoft.com/office/drawing/2016/5/11/chartex" xmlns:cx4="http://schemas.microsoft.com/office/drawing/2016/5/10/chartex" xmlns:cx3="http://schemas.microsoft.com/office/drawing/2016/5/9/chartex" xmlns:cx2="http://schemas.microsoft.com/office/drawing/2015/10/21/chartex" xmlns:cx1="http://schemas.microsoft.com/office/drawing/2015/9/8/chartex" xmlns:cx="http://schemas.microsoft.com/office/drawing/2014/chartex" xmlns:wpc="http://schemas.microsoft.com/office/word/2010/wordprocessingCanvas" xmlns="" val="0"/>
+                          <a14:useLocalDpi xmlns="" xmlns:wpc="http://schemas.microsoft.com/office/word/2010/wordprocessingCanvas" xmlns:cx="http://schemas.microsoft.com/office/drawing/2014/chartex" xmlns:cx1="http://schemas.microsoft.com/office/drawing/2015/9/8/chartex" xmlns:cx2="http://schemas.microsoft.com/office/drawing/2015/10/21/chartex" xmlns:cx3="http://schemas.microsoft.com/office/drawing/2016/5/9/chartex" xmlns:cx4="http://schemas.microsoft.com/office/drawing/2016/5/10/chartex" xmlns:cx5="http://schemas.microsoft.com/office/drawing/2016/5/11/chartex" xmlns:cx6="http://schemas.microsoft.com/office/drawing/2016/5/12/chartex" xmlns:cx7="http://schemas.microsoft.com/office/drawing/2016/5/13/chartex" xmlns:cx8="http://schemas.microsoft.com/office/drawing/2016/5/14/chartex" xmlns:mc="http://schemas.openxmlformats.org/markup-compatibility/2006" xmlns:aink="http://schemas.microsoft.com/office/drawing/2016/ink" xmlns:am3d="http://schemas.microsoft.com/office/drawing/2017/model3d" xmlns:o="urn:schemas-microsoft-com:office:office" xmlns:v="urn:schemas-microsoft-com:vml" xmlns:wp14="http://schemas.microsoft.com/office/word/2010/wordprocessingDrawing" xmlns:w10="urn:schemas-microsoft-com:office:word" xmlns:w="http://schemas.openxmlformats.org/wordprocessingml/2006/main" xmlns:w14="http://schemas.microsoft.com/office/word/2010/wordml" xmlns:w15="http://schemas.microsoft.com/office/word/2012/wordml" xmlns:w16cex="http://schemas.microsoft.com/office/word/2018/wordml/cex" xmlns:w16cid="http://schemas.microsoft.com/office/word/2016/wordml/cid" xmlns:w16="http://schemas.microsoft.com/office/word/2018/wordml" xmlns:w16se="http://schemas.microsoft.com/office/word/2015/wordml/symex" xmlns:wpg="http://schemas.microsoft.com/office/word/2010/wordprocessingGroup" xmlns:wpi="http://schemas.microsoft.com/office/word/2010/wordprocessingInk" xmlns:wps="http://schemas.microsoft.com/office/word/2010/wordprocessingShape" xmlns:a14="http://schemas.microsoft.com/office/drawing/2010/main" val="0"/>
                         </a:ext>
                       </a:extLst>
                     </a:blip>
@@ -1104,19 +1104,13 @@
     </w:p>
     <w:p>
       <w:pPr>
+        <w:ind w:left="705"/>
         <w:jc w:val="both"/>
         <w:rPr>
           <w:sz w:val="20"/>
           <w:szCs w:val="20"/>
         </w:rPr>
       </w:pPr>
-      <w:r>
-        <w:rPr>
-          <w:sz w:val="18"/>
-          <w:szCs w:val="18"/>
-        </w:rPr>
-        <w:tab/>
-      </w:r>
       <w:r>
         <w:rPr>
           <w:sz w:val="20"/>
@@ -4015,32 +4009,34 @@
         <w:rPr>
           <w:b/>
           <w:bCs/>
-        </w:rPr>
-      </w:pPr>
-      <w:r>
-        <w:rPr>
-          <w:b/>
-          <w:bCs/>
+          <w:lang w:val="en-US"/>
+        </w:rPr>
+      </w:pPr>
+      <w:r>
+        <w:rPr>
+          <w:b/>
+          <w:bCs/>
+          <w:lang w:val="en-US"/>
         </w:rPr>
         <w:t xml:space="preserve">2.3 – </w:t>
       </w:r>
-      <w:proofErr w:type="spellStart"/>
-      <w:r>
-        <w:rPr>
-          <w:b/>
-          <w:bCs/>
-          <w:i/>
-          <w:iCs/>
+      <w:r>
+        <w:rPr>
+          <w:b/>
+          <w:bCs/>
+          <w:i/>
+          <w:iCs/>
+          <w:lang w:val="en-US"/>
         </w:rPr>
         <w:t>Logging</w:t>
       </w:r>
-      <w:proofErr w:type="spellEnd"/>
-      <w:r>
-        <w:rPr>
-          <w:b/>
-          <w:bCs/>
-          <w:i/>
-          <w:iCs/>
+      <w:r>
+        <w:rPr>
+          <w:b/>
+          <w:bCs/>
+          <w:i/>
+          <w:iCs/>
+          <w:lang w:val="en-US"/>
         </w:rPr>
         <w:t xml:space="preserve"> </w:t>
       </w:r>
@@ -4048,6 +4044,7 @@
         <w:rPr>
           <w:b/>
           <w:bCs/>
+          <w:lang w:val="en-US"/>
         </w:rPr>
         <w:t xml:space="preserve">e </w:t>
       </w:r>
@@ -4057,6 +4054,7 @@
           <w:bCs/>
           <w:i/>
           <w:iCs/>
+          <w:lang w:val="en-US"/>
         </w:rPr>
         <w:t>Benchmarking</w:t>
       </w:r>
@@ -4067,6 +4065,7 @@
         <w:rPr>
           <w:b/>
           <w:bCs/>
+          <w:lang w:val="en-US"/>
         </w:rPr>
       </w:pPr>
     </w:p>
@@ -4078,6 +4077,7 @@
         <w:rPr>
           <w:b/>
           <w:bCs/>
+          <w:lang w:val="en-US"/>
         </w:rPr>
         <w:tab/>
       </w:r>
@@ -11336,7 +11336,7 @@
   <a:extraClrSchemeLst/>
   <a:extLst>
     <a:ext uri="{05A4C25C-085E-4340-85A3-A5531E510DB2}">
-      <thm15:themeFamily xmlns:thm15="http://schemas.microsoft.com/office/thememl/2012/main" xmlns="" name="Office Theme" id="{62F939B6-93AF-4DB8-9C6B-D6C7DFDC589F}" vid="{4A3C46E8-61CC-4603-A589-7422A47A8E4A}"/>
+      <thm15:themeFamily xmlns="" xmlns:thm15="http://schemas.microsoft.com/office/thememl/2012/main" name="Office Theme" id="{62F939B6-93AF-4DB8-9C6B-D6C7DFDC589F}" vid="{4A3C46E8-61CC-4603-A589-7422A47A8E4A}"/>
     </a:ext>
   </a:extLst>
 </a:theme>

</xml_diff>